<commit_message>
Documentacion de interfaz, botn de tiquete y boton de desocupar
</commit_message>
<xml_diff>
--- a/Documentacion.docx
+++ b/Documentacion.docx
@@ -228,16 +228,8 @@
         <w:rPr>
           <w:rFonts w:asciiTheme="minorHAnsi" w:hAnsiTheme="minorHAnsi" w:cstheme="minorHAnsi"/>
         </w:rPr>
-        <w:t xml:space="preserve">Antes de empezar con el proyecto se tomó la decisión de trabajar con </w:t>
+        <w:t>Antes de empezar con el proyecto se tomó la decisión de trabajar con netbeans</w:t>
       </w:r>
-      <w:proofErr w:type="spellStart"/>
-      <w:r>
-        <w:rPr>
-          <w:rFonts w:asciiTheme="minorHAnsi" w:hAnsiTheme="minorHAnsi" w:cstheme="minorHAnsi"/>
-        </w:rPr>
-        <w:t>netbeans</w:t>
-      </w:r>
-      <w:proofErr w:type="spellEnd"/>
       <w:r>
         <w:rPr>
           <w:rFonts w:asciiTheme="minorHAnsi" w:hAnsiTheme="minorHAnsi" w:cstheme="minorHAnsi"/>
@@ -268,21 +260,7 @@
         <w:rPr>
           <w:rFonts w:asciiTheme="minorHAnsi" w:hAnsiTheme="minorHAnsi" w:cstheme="minorHAnsi"/>
         </w:rPr>
-        <w:t>La primera decisión critica del proyecto fue la de solucionar el problema de almacenamiento, al tener conocimiento y un poco de facilidad sobre el manejo de información atreves de los archivos de texto (“.</w:t>
-      </w:r>
-      <w:proofErr w:type="spellStart"/>
-      <w:r>
-        <w:rPr>
-          <w:rFonts w:asciiTheme="minorHAnsi" w:hAnsiTheme="minorHAnsi" w:cstheme="minorHAnsi"/>
-        </w:rPr>
-        <w:t>txt</w:t>
-      </w:r>
-      <w:proofErr w:type="spellEnd"/>
-      <w:r>
-        <w:rPr>
-          <w:rFonts w:asciiTheme="minorHAnsi" w:hAnsiTheme="minorHAnsi" w:cstheme="minorHAnsi"/>
-        </w:rPr>
-        <w:t xml:space="preserve">”), decidimos que sería la mejor manera para manipular los datos. </w:t>
+        <w:t xml:space="preserve">La primera decisión critica del proyecto fue la de solucionar el problema de almacenamiento, al tener conocimiento y un poco de facilidad sobre el manejo de información atreves de los archivos de texto (“.txt”), decidimos que sería la mejor manera para manipular los datos. </w:t>
       </w:r>
     </w:p>
     <w:p>
@@ -1192,19 +1170,11 @@
           <w:rFonts w:asciiTheme="minorHAnsi" w:hAnsiTheme="minorHAnsi" w:cstheme="minorHAnsi"/>
         </w:rPr>
       </w:pPr>
-      <w:proofErr w:type="spellStart"/>
       <w:r>
         <w:rPr>
           <w:rFonts w:asciiTheme="minorHAnsi" w:hAnsiTheme="minorHAnsi" w:cstheme="minorHAnsi"/>
         </w:rPr>
-        <w:t>AutoCompleter</w:t>
-      </w:r>
-      <w:proofErr w:type="spellEnd"/>
-      <w:r>
-        <w:rPr>
-          <w:rFonts w:asciiTheme="minorHAnsi" w:hAnsiTheme="minorHAnsi" w:cstheme="minorHAnsi"/>
-        </w:rPr>
-        <w:t xml:space="preserve">: Se utiliza para autocompletar la palabra ingresada por el usuario así facilitando el dato más referente a lo </w:t>
+        <w:t xml:space="preserve">AutoCompleter: Se utiliza para autocompletar la palabra ingresada por el usuario así facilitando el dato más referente a lo </w:t>
       </w:r>
       <w:r>
         <w:rPr>
@@ -1231,19 +1201,11 @@
           <w:rFonts w:asciiTheme="minorHAnsi" w:hAnsiTheme="minorHAnsi" w:cstheme="minorHAnsi"/>
         </w:rPr>
       </w:pPr>
-      <w:proofErr w:type="spellStart"/>
       <w:r>
         <w:rPr>
           <w:rFonts w:asciiTheme="minorHAnsi" w:hAnsiTheme="minorHAnsi" w:cstheme="minorHAnsi"/>
         </w:rPr>
-        <w:t>Jaudiotagger</w:t>
-      </w:r>
-      <w:proofErr w:type="spellEnd"/>
-      <w:r>
-        <w:rPr>
-          <w:rFonts w:asciiTheme="minorHAnsi" w:hAnsiTheme="minorHAnsi" w:cstheme="minorHAnsi"/>
-        </w:rPr>
-        <w:t xml:space="preserve">: Esta librería nos permita extraer los metadatos de un archivo </w:t>
+        <w:t xml:space="preserve">Jaudiotagger: Esta librería nos permita extraer los metadatos de un archivo </w:t>
       </w:r>
       <w:r>
         <w:rPr>
@@ -1478,15 +1440,7 @@
         <w:rPr>
           <w:rFonts w:asciiTheme="minorHAnsi" w:hAnsiTheme="minorHAnsi" w:cstheme="minorHAnsi"/>
         </w:rPr>
-        <w:t>Se eliminan los clientes en orden de atención, para simular la prioridad</w:t>
-      </w:r>
-      <w:bookmarkStart w:id="0" w:name="_GoBack"/>
-      <w:bookmarkEnd w:id="0"/>
-      <w:r>
-        <w:rPr>
-          <w:rFonts w:asciiTheme="minorHAnsi" w:hAnsiTheme="minorHAnsi" w:cstheme="minorHAnsi"/>
-        </w:rPr>
-        <w:t>.</w:t>
+        <w:t>Se eliminan los clientes en orden de atención, para simular la prioridad.</w:t>
       </w:r>
     </w:p>
     <w:p>
@@ -1973,35 +1927,7 @@
         <w:rPr>
           <w:rFonts w:asciiTheme="minorHAnsi" w:hAnsiTheme="minorHAnsi" w:cstheme="minorHAnsi"/>
         </w:rPr>
-        <w:t xml:space="preserve">Este programa fue escrito en Java versión 8, por lo tanto para su ejecución se necesita la instalación del  JRE versión 8 (Java SE </w:t>
-      </w:r>
-      <w:proofErr w:type="spellStart"/>
-      <w:r>
-        <w:rPr>
-          <w:rFonts w:asciiTheme="minorHAnsi" w:hAnsiTheme="minorHAnsi" w:cstheme="minorHAnsi"/>
-        </w:rPr>
-        <w:t>Runtime</w:t>
-      </w:r>
-      <w:proofErr w:type="spellEnd"/>
-      <w:r>
-        <w:rPr>
-          <w:rFonts w:asciiTheme="minorHAnsi" w:hAnsiTheme="minorHAnsi" w:cstheme="minorHAnsi"/>
-        </w:rPr>
-        <w:t xml:space="preserve"> </w:t>
-      </w:r>
-      <w:proofErr w:type="spellStart"/>
-      <w:r>
-        <w:rPr>
-          <w:rFonts w:asciiTheme="minorHAnsi" w:hAnsiTheme="minorHAnsi" w:cstheme="minorHAnsi"/>
-        </w:rPr>
-        <w:t>Environment</w:t>
-      </w:r>
-      <w:proofErr w:type="spellEnd"/>
-      <w:r>
-        <w:rPr>
-          <w:rFonts w:asciiTheme="minorHAnsi" w:hAnsiTheme="minorHAnsi" w:cstheme="minorHAnsi"/>
-        </w:rPr>
-        <w:t xml:space="preserve"> 8).</w:t>
+        <w:t>Este programa fue escrito en Java versión 8, por lo tanto para su ejecución se necesita la instalación del  JRE versión 8 (Java SE Runtime Environment 8).</w:t>
       </w:r>
     </w:p>
     <w:p>
@@ -2067,69 +1993,13 @@
         <w:rPr>
           <w:rFonts w:asciiTheme="minorHAnsi" w:hAnsiTheme="minorHAnsi" w:cstheme="minorHAnsi"/>
         </w:rPr>
-        <w:t>Desde la terminal se localiza el directorio raíz del programa, en donde estando dentro de la raíz ejecutaremos el comando “</w:t>
-      </w:r>
-      <w:proofErr w:type="spellStart"/>
-      <w:r>
-        <w:rPr>
-          <w:rFonts w:asciiTheme="minorHAnsi" w:hAnsiTheme="minorHAnsi" w:cstheme="minorHAnsi"/>
-        </w:rPr>
-        <w:t>ant</w:t>
-      </w:r>
-      <w:proofErr w:type="spellEnd"/>
-      <w:r>
-        <w:rPr>
-          <w:rFonts w:asciiTheme="minorHAnsi" w:hAnsiTheme="minorHAnsi" w:cstheme="minorHAnsi"/>
-        </w:rPr>
-        <w:t>”, el cual compilara el programa y generara el ejecutable, después de la compilación también se puede ejecutar desde la raíz con el comando “</w:t>
-      </w:r>
-      <w:proofErr w:type="spellStart"/>
-      <w:r>
-        <w:rPr>
-          <w:rFonts w:asciiTheme="minorHAnsi" w:hAnsiTheme="minorHAnsi" w:cstheme="minorHAnsi"/>
-        </w:rPr>
-        <w:t>ant</w:t>
-      </w:r>
-      <w:proofErr w:type="spellEnd"/>
-      <w:r>
-        <w:rPr>
-          <w:rFonts w:asciiTheme="minorHAnsi" w:hAnsiTheme="minorHAnsi" w:cstheme="minorHAnsi"/>
-        </w:rPr>
-        <w:t xml:space="preserve"> run” que iniciara la ejecución </w:t>
+        <w:t xml:space="preserve">Desde la terminal se localiza el directorio raíz del programa, en donde estando dentro de la raíz ejecutaremos el comando “ant”, el cual compilara el programa y generara el ejecutable, después de la compilación también se puede ejecutar desde la raíz con el comando “ant run” que iniciara la ejecución </w:t>
       </w:r>
       <w:r>
         <w:rPr>
           <w:rFonts w:asciiTheme="minorHAnsi" w:hAnsiTheme="minorHAnsi" w:cstheme="minorHAnsi"/>
         </w:rPr>
-        <w:t>del programa o también abrir el archivo .</w:t>
-      </w:r>
-      <w:proofErr w:type="spellStart"/>
-      <w:r>
-        <w:rPr>
-          <w:rFonts w:asciiTheme="minorHAnsi" w:hAnsiTheme="minorHAnsi" w:cstheme="minorHAnsi"/>
-        </w:rPr>
-        <w:t>jar</w:t>
-      </w:r>
-      <w:proofErr w:type="spellEnd"/>
-      <w:r>
-        <w:rPr>
-          <w:rFonts w:asciiTheme="minorHAnsi" w:hAnsiTheme="minorHAnsi" w:cstheme="minorHAnsi"/>
-        </w:rPr>
-        <w:t xml:space="preserve"> o .</w:t>
-      </w:r>
-      <w:proofErr w:type="spellStart"/>
-      <w:r>
-        <w:rPr>
-          <w:rFonts w:asciiTheme="minorHAnsi" w:hAnsiTheme="minorHAnsi" w:cstheme="minorHAnsi"/>
-        </w:rPr>
-        <w:t>exe</w:t>
-      </w:r>
-      <w:proofErr w:type="spellEnd"/>
-      <w:r>
-        <w:rPr>
-          <w:rFonts w:asciiTheme="minorHAnsi" w:hAnsiTheme="minorHAnsi" w:cstheme="minorHAnsi"/>
-        </w:rPr>
-        <w:t xml:space="preserve"> dándole clic derecho y seleccionar la opción que facilita Java pasa su ejecución.</w:t>
+        <w:t>del programa o también abrir el archivo .jar o .exe dándole clic derecho y seleccionar la opción que facilita Java pasa su ejecución.</w:t>
       </w:r>
       <w:r>
         <w:rPr>
@@ -2155,7 +2025,23 @@
           <w:sz w:val="28"/>
         </w:rPr>
         <w:lastRenderedPageBreak/>
-        <w:t>Instrucciones de uso del menú principal:</w:t>
+        <w:t xml:space="preserve">Instrucciones de uso del </w:t>
+      </w:r>
+      <w:r>
+        <w:rPr>
+          <w:rFonts w:asciiTheme="minorHAnsi" w:hAnsiTheme="minorHAnsi" w:cstheme="minorHAnsi"/>
+          <w:color w:val="1F497D" w:themeColor="text2"/>
+          <w:sz w:val="28"/>
+        </w:rPr>
+        <w:t>programa</w:t>
+      </w:r>
+      <w:r>
+        <w:rPr>
+          <w:rFonts w:asciiTheme="minorHAnsi" w:hAnsiTheme="minorHAnsi" w:cstheme="minorHAnsi"/>
+          <w:color w:val="1F497D" w:themeColor="text2"/>
+          <w:sz w:val="28"/>
+        </w:rPr>
+        <w:t>:</w:t>
       </w:r>
     </w:p>
     <w:p>
@@ -2182,21 +2068,14 @@
           <w:rFonts w:asciiTheme="minorHAnsi" w:hAnsiTheme="minorHAnsi" w:cstheme="minorHAnsi"/>
           <w:b/>
         </w:rPr>
-        <w:t>Agregar</w:t>
+        <w:t>Menú bienvenida</w:t>
       </w:r>
       <w:r>
         <w:rPr>
           <w:rFonts w:asciiTheme="minorHAnsi" w:hAnsiTheme="minorHAnsi" w:cstheme="minorHAnsi"/>
           <w:b/>
         </w:rPr>
-        <w:t xml:space="preserve"> una</w:t>
-      </w:r>
-      <w:r>
-        <w:rPr>
-          <w:rFonts w:asciiTheme="minorHAnsi" w:hAnsiTheme="minorHAnsi" w:cstheme="minorHAnsi"/>
-          <w:b/>
-        </w:rPr>
-        <w:t xml:space="preserve"> canción a la biblioteca:</w:t>
+        <w:t>:</w:t>
       </w:r>
     </w:p>
     <w:p>
@@ -2210,22 +2089,43 @@
       </w:pPr>
       <w:r>
         <w:rPr>
+          <w:rFonts w:asciiTheme="minorHAnsi" w:hAnsiTheme="minorHAnsi" w:cstheme="minorHAnsi"/>
+        </w:rPr>
+        <w:t xml:space="preserve">Para </w:t>
+      </w:r>
+      <w:r>
+        <w:rPr>
+          <w:rFonts w:asciiTheme="minorHAnsi" w:hAnsiTheme="minorHAnsi" w:cstheme="minorHAnsi"/>
+        </w:rPr>
+        <w:t>poder acceder a las funciones del banco, primero es necesario escribir el nombre del banco, la cantidad de cajas disponibles y el logo del banco</w:t>
+      </w:r>
+      <w:r>
+        <w:rPr>
+          <w:rFonts w:asciiTheme="minorHAnsi" w:hAnsiTheme="minorHAnsi" w:cstheme="minorHAnsi"/>
+        </w:rPr>
+        <w:t>.</w:t>
+      </w:r>
+    </w:p>
+    <w:p>
+      <w:pPr>
+        <w:pStyle w:val="Standard"/>
+        <w:spacing w:line="360" w:lineRule="auto"/>
+        <w:jc w:val="both"/>
+        <w:rPr>
+          <w:rFonts w:asciiTheme="minorHAnsi" w:hAnsiTheme="minorHAnsi" w:cstheme="minorHAnsi"/>
+        </w:rPr>
+      </w:pPr>
+      <w:r>
+        <w:rPr>
+          <w:rFonts w:asciiTheme="minorHAnsi" w:hAnsiTheme="minorHAnsi" w:cstheme="minorHAnsi"/>
           <w:noProof/>
           <w:lang w:val="es-ES" w:eastAsia="es-ES" w:bidi="ar-SA"/>
         </w:rPr>
         <w:drawing>
-          <wp:anchor distT="0" distB="0" distL="114300" distR="114300" simplePos="0" relativeHeight="251659264" behindDoc="0" locked="0" layoutInCell="1" allowOverlap="1">
-            <wp:simplePos x="0" y="0"/>
-            <wp:positionH relativeFrom="column">
-              <wp:posOffset>3312795</wp:posOffset>
-            </wp:positionH>
-            <wp:positionV relativeFrom="paragraph">
-              <wp:posOffset>1005840</wp:posOffset>
-            </wp:positionV>
-            <wp:extent cx="2997835" cy="1917065"/>
-            <wp:effectExtent l="19050" t="0" r="0" b="0"/>
-            <wp:wrapSquare wrapText="bothSides"/>
-            <wp:docPr id="2" name="0 Imagen"/>
+          <wp:inline distT="0" distB="0" distL="0" distR="0" wp14:anchorId="4F783105" wp14:editId="50FD763D">
+            <wp:extent cx="4524375" cy="2819400"/>
+            <wp:effectExtent l="0" t="0" r="9525" b="0"/>
+            <wp:docPr id="37" name="Imagen 37"/>
             <wp:cNvGraphicFramePr>
               <a:graphicFrameLocks xmlns:a="http://schemas.openxmlformats.org/drawingml/2006/main" noChangeAspect="1"/>
             </wp:cNvGraphicFramePr>
@@ -2233,350 +2133,76 @@
               <a:graphicData uri="http://schemas.openxmlformats.org/drawingml/2006/picture">
                 <pic:pic xmlns:pic="http://schemas.openxmlformats.org/drawingml/2006/picture">
                   <pic:nvPicPr>
-                    <pic:cNvPr id="0" name="DD43AF2.tmp"/>
-                    <pic:cNvPicPr/>
+                    <pic:cNvPr id="0" name="Picture 1"/>
+                    <pic:cNvPicPr>
+                      <a:picLocks noChangeAspect="1" noChangeArrowheads="1"/>
+                    </pic:cNvPicPr>
                   </pic:nvPicPr>
                   <pic:blipFill>
-                    <a:blip r:embed="rId36" cstate="print">
+                    <a:blip r:embed="rId36">
                       <a:extLst>
                         <a:ext uri="{28A0092B-C50C-407E-A947-70E740481C1C}">
                           <a14:useLocalDpi xmlns:a14="http://schemas.microsoft.com/office/drawing/2010/main" val="0"/>
                         </a:ext>
                       </a:extLst>
                     </a:blip>
+                    <a:srcRect/>
                     <a:stretch>
                       <a:fillRect/>
                     </a:stretch>
                   </pic:blipFill>
-                  <pic:spPr>
+                  <pic:spPr bwMode="auto">
                     <a:xfrm>
                       <a:off x="0" y="0"/>
-                      <a:ext cx="2997835" cy="1917065"/>
+                      <a:ext cx="4524375" cy="2819400"/>
                     </a:xfrm>
                     <a:prstGeom prst="rect">
                       <a:avLst/>
                     </a:prstGeom>
+                    <a:noFill/>
+                    <a:ln>
+                      <a:noFill/>
+                    </a:ln>
                   </pic:spPr>
                 </pic:pic>
               </a:graphicData>
             </a:graphic>
-          </wp:anchor>
+          </wp:inline>
         </w:drawing>
       </w:r>
+    </w:p>
+    <w:p>
+      <w:pPr>
+        <w:pStyle w:val="Standard"/>
+        <w:spacing w:line="360" w:lineRule="auto"/>
+        <w:rPr>
+          <w:rFonts w:asciiTheme="minorHAnsi" w:hAnsiTheme="minorHAnsi" w:cstheme="minorHAnsi"/>
+          <w:color w:val="4F81BD" w:themeColor="accent1"/>
+          <w:sz w:val="20"/>
+          <w:szCs w:val="20"/>
+        </w:rPr>
+      </w:pPr>
       <w:r>
         <w:rPr>
-          <w:noProof/>
-          <w:lang w:val="es-ES" w:eastAsia="es-ES" w:bidi="ar-SA"/>
-        </w:rPr>
-        <w:drawing>
-          <wp:anchor distT="0" distB="0" distL="114300" distR="114300" simplePos="0" relativeHeight="251658240" behindDoc="0" locked="0" layoutInCell="1" allowOverlap="1">
-            <wp:simplePos x="0" y="0"/>
-            <wp:positionH relativeFrom="column">
-              <wp:posOffset>-1905</wp:posOffset>
-            </wp:positionH>
-            <wp:positionV relativeFrom="paragraph">
-              <wp:posOffset>1005840</wp:posOffset>
-            </wp:positionV>
-            <wp:extent cx="3086735" cy="1714500"/>
-            <wp:effectExtent l="19050" t="0" r="0" b="0"/>
-            <wp:wrapSquare wrapText="bothSides"/>
-            <wp:docPr id="1" name="0 Imagen"/>
-            <wp:cNvGraphicFramePr>
-              <a:graphicFrameLocks xmlns:a="http://schemas.openxmlformats.org/drawingml/2006/main" noChangeAspect="1"/>
-            </wp:cNvGraphicFramePr>
-            <a:graphic xmlns:a="http://schemas.openxmlformats.org/drawingml/2006/main">
-              <a:graphicData uri="http://schemas.openxmlformats.org/drawingml/2006/picture">
-                <pic:pic xmlns:pic="http://schemas.openxmlformats.org/drawingml/2006/picture">
-                  <pic:nvPicPr>
-                    <pic:cNvPr id="0" name="DD4A585.tmp"/>
-                    <pic:cNvPicPr/>
-                  </pic:nvPicPr>
-                  <pic:blipFill>
-                    <a:blip r:embed="rId37" cstate="print">
-                      <a:extLst>
-                        <a:ext uri="{28A0092B-C50C-407E-A947-70E740481C1C}">
-                          <a14:useLocalDpi xmlns:a14="http://schemas.microsoft.com/office/drawing/2010/main" val="0"/>
-                        </a:ext>
-                      </a:extLst>
-                    </a:blip>
-                    <a:stretch>
-                      <a:fillRect/>
-                    </a:stretch>
-                  </pic:blipFill>
-                  <pic:spPr>
-                    <a:xfrm>
-                      <a:off x="0" y="0"/>
-                      <a:ext cx="3086735" cy="1714500"/>
-                    </a:xfrm>
-                    <a:prstGeom prst="rect">
-                      <a:avLst/>
-                    </a:prstGeom>
-                  </pic:spPr>
-                </pic:pic>
-              </a:graphicData>
-            </a:graphic>
-          </wp:anchor>
-        </w:drawing>
+          <w:rFonts w:asciiTheme="minorHAnsi" w:hAnsiTheme="minorHAnsi" w:cstheme="minorHAnsi"/>
+        </w:rPr>
+        <w:t xml:space="preserve">                                               </w:t>
       </w:r>
       <w:r>
         <w:rPr>
-          <w:noProof/>
-          <w:lang w:val="es-ES" w:eastAsia="es-ES" w:bidi="ar-SA"/>
-        </w:rPr>
-        <mc:AlternateContent>
-          <mc:Choice Requires="wps">
-            <w:drawing>
-              <wp:anchor distT="0" distB="0" distL="114300" distR="114300" simplePos="0" relativeHeight="251663360" behindDoc="0" locked="0" layoutInCell="1" allowOverlap="1">
-                <wp:simplePos x="0" y="0"/>
-                <wp:positionH relativeFrom="column">
-                  <wp:posOffset>3309620</wp:posOffset>
-                </wp:positionH>
-                <wp:positionV relativeFrom="paragraph">
-                  <wp:posOffset>2782570</wp:posOffset>
-                </wp:positionV>
-                <wp:extent cx="3001645" cy="266700"/>
-                <wp:effectExtent l="0" t="0" r="8255" b="0"/>
-                <wp:wrapSquare wrapText="bothSides"/>
-                <wp:docPr id="36" name="4 Cuadro de texto"/>
-                <wp:cNvGraphicFramePr>
-                  <a:graphicFrameLocks xmlns:a="http://schemas.openxmlformats.org/drawingml/2006/main"/>
-                </wp:cNvGraphicFramePr>
-                <a:graphic xmlns:a="http://schemas.openxmlformats.org/drawingml/2006/main">
-                  <a:graphicData uri="http://schemas.microsoft.com/office/word/2010/wordprocessingShape">
-                    <wps:wsp>
-                      <wps:cNvSpPr txBox="1">
-                        <a:spLocks/>
-                      </wps:cNvSpPr>
-                      <wps:spPr>
-                        <a:xfrm>
-                          <a:off x="0" y="0"/>
-                          <a:ext cx="3001645" cy="266700"/>
-                        </a:xfrm>
-                        <a:prstGeom prst="rect">
-                          <a:avLst/>
-                        </a:prstGeom>
-                        <a:solidFill>
-                          <a:prstClr val="white"/>
-                        </a:solidFill>
-                        <a:ln>
-                          <a:noFill/>
-                        </a:ln>
-                        <a:effectLst/>
-                      </wps:spPr>
-                      <wps:txbx>
-                        <w:txbxContent>
-                          <w:p>
-                            <w:pPr>
-                              <w:pStyle w:val="Descripcin"/>
-                              <w:jc w:val="center"/>
-                              <w:rPr>
-                                <w:rFonts w:eastAsia="Droid Sans Fallback" w:cstheme="minorHAnsi"/>
-                                <w:noProof/>
-                                <w:kern w:val="3"/>
-                                <w:sz w:val="24"/>
-                                <w:szCs w:val="24"/>
-                              </w:rPr>
-                            </w:pPr>
-                            <w:r>
-                              <w:t>Ventana de busque para la ubicación de la canción</w:t>
-                            </w:r>
-                          </w:p>
-                        </w:txbxContent>
-                      </wps:txbx>
-                      <wps:bodyPr rot="0" spcFirstLastPara="0" vertOverflow="overflow" horzOverflow="overflow" vert="horz" wrap="square" lIns="0" tIns="0" rIns="0" bIns="0" numCol="1" spcCol="0" rtlCol="0" fromWordArt="0" anchor="t" anchorCtr="0" forceAA="0" compatLnSpc="1">
-                        <a:prstTxWarp prst="textNoShape">
-                          <a:avLst/>
-                        </a:prstTxWarp>
-                        <a:spAutoFit/>
-                      </wps:bodyPr>
-                    </wps:wsp>
-                  </a:graphicData>
-                </a:graphic>
-                <wp14:sizeRelH relativeFrom="page">
-                  <wp14:pctWidth>0</wp14:pctWidth>
-                </wp14:sizeRelH>
-                <wp14:sizeRelV relativeFrom="page">
-                  <wp14:pctHeight>0</wp14:pctHeight>
-                </wp14:sizeRelV>
-              </wp:anchor>
-            </w:drawing>
-          </mc:Choice>
-          <mc:Fallback>
-            <w:pict>
-              <v:shapetype id="_x0000_t202" coordsize="21600,21600" o:spt="202" path="m,l,21600r21600,l21600,xe">
-                <v:stroke joinstyle="miter"/>
-                <v:path gradientshapeok="t" o:connecttype="rect"/>
-              </v:shapetype>
-              <v:shape id="4 Cuadro de texto" o:spid="_x0000_s1026" type="#_x0000_t202" style="position:absolute;left:0;text-align:left;margin-left:260.6pt;margin-top:219.1pt;width:236.35pt;height:21pt;z-index:251663360;visibility:visible;mso-wrap-style:square;mso-width-percent:0;mso-height-percent:0;mso-wrap-distance-left:9pt;mso-wrap-distance-top:0;mso-wrap-distance-right:9pt;mso-wrap-distance-bottom:0;mso-position-horizontal:absolute;mso-position-horizontal-relative:text;mso-position-vertical:absolute;mso-position-vertical-relative:text;mso-width-percent:0;mso-height-percent:0;mso-width-relative:page;mso-height-relative:page;v-text-anchor:top" o:gfxdata="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" stroked="f">
-                <v:path arrowok="t"/>
-                <v:textbox style="mso-fit-shape-to-text:t" inset="0,0,0,0">
-                  <w:txbxContent>
-                    <w:p>
-                      <w:pPr>
-                        <w:pStyle w:val="Descripcin"/>
-                        <w:jc w:val="center"/>
-                        <w:rPr>
-                          <w:rFonts w:eastAsia="Droid Sans Fallback" w:cstheme="minorHAnsi"/>
-                          <w:noProof/>
-                          <w:kern w:val="3"/>
-                          <w:sz w:val="24"/>
-                          <w:szCs w:val="24"/>
-                        </w:rPr>
-                      </w:pPr>
-                      <w:r>
-                        <w:t>Ventana de busque para la ubicación de la canción</w:t>
-                      </w:r>
-                    </w:p>
-                  </w:txbxContent>
-                </v:textbox>
-                <w10:wrap type="square"/>
-              </v:shape>
-            </w:pict>
-          </mc:Fallback>
-        </mc:AlternateContent>
+          <w:rFonts w:asciiTheme="minorHAnsi" w:hAnsiTheme="minorHAnsi" w:cstheme="minorHAnsi"/>
+          <w:color w:val="4F81BD" w:themeColor="accent1"/>
+        </w:rPr>
+        <w:t xml:space="preserve">  </w:t>
       </w:r>
       <w:r>
         <w:rPr>
-          <w:noProof/>
-          <w:lang w:val="es-ES" w:eastAsia="es-ES" w:bidi="ar-SA"/>
-        </w:rPr>
-        <mc:AlternateContent>
-          <mc:Choice Requires="wps">
-            <w:drawing>
-              <wp:anchor distT="0" distB="0" distL="114300" distR="114300" simplePos="0" relativeHeight="251661312" behindDoc="0" locked="0" layoutInCell="1" allowOverlap="1">
-                <wp:simplePos x="0" y="0"/>
-                <wp:positionH relativeFrom="column">
-                  <wp:posOffset>-1905</wp:posOffset>
-                </wp:positionH>
-                <wp:positionV relativeFrom="paragraph">
-                  <wp:posOffset>2781935</wp:posOffset>
-                </wp:positionV>
-                <wp:extent cx="3088005" cy="266700"/>
-                <wp:effectExtent l="0" t="0" r="0" b="0"/>
-                <wp:wrapSquare wrapText="bothSides"/>
-                <wp:docPr id="35" name="3 Cuadro de texto"/>
-                <wp:cNvGraphicFramePr>
-                  <a:graphicFrameLocks xmlns:a="http://schemas.openxmlformats.org/drawingml/2006/main"/>
-                </wp:cNvGraphicFramePr>
-                <a:graphic xmlns:a="http://schemas.openxmlformats.org/drawingml/2006/main">
-                  <a:graphicData uri="http://schemas.microsoft.com/office/word/2010/wordprocessingShape">
-                    <wps:wsp>
-                      <wps:cNvSpPr txBox="1">
-                        <a:spLocks/>
-                      </wps:cNvSpPr>
-                      <wps:spPr>
-                        <a:xfrm>
-                          <a:off x="0" y="0"/>
-                          <a:ext cx="3088005" cy="266700"/>
-                        </a:xfrm>
-                        <a:prstGeom prst="rect">
-                          <a:avLst/>
-                        </a:prstGeom>
-                        <a:solidFill>
-                          <a:prstClr val="white"/>
-                        </a:solidFill>
-                        <a:ln>
-                          <a:noFill/>
-                        </a:ln>
-                        <a:effectLst/>
-                      </wps:spPr>
-                      <wps:txbx>
-                        <w:txbxContent>
-                          <w:p>
-                            <w:pPr>
-                              <w:pStyle w:val="Descripcin"/>
-                              <w:jc w:val="center"/>
-                              <w:rPr>
-                                <w:rFonts w:eastAsia="Droid Sans Fallback" w:cstheme="minorHAnsi"/>
-                                <w:noProof/>
-                                <w:kern w:val="3"/>
-                                <w:sz w:val="24"/>
-                                <w:szCs w:val="24"/>
-                              </w:rPr>
-                            </w:pPr>
-                            <w:r>
-                              <w:t>Imagen que muestra el botón de agregar</w:t>
-                            </w:r>
-                          </w:p>
-                        </w:txbxContent>
-                      </wps:txbx>
-                      <wps:bodyPr rot="0" spcFirstLastPara="0" vertOverflow="overflow" horzOverflow="overflow" vert="horz" wrap="square" lIns="0" tIns="0" rIns="0" bIns="0" numCol="1" spcCol="0" rtlCol="0" fromWordArt="0" anchor="t" anchorCtr="0" forceAA="0" compatLnSpc="1">
-                        <a:prstTxWarp prst="textNoShape">
-                          <a:avLst/>
-                        </a:prstTxWarp>
-                        <a:spAutoFit/>
-                      </wps:bodyPr>
-                    </wps:wsp>
-                  </a:graphicData>
-                </a:graphic>
-                <wp14:sizeRelH relativeFrom="page">
-                  <wp14:pctWidth>0</wp14:pctWidth>
-                </wp14:sizeRelH>
-                <wp14:sizeRelV relativeFrom="page">
-                  <wp14:pctHeight>0</wp14:pctHeight>
-                </wp14:sizeRelV>
-              </wp:anchor>
-            </w:drawing>
-          </mc:Choice>
-          <mc:Fallback>
-            <w:pict>
-              <v:shape id="3 Cuadro de texto" o:spid="_x0000_s1027" type="#_x0000_t202" style="position:absolute;left:0;text-align:left;margin-left:-.15pt;margin-top:219.05pt;width:243.15pt;height:21pt;z-index:251661312;visibility:visible;mso-wrap-style:square;mso-width-percent:0;mso-height-percent:0;mso-wrap-distance-left:9pt;mso-wrap-distance-top:0;mso-wrap-distance-right:9pt;mso-wrap-distance-bottom:0;mso-position-horizontal:absolute;mso-position-horizontal-relative:text;mso-position-vertical:absolute;mso-position-vertical-relative:text;mso-width-percent:0;mso-height-percent:0;mso-width-relative:page;mso-height-relative:page;v-text-anchor:top" o:gfxdata="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" stroked="f">
-                <v:path arrowok="t"/>
-                <v:textbox style="mso-fit-shape-to-text:t" inset="0,0,0,0">
-                  <w:txbxContent>
-                    <w:p>
-                      <w:pPr>
-                        <w:pStyle w:val="Descripcin"/>
-                        <w:jc w:val="center"/>
-                        <w:rPr>
-                          <w:rFonts w:eastAsia="Droid Sans Fallback" w:cstheme="minorHAnsi"/>
-                          <w:noProof/>
-                          <w:kern w:val="3"/>
-                          <w:sz w:val="24"/>
-                          <w:szCs w:val="24"/>
-                        </w:rPr>
-                      </w:pPr>
-                      <w:r>
-                        <w:t>Imagen que muestra el botón de agregar</w:t>
-                      </w:r>
-                    </w:p>
-                  </w:txbxContent>
-                </v:textbox>
-                <w10:wrap type="square"/>
-              </v:shape>
-            </w:pict>
-          </mc:Fallback>
-        </mc:AlternateContent>
-      </w:r>
-      <w:r>
-        <w:rPr>
-          <w:rFonts w:asciiTheme="minorHAnsi" w:hAnsiTheme="minorHAnsi" w:cstheme="minorHAnsi"/>
-        </w:rPr>
-        <w:t xml:space="preserve">Para agregar nuestra primer canción a la biblioteca buscamos el botón inferior ubicado a la izquierda con el nombre de agregar, se da clic y se abrirá una venta de </w:t>
-      </w:r>
-      <w:r>
-        <w:rPr>
-          <w:rFonts w:asciiTheme="minorHAnsi" w:hAnsiTheme="minorHAnsi" w:cstheme="minorHAnsi"/>
-        </w:rPr>
-        <w:t>búsqueda</w:t>
-      </w:r>
-      <w:r>
-        <w:rPr>
-          <w:rFonts w:asciiTheme="minorHAnsi" w:hAnsiTheme="minorHAnsi" w:cstheme="minorHAnsi"/>
-        </w:rPr>
-        <w:t xml:space="preserve"> para encontrar el archivo mp3 que se desea</w:t>
-      </w:r>
-      <w:r>
-        <w:rPr>
-          <w:rFonts w:asciiTheme="minorHAnsi" w:hAnsiTheme="minorHAnsi" w:cstheme="minorHAnsi"/>
-        </w:rPr>
-        <w:t xml:space="preserve"> agregar</w:t>
-      </w:r>
-      <w:r>
-        <w:rPr>
-          <w:rFonts w:asciiTheme="minorHAnsi" w:hAnsiTheme="minorHAnsi" w:cstheme="minorHAnsi"/>
-        </w:rPr>
-        <w:t>.</w:t>
+          <w:rFonts w:asciiTheme="minorHAnsi" w:hAnsiTheme="minorHAnsi" w:cstheme="minorHAnsi"/>
+          <w:color w:val="4F81BD" w:themeColor="accent1"/>
+          <w:sz w:val="20"/>
+          <w:szCs w:val="20"/>
+        </w:rPr>
+        <w:t>Menú bienvenida</w:t>
       </w:r>
     </w:p>
     <w:p>
@@ -2610,8 +2236,81 @@
         <w:rPr>
           <w:rFonts w:asciiTheme="minorHAnsi" w:hAnsiTheme="minorHAnsi" w:cstheme="minorHAnsi"/>
           <w:b/>
-        </w:rPr>
-        <w:t>Reproducción de la canción enlistada:</w:t>
+          <w:noProof/>
+          <w:lang w:val="es-ES" w:eastAsia="es-ES" w:bidi="ar-SA"/>
+        </w:rPr>
+        <w:drawing>
+          <wp:inline distT="0" distB="0" distL="0" distR="0" wp14:anchorId="2E036865" wp14:editId="53C8A98E">
+            <wp:extent cx="5238750" cy="3324225"/>
+            <wp:effectExtent l="0" t="0" r="0" b="9525"/>
+            <wp:docPr id="38" name="Imagen 38"/>
+            <wp:cNvGraphicFramePr>
+              <a:graphicFrameLocks xmlns:a="http://schemas.openxmlformats.org/drawingml/2006/main" noChangeAspect="1"/>
+            </wp:cNvGraphicFramePr>
+            <a:graphic xmlns:a="http://schemas.openxmlformats.org/drawingml/2006/main">
+              <a:graphicData uri="http://schemas.openxmlformats.org/drawingml/2006/picture">
+                <pic:pic xmlns:pic="http://schemas.openxmlformats.org/drawingml/2006/picture">
+                  <pic:nvPicPr>
+                    <pic:cNvPr id="0" name="Picture 2"/>
+                    <pic:cNvPicPr>
+                      <a:picLocks noChangeAspect="1" noChangeArrowheads="1"/>
+                    </pic:cNvPicPr>
+                  </pic:nvPicPr>
+                  <pic:blipFill>
+                    <a:blip r:embed="rId37">
+                      <a:extLst>
+                        <a:ext uri="{28A0092B-C50C-407E-A947-70E740481C1C}">
+                          <a14:useLocalDpi xmlns:a14="http://schemas.microsoft.com/office/drawing/2010/main" val="0"/>
+                        </a:ext>
+                      </a:extLst>
+                    </a:blip>
+                    <a:srcRect/>
+                    <a:stretch>
+                      <a:fillRect/>
+                    </a:stretch>
+                  </pic:blipFill>
+                  <pic:spPr bwMode="auto">
+                    <a:xfrm>
+                      <a:off x="0" y="0"/>
+                      <a:ext cx="5238750" cy="3324225"/>
+                    </a:xfrm>
+                    <a:prstGeom prst="rect">
+                      <a:avLst/>
+                    </a:prstGeom>
+                    <a:noFill/>
+                    <a:ln>
+                      <a:noFill/>
+                    </a:ln>
+                  </pic:spPr>
+                </pic:pic>
+              </a:graphicData>
+            </a:graphic>
+          </wp:inline>
+        </w:drawing>
+      </w:r>
+    </w:p>
+    <w:p>
+      <w:pPr>
+        <w:pStyle w:val="Standard"/>
+        <w:spacing w:line="360" w:lineRule="auto"/>
+        <w:rPr>
+          <w:rFonts w:asciiTheme="minorHAnsi" w:hAnsiTheme="minorHAnsi" w:cstheme="minorHAnsi"/>
+          <w:color w:val="4F81BD" w:themeColor="accent1"/>
+        </w:rPr>
+      </w:pPr>
+      <w:r>
+        <w:rPr>
+          <w:rFonts w:asciiTheme="minorHAnsi" w:hAnsiTheme="minorHAnsi" w:cstheme="minorHAnsi"/>
+          <w:b/>
+        </w:rPr>
+        <w:t xml:space="preserve">                                                        </w:t>
+      </w:r>
+      <w:r>
+        <w:rPr>
+          <w:rFonts w:asciiTheme="minorHAnsi" w:hAnsiTheme="minorHAnsi" w:cstheme="minorHAnsi"/>
+          <w:color w:val="4F81BD" w:themeColor="accent1"/>
+        </w:rPr>
+        <w:t>Selección de imagen</w:t>
       </w:r>
     </w:p>
     <w:p>
@@ -2621,37 +2320,39 @@
         <w:jc w:val="both"/>
         <w:rPr>
           <w:rFonts w:asciiTheme="minorHAnsi" w:hAnsiTheme="minorHAnsi" w:cstheme="minorHAnsi"/>
+          <w:b/>
         </w:rPr>
       </w:pPr>
       <w:r>
         <w:rPr>
           <w:rFonts w:asciiTheme="minorHAnsi" w:hAnsiTheme="minorHAnsi" w:cstheme="minorHAnsi"/>
-        </w:rPr>
-        <w:t>Con la canción en la biblioteca procedemos a seleccionar la canción que deseamos reproducir, después para iniciar su reproducción en la parte superior de la ventana encontramos 4 botones de manipulación, los cuales son reproducir, pausar, resumir y detener, para su correcta funcionalidad</w:t>
+          <w:b/>
+        </w:rPr>
+        <w:lastRenderedPageBreak/>
+        <w:t>Menú principal</w:t>
       </w:r>
       <w:r>
         <w:rPr>
           <w:rFonts w:asciiTheme="minorHAnsi" w:hAnsiTheme="minorHAnsi" w:cstheme="minorHAnsi"/>
-        </w:rPr>
-        <w:t xml:space="preserve"> y para añadir dinamismo,</w:t>
+          <w:b/>
+        </w:rPr>
+        <w:t>:</w:t>
       </w:r>
+    </w:p>
+    <w:p>
+      <w:pPr>
+        <w:pStyle w:val="Standard"/>
+        <w:spacing w:line="360" w:lineRule="auto"/>
+        <w:jc w:val="both"/>
+        <w:rPr>
+          <w:rFonts w:asciiTheme="minorHAnsi" w:hAnsiTheme="minorHAnsi" w:cstheme="minorHAnsi"/>
+        </w:rPr>
+      </w:pPr>
       <w:r>
         <w:rPr>
           <w:rFonts w:asciiTheme="minorHAnsi" w:hAnsiTheme="minorHAnsi" w:cstheme="minorHAnsi"/>
         </w:rPr>
-        <w:t xml:space="preserve"> los botones estarán disponibles </w:t>
-      </w:r>
-      <w:r>
-        <w:rPr>
-          <w:rFonts w:asciiTheme="minorHAnsi" w:hAnsiTheme="minorHAnsi" w:cstheme="minorHAnsi"/>
-        </w:rPr>
-        <w:t>dependiendo de la acción del usuario</w:t>
-      </w:r>
-      <w:r>
-        <w:rPr>
-          <w:rFonts w:asciiTheme="minorHAnsi" w:hAnsiTheme="minorHAnsi" w:cstheme="minorHAnsi"/>
-        </w:rPr>
-        <w:t>.</w:t>
+        <w:t>Después de haber completado todos los datos, seleccionado la imagen y después de presionar el botón de continuar, aparecerá el menú principal, el cual contiene todas las funciones.</w:t>
       </w:r>
     </w:p>
     <w:p>
@@ -2662,15 +2363,14 @@
       </w:pPr>
       <w:r>
         <w:rPr>
-          <w:rFonts w:asciiTheme="minorHAnsi" w:hAnsiTheme="minorHAnsi" w:cstheme="minorHAnsi"/>
           <w:noProof/>
           <w:lang w:val="es-ES" w:eastAsia="es-ES" w:bidi="ar-SA"/>
         </w:rPr>
         <w:drawing>
           <wp:inline distT="0" distB="0" distL="0" distR="0">
-            <wp:extent cx="5667555" cy="2153877"/>
-            <wp:effectExtent l="0" t="0" r="0" b="0"/>
-            <wp:docPr id="5" name="0 Imagen"/>
+            <wp:extent cx="5610225" cy="3590925"/>
+            <wp:effectExtent l="0" t="0" r="9525" b="9525"/>
+            <wp:docPr id="39" name="Imagen 39"/>
             <wp:cNvGraphicFramePr>
               <a:graphicFrameLocks xmlns:a="http://schemas.openxmlformats.org/drawingml/2006/main" noChangeAspect="1"/>
             </wp:cNvGraphicFramePr>
@@ -2678,29 +2378,36 @@
               <a:graphicData uri="http://schemas.openxmlformats.org/drawingml/2006/picture">
                 <pic:pic xmlns:pic="http://schemas.openxmlformats.org/drawingml/2006/picture">
                   <pic:nvPicPr>
-                    <pic:cNvPr id="0" name="DD4DE34.tmp"/>
-                    <pic:cNvPicPr/>
+                    <pic:cNvPr id="0" name="Picture 3"/>
+                    <pic:cNvPicPr>
+                      <a:picLocks noChangeAspect="1" noChangeArrowheads="1"/>
+                    </pic:cNvPicPr>
                   </pic:nvPicPr>
                   <pic:blipFill>
-                    <a:blip r:embed="rId38" cstate="print">
+                    <a:blip r:embed="rId38">
                       <a:extLst>
                         <a:ext uri="{28A0092B-C50C-407E-A947-70E740481C1C}">
                           <a14:useLocalDpi xmlns:a14="http://schemas.microsoft.com/office/drawing/2010/main" val="0"/>
                         </a:ext>
                       </a:extLst>
                     </a:blip>
+                    <a:srcRect/>
                     <a:stretch>
                       <a:fillRect/>
                     </a:stretch>
                   </pic:blipFill>
-                  <pic:spPr>
+                  <pic:spPr bwMode="auto">
                     <a:xfrm>
                       <a:off x="0" y="0"/>
-                      <a:ext cx="5665119" cy="2152951"/>
+                      <a:ext cx="5610225" cy="3590925"/>
                     </a:xfrm>
                     <a:prstGeom prst="rect">
                       <a:avLst/>
                     </a:prstGeom>
+                    <a:noFill/>
+                    <a:ln>
+                      <a:noFill/>
+                    </a:ln>
                   </pic:spPr>
                 </pic:pic>
               </a:graphicData>
@@ -2718,7 +2425,7 @@
         </w:rPr>
       </w:pPr>
       <w:r>
-        <w:t>Botones de control para la canción</w:t>
+        <w:t>Menú principal</w:t>
       </w:r>
     </w:p>
     <w:p>
@@ -2745,6 +2452,7 @@
         <w:jc w:val="both"/>
         <w:rPr>
           <w:rFonts w:asciiTheme="minorHAnsi" w:hAnsiTheme="minorHAnsi" w:cstheme="minorHAnsi"/>
+          <w:b/>
         </w:rPr>
       </w:pPr>
     </w:p>
@@ -2757,12 +2465,153 @@
           <w:b/>
         </w:rPr>
       </w:pPr>
+    </w:p>
+    <w:p>
+      <w:pPr>
+        <w:pStyle w:val="Standard"/>
+        <w:jc w:val="both"/>
+        <w:rPr>
+          <w:rFonts w:asciiTheme="minorHAnsi" w:hAnsiTheme="minorHAnsi" w:cstheme="minorHAnsi"/>
+          <w:b/>
+        </w:rPr>
+      </w:pPr>
+    </w:p>
+    <w:p>
+      <w:pPr>
+        <w:pStyle w:val="Standard"/>
+        <w:jc w:val="both"/>
+        <w:rPr>
+          <w:rFonts w:asciiTheme="minorHAnsi" w:hAnsiTheme="minorHAnsi" w:cstheme="minorHAnsi"/>
+          <w:b/>
+        </w:rPr>
+      </w:pPr>
+    </w:p>
+    <w:p>
+      <w:pPr>
+        <w:pStyle w:val="Standard"/>
+        <w:jc w:val="both"/>
+        <w:rPr>
+          <w:rFonts w:asciiTheme="minorHAnsi" w:hAnsiTheme="minorHAnsi" w:cstheme="minorHAnsi"/>
+          <w:b/>
+        </w:rPr>
+      </w:pPr>
+    </w:p>
+    <w:p>
+      <w:pPr>
+        <w:pStyle w:val="Standard"/>
+        <w:jc w:val="both"/>
+        <w:rPr>
+          <w:rFonts w:asciiTheme="minorHAnsi" w:hAnsiTheme="minorHAnsi" w:cstheme="minorHAnsi"/>
+          <w:b/>
+        </w:rPr>
+      </w:pPr>
+    </w:p>
+    <w:p>
+      <w:pPr>
+        <w:pStyle w:val="Standard"/>
+        <w:jc w:val="both"/>
+        <w:rPr>
+          <w:rFonts w:asciiTheme="minorHAnsi" w:hAnsiTheme="minorHAnsi" w:cstheme="minorHAnsi"/>
+          <w:b/>
+        </w:rPr>
+      </w:pPr>
+    </w:p>
+    <w:p>
+      <w:pPr>
+        <w:pStyle w:val="Standard"/>
+        <w:jc w:val="both"/>
+        <w:rPr>
+          <w:rFonts w:asciiTheme="minorHAnsi" w:hAnsiTheme="minorHAnsi" w:cstheme="minorHAnsi"/>
+          <w:b/>
+        </w:rPr>
+      </w:pPr>
+    </w:p>
+    <w:p>
+      <w:pPr>
+        <w:pStyle w:val="Standard"/>
+        <w:jc w:val="both"/>
+        <w:rPr>
+          <w:rFonts w:asciiTheme="minorHAnsi" w:hAnsiTheme="minorHAnsi" w:cstheme="minorHAnsi"/>
+          <w:b/>
+        </w:rPr>
+      </w:pPr>
+    </w:p>
+    <w:p>
+      <w:pPr>
+        <w:pStyle w:val="Standard"/>
+        <w:jc w:val="both"/>
+        <w:rPr>
+          <w:rFonts w:asciiTheme="minorHAnsi" w:hAnsiTheme="minorHAnsi" w:cstheme="minorHAnsi"/>
+          <w:b/>
+        </w:rPr>
+      </w:pPr>
+    </w:p>
+    <w:p>
+      <w:pPr>
+        <w:pStyle w:val="Standard"/>
+        <w:jc w:val="both"/>
+        <w:rPr>
+          <w:rFonts w:asciiTheme="minorHAnsi" w:hAnsiTheme="minorHAnsi" w:cstheme="minorHAnsi"/>
+          <w:b/>
+        </w:rPr>
+      </w:pPr>
+    </w:p>
+    <w:p>
+      <w:pPr>
+        <w:pStyle w:val="Standard"/>
+        <w:jc w:val="both"/>
+        <w:rPr>
+          <w:rFonts w:asciiTheme="minorHAnsi" w:hAnsiTheme="minorHAnsi" w:cstheme="minorHAnsi"/>
+          <w:b/>
+        </w:rPr>
+      </w:pPr>
+    </w:p>
+    <w:p>
+      <w:pPr>
+        <w:pStyle w:val="Standard"/>
+        <w:jc w:val="both"/>
+        <w:rPr>
+          <w:rFonts w:asciiTheme="minorHAnsi" w:hAnsiTheme="minorHAnsi" w:cstheme="minorHAnsi"/>
+          <w:b/>
+        </w:rPr>
+      </w:pPr>
+    </w:p>
+    <w:p>
+      <w:pPr>
+        <w:pStyle w:val="Standard"/>
+        <w:jc w:val="both"/>
+        <w:rPr>
+          <w:rFonts w:asciiTheme="minorHAnsi" w:hAnsiTheme="minorHAnsi" w:cstheme="minorHAnsi"/>
+          <w:b/>
+        </w:rPr>
+      </w:pPr>
+    </w:p>
+    <w:p>
+      <w:pPr>
+        <w:pStyle w:val="Standard"/>
+        <w:jc w:val="both"/>
+        <w:rPr>
+          <w:rFonts w:asciiTheme="minorHAnsi" w:hAnsiTheme="minorHAnsi" w:cstheme="minorHAnsi"/>
+          <w:b/>
+        </w:rPr>
+      </w:pPr>
+    </w:p>
+    <w:p>
+      <w:pPr>
+        <w:pStyle w:val="Standard"/>
+        <w:jc w:val="both"/>
+        <w:rPr>
+          <w:rFonts w:asciiTheme="minorHAnsi" w:hAnsiTheme="minorHAnsi" w:cstheme="minorHAnsi"/>
+          <w:b/>
+        </w:rPr>
+      </w:pPr>
       <w:r>
         <w:rPr>
           <w:rFonts w:asciiTheme="minorHAnsi" w:hAnsiTheme="minorHAnsi" w:cstheme="minorHAnsi"/>
           <w:b/>
         </w:rPr>
-        <w:t>Consultar canción:</w:t>
+        <w:lastRenderedPageBreak/>
+        <w:t>Solicitar tiquete:</w:t>
       </w:r>
     </w:p>
     <w:p>
@@ -2778,55 +2627,7 @@
         <w:rPr>
           <w:rFonts w:asciiTheme="minorHAnsi" w:hAnsiTheme="minorHAnsi" w:cstheme="minorHAnsi"/>
         </w:rPr>
-        <w:t>Para la consulta seleccionamos la canción a consultar, seleccionamos el botón consultar, el cual nos abrirá una ventana con toda la información disponible que contiene esa canción, dentro de la consulta e</w:t>
-      </w:r>
-      <w:r>
-        <w:rPr>
-          <w:rFonts w:asciiTheme="minorHAnsi" w:hAnsiTheme="minorHAnsi" w:cstheme="minorHAnsi"/>
-        </w:rPr>
-        <w:t>ncontraremos dos funciones más (</w:t>
-      </w:r>
-      <w:r>
-        <w:rPr>
-          <w:rFonts w:asciiTheme="minorHAnsi" w:hAnsiTheme="minorHAnsi" w:cstheme="minorHAnsi"/>
-        </w:rPr>
-        <w:t xml:space="preserve">los datos que no posee la </w:t>
-      </w:r>
-      <w:r>
-        <w:rPr>
-          <w:rFonts w:asciiTheme="minorHAnsi" w:hAnsiTheme="minorHAnsi" w:cstheme="minorHAnsi"/>
-        </w:rPr>
-        <w:t>canción</w:t>
-      </w:r>
-      <w:r>
-        <w:rPr>
-          <w:rFonts w:asciiTheme="minorHAnsi" w:hAnsiTheme="minorHAnsi" w:cstheme="minorHAnsi"/>
-        </w:rPr>
-        <w:t xml:space="preserve"> </w:t>
-      </w:r>
-      <w:r>
-        <w:rPr>
-          <w:rFonts w:asciiTheme="minorHAnsi" w:hAnsiTheme="minorHAnsi" w:cstheme="minorHAnsi"/>
-        </w:rPr>
-        <w:t>se verán como desconocidos y de igual manera</w:t>
-      </w:r>
-      <w:r>
-        <w:rPr>
-          <w:rFonts w:asciiTheme="minorHAnsi" w:hAnsiTheme="minorHAnsi" w:cstheme="minorHAnsi"/>
-        </w:rPr>
-        <w:t xml:space="preserve"> la portada del álbum</w:t>
-      </w:r>
-      <w:r>
-        <w:rPr>
-          <w:rFonts w:asciiTheme="minorHAnsi" w:hAnsiTheme="minorHAnsi" w:cstheme="minorHAnsi"/>
-        </w:rPr>
-        <w:t>)</w:t>
-      </w:r>
-      <w:r>
-        <w:rPr>
-          <w:rFonts w:asciiTheme="minorHAnsi" w:hAnsiTheme="minorHAnsi" w:cstheme="minorHAnsi"/>
-        </w:rPr>
-        <w:t>.</w:t>
+        <w:t>Para que los clientes sean atendidos primero hay que solicitar un tiquete.</w:t>
       </w:r>
     </w:p>
     <w:p>
@@ -2837,6 +2638,61 @@
           <w:rFonts w:asciiTheme="minorHAnsi" w:hAnsiTheme="minorHAnsi" w:cstheme="minorHAnsi"/>
         </w:rPr>
       </w:pPr>
+      <w:r>
+        <w:rPr>
+          <w:rFonts w:asciiTheme="minorHAnsi" w:hAnsiTheme="minorHAnsi" w:cstheme="minorHAnsi"/>
+          <w:noProof/>
+          <w:lang w:val="es-ES" w:eastAsia="es-ES" w:bidi="ar-SA"/>
+        </w:rPr>
+        <w:drawing>
+          <wp:inline distT="0" distB="0" distL="0" distR="0" wp14:anchorId="36972B46" wp14:editId="6063F4EB">
+            <wp:extent cx="5610225" cy="3152775"/>
+            <wp:effectExtent l="0" t="0" r="9525" b="9525"/>
+            <wp:docPr id="40" name="Imagen 40"/>
+            <wp:cNvGraphicFramePr>
+              <a:graphicFrameLocks xmlns:a="http://schemas.openxmlformats.org/drawingml/2006/main" noChangeAspect="1"/>
+            </wp:cNvGraphicFramePr>
+            <a:graphic xmlns:a="http://schemas.openxmlformats.org/drawingml/2006/main">
+              <a:graphicData uri="http://schemas.openxmlformats.org/drawingml/2006/picture">
+                <pic:pic xmlns:pic="http://schemas.openxmlformats.org/drawingml/2006/picture">
+                  <pic:nvPicPr>
+                    <pic:cNvPr id="0" name="Picture 4"/>
+                    <pic:cNvPicPr>
+                      <a:picLocks noChangeAspect="1" noChangeArrowheads="1"/>
+                    </pic:cNvPicPr>
+                  </pic:nvPicPr>
+                  <pic:blipFill>
+                    <a:blip r:embed="rId39">
+                      <a:extLst>
+                        <a:ext uri="{28A0092B-C50C-407E-A947-70E740481C1C}">
+                          <a14:useLocalDpi xmlns:a14="http://schemas.microsoft.com/office/drawing/2010/main" val="0"/>
+                        </a:ext>
+                      </a:extLst>
+                    </a:blip>
+                    <a:srcRect/>
+                    <a:stretch>
+                      <a:fillRect/>
+                    </a:stretch>
+                  </pic:blipFill>
+                  <pic:spPr bwMode="auto">
+                    <a:xfrm>
+                      <a:off x="0" y="0"/>
+                      <a:ext cx="5610225" cy="3152775"/>
+                    </a:xfrm>
+                    <a:prstGeom prst="rect">
+                      <a:avLst/>
+                    </a:prstGeom>
+                    <a:noFill/>
+                    <a:ln>
+                      <a:noFill/>
+                    </a:ln>
+                  </pic:spPr>
+                </pic:pic>
+              </a:graphicData>
+            </a:graphic>
+          </wp:inline>
+        </w:drawing>
+      </w:r>
     </w:p>
     <w:p>
       <w:pPr>
@@ -2846,21 +2702,28 @@
           <w:rFonts w:asciiTheme="minorHAnsi" w:hAnsiTheme="minorHAnsi" w:cstheme="minorHAnsi"/>
         </w:rPr>
       </w:pPr>
+    </w:p>
+    <w:p>
+      <w:pPr>
+        <w:rPr>
+          <w:rFonts w:cstheme="minorHAnsi"/>
+        </w:rPr>
+      </w:pPr>
       <w:r>
         <w:rPr>
           <w:noProof/>
-          <w:lang w:val="es-ES" w:eastAsia="es-ES" w:bidi="ar-SA"/>
+          <w:lang w:val="es-ES" w:eastAsia="es-ES"/>
         </w:rPr>
         <mc:AlternateContent>
           <mc:Choice Requires="wps">
             <w:drawing>
-              <wp:anchor distT="0" distB="0" distL="114300" distR="114300" simplePos="0" relativeHeight="251669504" behindDoc="0" locked="0" layoutInCell="1" allowOverlap="1">
+              <wp:anchor distT="0" distB="0" distL="114300" distR="114300" simplePos="0" relativeHeight="251669504" behindDoc="0" locked="0" layoutInCell="1" allowOverlap="1" wp14:anchorId="5FE4AB57" wp14:editId="628E04D7">
                 <wp:simplePos x="0" y="0"/>
                 <wp:positionH relativeFrom="column">
-                  <wp:posOffset>662305</wp:posOffset>
+                  <wp:posOffset>814705</wp:posOffset>
                 </wp:positionH>
                 <wp:positionV relativeFrom="paragraph">
-                  <wp:posOffset>1797685</wp:posOffset>
+                  <wp:posOffset>11430</wp:posOffset>
                 </wp:positionV>
                 <wp:extent cx="4123055" cy="266700"/>
                 <wp:effectExtent l="0" t="0" r="0" b="0"/>
@@ -2906,7 +2769,10 @@
                               </w:rPr>
                             </w:pPr>
                             <w:r>
-                              <w:t>Botón consultar para accionar la consulta</w:t>
+                              <w:t xml:space="preserve">Botón </w:t>
+                            </w:r>
+                            <w:r>
+                              <w:t>Solicitar tiquete</w:t>
                             </w:r>
                           </w:p>
                         </w:txbxContent>
@@ -2931,7 +2797,11 @@
           </mc:Choice>
           <mc:Fallback>
             <w:pict>
-              <v:shape id="9 Cuadro de texto" o:spid="_x0000_s1028" type="#_x0000_t202" style="position:absolute;left:0;text-align:left;margin-left:52.15pt;margin-top:141.55pt;width:324.65pt;height:21pt;z-index:251669504;visibility:visible;mso-wrap-style:square;mso-width-percent:0;mso-height-percent:0;mso-wrap-distance-left:9pt;mso-wrap-distance-top:0;mso-wrap-distance-right:9pt;mso-wrap-distance-bottom:0;mso-position-horizontal:absolute;mso-position-horizontal-relative:text;mso-position-vertical:absolute;mso-position-vertical-relative:text;mso-width-percent:0;mso-height-percent:0;mso-width-relative:page;mso-height-relative:page;v-text-anchor:top" o:gfxdata="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" stroked="f">
+              <v:shapetype w14:anchorId="5FE4AB57" id="_x0000_t202" coordsize="21600,21600" o:spt="202" path="m,l,21600r21600,l21600,xe">
+                <v:stroke joinstyle="miter"/>
+                <v:path gradientshapeok="t" o:connecttype="rect"/>
+              </v:shapetype>
+              <v:shape id="9 Cuadro de texto" o:spid="_x0000_s1026" type="#_x0000_t202" style="position:absolute;margin-left:64.15pt;margin-top:.9pt;width:324.65pt;height:21pt;z-index:251669504;visibility:visible;mso-wrap-style:square;mso-width-percent:0;mso-height-percent:0;mso-wrap-distance-left:9pt;mso-wrap-distance-top:0;mso-wrap-distance-right:9pt;mso-wrap-distance-bottom:0;mso-position-horizontal:absolute;mso-position-horizontal-relative:text;mso-position-vertical:absolute;mso-position-vertical-relative:text;mso-width-percent:0;mso-height-percent:0;mso-width-relative:page;mso-height-relative:page;v-text-anchor:top" o:gfxdata="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" stroked="f">
                 <v:path arrowok="t"/>
                 <v:textbox style="mso-fit-shape-to-text:t" inset="0,0,0,0">
                   <w:txbxContent>
@@ -2948,7 +2818,10 @@
                         </w:rPr>
                       </w:pPr>
                       <w:r>
-                        <w:t>Botón consultar para accionar la consulta</w:t>
+                        <w:t xml:space="preserve">Botón </w:t>
+                      </w:r>
+                      <w:r>
+                        <w:t>Solicitar tiquete</w:t>
                       </w:r>
                     </w:p>
                   </w:txbxContent>
@@ -2959,118 +2832,22 @@
           </mc:Fallback>
         </mc:AlternateContent>
       </w:r>
+    </w:p>
+    <w:p>
+      <w:pPr>
+        <w:rPr>
+          <w:rFonts w:cstheme="minorHAnsi"/>
+        </w:rPr>
+      </w:pPr>
       <w:r>
         <w:rPr>
-          <w:rFonts w:asciiTheme="minorHAnsi" w:hAnsiTheme="minorHAnsi" w:cstheme="minorHAnsi"/>
-          <w:noProof/>
-          <w:lang w:val="es-ES" w:eastAsia="es-ES" w:bidi="ar-SA"/>
-        </w:rPr>
-        <w:drawing>
-          <wp:anchor distT="0" distB="0" distL="114300" distR="114300" simplePos="0" relativeHeight="251664384" behindDoc="0" locked="0" layoutInCell="1" allowOverlap="1">
-            <wp:simplePos x="0" y="0"/>
-            <wp:positionH relativeFrom="column">
-              <wp:posOffset>662305</wp:posOffset>
-            </wp:positionH>
-            <wp:positionV relativeFrom="paragraph">
-              <wp:posOffset>41275</wp:posOffset>
-            </wp:positionV>
-            <wp:extent cx="4123055" cy="1699260"/>
-            <wp:effectExtent l="0" t="0" r="0" b="0"/>
-            <wp:wrapSquare wrapText="bothSides"/>
-            <wp:docPr id="6" name="0 Imagen"/>
-            <wp:cNvGraphicFramePr>
-              <a:graphicFrameLocks xmlns:a="http://schemas.openxmlformats.org/drawingml/2006/main" noChangeAspect="1"/>
-            </wp:cNvGraphicFramePr>
-            <a:graphic xmlns:a="http://schemas.openxmlformats.org/drawingml/2006/main">
-              <a:graphicData uri="http://schemas.openxmlformats.org/drawingml/2006/picture">
-                <pic:pic xmlns:pic="http://schemas.openxmlformats.org/drawingml/2006/picture">
-                  <pic:nvPicPr>
-                    <pic:cNvPr id="0" name="DD4E881.tmp"/>
-                    <pic:cNvPicPr/>
-                  </pic:nvPicPr>
-                  <pic:blipFill>
-                    <a:blip r:embed="rId39" cstate="print">
-                      <a:extLst>
-                        <a:ext uri="{28A0092B-C50C-407E-A947-70E740481C1C}">
-                          <a14:useLocalDpi xmlns:a14="http://schemas.microsoft.com/office/drawing/2010/main" val="0"/>
-                        </a:ext>
-                      </a:extLst>
-                    </a:blip>
-                    <a:stretch>
-                      <a:fillRect/>
-                    </a:stretch>
-                  </pic:blipFill>
-                  <pic:spPr>
-                    <a:xfrm>
-                      <a:off x="0" y="0"/>
-                      <a:ext cx="4123055" cy="1699260"/>
-                    </a:xfrm>
-                    <a:prstGeom prst="rect">
-                      <a:avLst/>
-                    </a:prstGeom>
-                  </pic:spPr>
-                </pic:pic>
-              </a:graphicData>
-            </a:graphic>
-          </wp:anchor>
-        </w:drawing>
+          <w:rFonts w:cstheme="minorHAnsi"/>
+        </w:rPr>
+        <w:t>Aparecerá una nueva ventana en donde completaremos los datos y le daremos aceptar.</w:t>
       </w:r>
     </w:p>
     <w:p>
       <w:pPr>
-        <w:pStyle w:val="Standard"/>
-        <w:jc w:val="both"/>
-        <w:rPr>
-          <w:rFonts w:asciiTheme="minorHAnsi" w:hAnsiTheme="minorHAnsi" w:cstheme="minorHAnsi"/>
-        </w:rPr>
-      </w:pPr>
-    </w:p>
-    <w:p>
-      <w:pPr>
-        <w:pStyle w:val="Standard"/>
-        <w:jc w:val="both"/>
-        <w:rPr>
-          <w:rFonts w:asciiTheme="minorHAnsi" w:hAnsiTheme="minorHAnsi" w:cstheme="minorHAnsi"/>
-        </w:rPr>
-      </w:pPr>
-    </w:p>
-    <w:p>
-      <w:pPr>
-        <w:pStyle w:val="Standard"/>
-        <w:jc w:val="both"/>
-        <w:rPr>
-          <w:rFonts w:asciiTheme="minorHAnsi" w:hAnsiTheme="minorHAnsi" w:cstheme="minorHAnsi"/>
-        </w:rPr>
-      </w:pPr>
-    </w:p>
-    <w:p>
-      <w:pPr>
-        <w:pStyle w:val="Standard"/>
-        <w:jc w:val="both"/>
-        <w:rPr>
-          <w:rFonts w:asciiTheme="minorHAnsi" w:hAnsiTheme="minorHAnsi" w:cstheme="minorHAnsi"/>
-        </w:rPr>
-      </w:pPr>
-    </w:p>
-    <w:p>
-      <w:pPr>
-        <w:jc w:val="both"/>
-        <w:rPr>
-          <w:rFonts w:cstheme="minorHAnsi"/>
-        </w:rPr>
-      </w:pPr>
-    </w:p>
-    <w:p>
-      <w:pPr>
-        <w:jc w:val="both"/>
-        <w:rPr>
-          <w:rFonts w:cstheme="minorHAnsi"/>
-        </w:rPr>
-      </w:pPr>
-    </w:p>
-    <w:p>
-      <w:pPr>
-        <w:jc w:val="both"/>
         <w:rPr>
           <w:rFonts w:cstheme="minorHAnsi"/>
         </w:rPr>
@@ -3083,13 +2860,13 @@
         <mc:AlternateContent>
           <mc:Choice Requires="wps">
             <w:drawing>
-              <wp:anchor distT="0" distB="0" distL="114300" distR="114300" simplePos="0" relativeHeight="251667456" behindDoc="0" locked="0" layoutInCell="1" allowOverlap="1">
+              <wp:anchor distT="0" distB="0" distL="114300" distR="114300" simplePos="0" relativeHeight="251667456" behindDoc="0" locked="0" layoutInCell="1" allowOverlap="1" wp14:anchorId="31F4CC9D" wp14:editId="175A76E2">
                 <wp:simplePos x="0" y="0"/>
                 <wp:positionH relativeFrom="column">
-                  <wp:posOffset>386080</wp:posOffset>
+                  <wp:posOffset>24130</wp:posOffset>
                 </wp:positionH>
                 <wp:positionV relativeFrom="paragraph">
-                  <wp:posOffset>3534410</wp:posOffset>
+                  <wp:posOffset>3140075</wp:posOffset>
                 </wp:positionV>
                 <wp:extent cx="4804410" cy="405765"/>
                 <wp:effectExtent l="0" t="0" r="0" b="0"/>
@@ -3132,7 +2909,10 @@
                               </w:rPr>
                             </w:pPr>
                             <w:r>
-                              <w:t>Ventana que muestra el nombre, artista, titulo, álbum, año, duración, género y la portada del álbum si está disponible</w:t>
+                              <w:t xml:space="preserve">Ventana </w:t>
+                            </w:r>
+                            <w:r>
+                              <w:t>de información del cliente</w:t>
                             </w:r>
                           </w:p>
                         </w:txbxContent>
@@ -3157,7 +2937,7 @@
           </mc:Choice>
           <mc:Fallback>
             <w:pict>
-              <v:shape id="8 Cuadro de texto" o:spid="_x0000_s1029" type="#_x0000_t202" style="position:absolute;left:0;text-align:left;margin-left:30.4pt;margin-top:278.3pt;width:378.3pt;height:31.95pt;z-index:251667456;visibility:visible;mso-wrap-style:square;mso-width-percent:0;mso-height-percent:0;mso-wrap-distance-left:9pt;mso-wrap-distance-top:0;mso-wrap-distance-right:9pt;mso-wrap-distance-bottom:0;mso-position-horizontal:absolute;mso-position-horizontal-relative:text;mso-position-vertical:absolute;mso-position-vertical-relative:text;mso-width-percent:0;mso-height-percent:0;mso-width-relative:page;mso-height-relative:page;v-text-anchor:top" o:gfxdata="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" stroked="f">
+              <v:shape w14:anchorId="31F4CC9D" id="8 Cuadro de texto" o:spid="_x0000_s1027" type="#_x0000_t202" style="position:absolute;margin-left:1.9pt;margin-top:247.25pt;width:378.3pt;height:31.95pt;z-index:251667456;visibility:visible;mso-wrap-style:square;mso-width-percent:0;mso-height-percent:0;mso-wrap-distance-left:9pt;mso-wrap-distance-top:0;mso-wrap-distance-right:9pt;mso-wrap-distance-bottom:0;mso-position-horizontal:absolute;mso-position-horizontal-relative:text;mso-position-vertical:absolute;mso-position-vertical-relative:text;mso-width-percent:0;mso-height-percent:0;mso-width-relative:page;mso-height-relative:page;v-text-anchor:top" o:gfxdata="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" stroked="f">
                 <v:path arrowok="t"/>
                 <v:textbox style="mso-fit-shape-to-text:t" inset="0,0,0,0">
                   <w:txbxContent>
@@ -3171,7 +2951,10 @@
                         </w:rPr>
                       </w:pPr>
                       <w:r>
-                        <w:t>Ventana que muestra el nombre, artista, titulo, álbum, año, duración, género y la portada del álbum si está disponible</w:t>
+                        <w:t xml:space="preserve">Ventana </w:t>
+                      </w:r>
+                      <w:r>
+                        <w:t>de información del cliente</w:t>
                       </w:r>
                     </w:p>
                   </w:txbxContent>
@@ -3182,14 +2965,6 @@
           </mc:Fallback>
         </mc:AlternateContent>
       </w:r>
-    </w:p>
-    <w:p>
-      <w:pPr>
-        <w:jc w:val="both"/>
-        <w:rPr>
-          <w:rFonts w:cstheme="minorHAnsi"/>
-        </w:rPr>
-      </w:pPr>
       <w:r>
         <w:rPr>
           <w:rFonts w:cstheme="minorHAnsi"/>
@@ -3197,18 +2972,10 @@
           <w:lang w:val="es-ES" w:eastAsia="es-ES"/>
         </w:rPr>
         <w:drawing>
-          <wp:anchor distT="0" distB="0" distL="114300" distR="114300" simplePos="0" relativeHeight="251665408" behindDoc="0" locked="0" layoutInCell="1" allowOverlap="1">
-            <wp:simplePos x="0" y="0"/>
-            <wp:positionH relativeFrom="column">
-              <wp:posOffset>386080</wp:posOffset>
-            </wp:positionH>
-            <wp:positionV relativeFrom="paragraph">
-              <wp:posOffset>220980</wp:posOffset>
-            </wp:positionV>
-            <wp:extent cx="4804410" cy="3157220"/>
-            <wp:effectExtent l="0" t="0" r="0" b="5080"/>
-            <wp:wrapSquare wrapText="bothSides"/>
-            <wp:docPr id="7" name="0 Imagen"/>
+          <wp:inline distT="0" distB="0" distL="0" distR="0" wp14:anchorId="09093E6F" wp14:editId="42ACDA14">
+            <wp:extent cx="4619625" cy="3057525"/>
+            <wp:effectExtent l="0" t="0" r="9525" b="9525"/>
+            <wp:docPr id="41" name="Imagen 41"/>
             <wp:cNvGraphicFramePr>
               <a:graphicFrameLocks xmlns:a="http://schemas.openxmlformats.org/drawingml/2006/main" noChangeAspect="1"/>
             </wp:cNvGraphicFramePr>
@@ -3216,40 +2983,46 @@
               <a:graphicData uri="http://schemas.openxmlformats.org/drawingml/2006/picture">
                 <pic:pic xmlns:pic="http://schemas.openxmlformats.org/drawingml/2006/picture">
                   <pic:nvPicPr>
-                    <pic:cNvPr id="0" name="DD4260E.tmp"/>
-                    <pic:cNvPicPr/>
+                    <pic:cNvPr id="0" name="Picture 5"/>
+                    <pic:cNvPicPr>
+                      <a:picLocks noChangeAspect="1" noChangeArrowheads="1"/>
+                    </pic:cNvPicPr>
                   </pic:nvPicPr>
                   <pic:blipFill>
-                    <a:blip r:embed="rId40" cstate="print">
+                    <a:blip r:embed="rId40">
                       <a:extLst>
                         <a:ext uri="{28A0092B-C50C-407E-A947-70E740481C1C}">
                           <a14:useLocalDpi xmlns:a14="http://schemas.microsoft.com/office/drawing/2010/main" val="0"/>
                         </a:ext>
                       </a:extLst>
                     </a:blip>
+                    <a:srcRect/>
                     <a:stretch>
                       <a:fillRect/>
                     </a:stretch>
                   </pic:blipFill>
-                  <pic:spPr>
+                  <pic:spPr bwMode="auto">
                     <a:xfrm>
                       <a:off x="0" y="0"/>
-                      <a:ext cx="4804410" cy="3157220"/>
+                      <a:ext cx="4619625" cy="3057525"/>
                     </a:xfrm>
                     <a:prstGeom prst="rect">
                       <a:avLst/>
                     </a:prstGeom>
+                    <a:noFill/>
+                    <a:ln>
+                      <a:noFill/>
+                    </a:ln>
                   </pic:spPr>
                 </pic:pic>
               </a:graphicData>
             </a:graphic>
-          </wp:anchor>
+          </wp:inline>
         </w:drawing>
       </w:r>
     </w:p>
     <w:p>
       <w:pPr>
-        <w:jc w:val="both"/>
         <w:rPr>
           <w:rFonts w:cstheme="minorHAnsi"/>
         </w:rPr>
@@ -3268,148 +3041,31 @@
           <w:rFonts w:cstheme="minorHAnsi"/>
         </w:rPr>
       </w:pPr>
-    </w:p>
-    <w:p>
-      <w:pPr>
+      <w:r>
         <w:rPr>
           <w:rFonts w:cstheme="minorHAnsi"/>
         </w:rPr>
-      </w:pPr>
-    </w:p>
-    <w:p>
-      <w:pPr>
-        <w:rPr>
-          <w:rFonts w:cstheme="minorHAnsi"/>
-        </w:rPr>
-      </w:pPr>
-    </w:p>
-    <w:p>
-      <w:pPr>
-        <w:rPr>
-          <w:rFonts w:cstheme="minorHAnsi"/>
-        </w:rPr>
-      </w:pPr>
-    </w:p>
-    <w:p>
-      <w:pPr>
-        <w:rPr>
-          <w:rFonts w:cstheme="minorHAnsi"/>
-        </w:rPr>
-      </w:pPr>
-    </w:p>
-    <w:p>
-      <w:pPr>
-        <w:rPr>
-          <w:rFonts w:cstheme="minorHAnsi"/>
-        </w:rPr>
-      </w:pPr>
-    </w:p>
-    <w:p>
-      <w:pPr>
-        <w:rPr>
-          <w:rFonts w:cstheme="minorHAnsi"/>
-        </w:rPr>
-      </w:pPr>
-    </w:p>
-    <w:p>
-      <w:pPr>
-        <w:rPr>
-          <w:rFonts w:cstheme="minorHAnsi"/>
-        </w:rPr>
-      </w:pPr>
-    </w:p>
-    <w:p>
-      <w:pPr>
-        <w:rPr>
-          <w:rFonts w:cstheme="minorHAnsi"/>
-        </w:rPr>
-      </w:pPr>
-    </w:p>
-    <w:p>
-      <w:pPr>
-        <w:tabs>
-          <w:tab w:val="left" w:pos="3288"/>
-        </w:tabs>
-        <w:rPr>
-          <w:rFonts w:cstheme="minorHAnsi"/>
-        </w:rPr>
-      </w:pPr>
-      <w:r>
-        <w:rPr>
-          <w:rFonts w:cstheme="minorHAnsi"/>
-        </w:rPr>
-        <w:tab/>
-      </w:r>
-      <w:r>
-        <w:rPr>
-          <w:rFonts w:cstheme="minorHAnsi"/>
-        </w:rPr>
-        <w:br w:type="page"/>
+        <w:lastRenderedPageBreak/>
+        <w:t>Después de haber presionado el botón aceptar saldrá un mensaje acerca del envió del correo.</w:t>
       </w:r>
     </w:p>
     <w:p>
       <w:pPr>
-        <w:tabs>
-          <w:tab w:val="left" w:pos="3288"/>
-        </w:tabs>
         <w:rPr>
           <w:rFonts w:cstheme="minorHAnsi"/>
-          <w:b/>
         </w:rPr>
       </w:pPr>
       <w:r>
         <w:rPr>
           <w:rFonts w:cstheme="minorHAnsi"/>
-          <w:b/>
-        </w:rPr>
-        <w:lastRenderedPageBreak/>
-        <w:t>Modificar Datos:</w:t>
-      </w:r>
-    </w:p>
-    <w:p>
-      <w:pPr>
-        <w:tabs>
-          <w:tab w:val="left" w:pos="3288"/>
-        </w:tabs>
-        <w:rPr>
-          <w:rFonts w:cstheme="minorHAnsi"/>
-        </w:rPr>
-      </w:pPr>
-      <w:r>
-        <w:rPr>
-          <w:rFonts w:cstheme="minorHAnsi"/>
-        </w:rPr>
-        <w:t>Primero se tiene que consultar la canción a la cual le queremos modificar datos, d</w:t>
-      </w:r>
-      <w:r>
-        <w:rPr>
-          <w:rFonts w:cstheme="minorHAnsi"/>
-        </w:rPr>
-        <w:t>entro de la interfaz consultar, se va a mostrar toda la información disponible acerca de la canción.</w:t>
-      </w:r>
-    </w:p>
-    <w:p>
-      <w:pPr>
-        <w:tabs>
-          <w:tab w:val="left" w:pos="3288"/>
-        </w:tabs>
-        <w:rPr>
-          <w:rFonts w:cstheme="minorHAnsi"/>
-          <w:b/>
-        </w:rPr>
-      </w:pPr>
-      <w:r>
-        <w:rPr>
-          <w:rFonts w:cstheme="minorHAnsi"/>
-          <w:b/>
           <w:noProof/>
           <w:lang w:val="es-ES" w:eastAsia="es-ES"/>
         </w:rPr>
         <w:drawing>
           <wp:inline distT="0" distB="0" distL="0" distR="0">
-            <wp:extent cx="5610225" cy="3171825"/>
-            <wp:effectExtent l="0" t="0" r="0" b="0"/>
-            <wp:docPr id="8" name="Imagen 8"/>
+            <wp:extent cx="4181475" cy="1504950"/>
+            <wp:effectExtent l="0" t="0" r="9525" b="0"/>
+            <wp:docPr id="42" name="Imagen 42"/>
             <wp:cNvGraphicFramePr>
               <a:graphicFrameLocks xmlns:a="http://schemas.openxmlformats.org/drawingml/2006/main" noChangeAspect="1"/>
             </wp:cNvGraphicFramePr>
@@ -3417,7 +3073,7 @@
               <a:graphicData uri="http://schemas.openxmlformats.org/drawingml/2006/picture">
                 <pic:pic xmlns:pic="http://schemas.openxmlformats.org/drawingml/2006/picture">
                   <pic:nvPicPr>
-                    <pic:cNvPr id="0" name="Picture 1"/>
+                    <pic:cNvPr id="0" name="Picture 6"/>
                     <pic:cNvPicPr>
                       <a:picLocks noChangeAspect="1" noChangeArrowheads="1"/>
                     </pic:cNvPicPr>
@@ -3438,7 +3094,154 @@
                   <pic:spPr bwMode="auto">
                     <a:xfrm>
                       <a:off x="0" y="0"/>
-                      <a:ext cx="5610225" cy="3171825"/>
+                      <a:ext cx="4181475" cy="1504950"/>
+                    </a:xfrm>
+                    <a:prstGeom prst="rect">
+                      <a:avLst/>
+                    </a:prstGeom>
+                    <a:noFill/>
+                    <a:ln>
+                      <a:noFill/>
+                    </a:ln>
+                  </pic:spPr>
+                </pic:pic>
+              </a:graphicData>
+            </a:graphic>
+          </wp:inline>
+        </w:drawing>
+      </w:r>
+    </w:p>
+    <w:p>
+      <w:pPr>
+        <w:rPr>
+          <w:rFonts w:cstheme="minorHAnsi"/>
+          <w:color w:val="4F81BD" w:themeColor="accent1"/>
+          <w:sz w:val="20"/>
+          <w:szCs w:val="20"/>
+        </w:rPr>
+      </w:pPr>
+      <w:r>
+        <w:rPr>
+          <w:rFonts w:cstheme="minorHAnsi"/>
+        </w:rPr>
+        <w:t xml:space="preserve">                                                    </w:t>
+      </w:r>
+      <w:r>
+        <w:rPr>
+          <w:rFonts w:cstheme="minorHAnsi"/>
+          <w:color w:val="4F81BD" w:themeColor="accent1"/>
+          <w:sz w:val="20"/>
+          <w:szCs w:val="20"/>
+        </w:rPr>
+        <w:t>Mensaje de correo</w:t>
+      </w:r>
+    </w:p>
+    <w:p>
+      <w:pPr>
+        <w:rPr>
+          <w:rFonts w:cstheme="minorHAnsi"/>
+          <w:color w:val="4F81BD" w:themeColor="accent1"/>
+          <w:sz w:val="20"/>
+          <w:szCs w:val="20"/>
+        </w:rPr>
+      </w:pPr>
+    </w:p>
+    <w:p>
+      <w:pPr>
+        <w:rPr>
+          <w:rFonts w:cstheme="minorHAnsi"/>
+          <w:sz w:val="20"/>
+          <w:szCs w:val="20"/>
+        </w:rPr>
+      </w:pPr>
+      <w:r>
+        <w:rPr>
+          <w:rFonts w:cstheme="minorHAnsi"/>
+          <w:b/>
+        </w:rPr>
+        <w:t>Desocupar caja</w:t>
+      </w:r>
+      <w:r>
+        <w:rPr>
+          <w:rFonts w:cstheme="minorHAnsi"/>
+          <w:b/>
+        </w:rPr>
+        <w:t>:</w:t>
+      </w:r>
+    </w:p>
+    <w:p>
+      <w:pPr>
+        <w:tabs>
+          <w:tab w:val="left" w:pos="3288"/>
+        </w:tabs>
+        <w:rPr>
+          <w:rFonts w:cstheme="minorHAnsi"/>
+        </w:rPr>
+      </w:pPr>
+      <w:r>
+        <w:rPr>
+          <w:rFonts w:cstheme="minorHAnsi"/>
+        </w:rPr>
+        <w:t>Cuando se desee sacar un cliente de las cajas</w:t>
+      </w:r>
+      <w:r>
+        <w:rPr>
+          <w:rFonts w:cstheme="minorHAnsi"/>
+        </w:rPr>
+        <w:t xml:space="preserve"> buscamos el botón de desocupar caja.</w:t>
+      </w:r>
+    </w:p>
+    <w:p>
+      <w:pPr>
+        <w:tabs>
+          <w:tab w:val="left" w:pos="3288"/>
+        </w:tabs>
+        <w:rPr>
+          <w:rFonts w:cstheme="minorHAnsi"/>
+          <w:b/>
+        </w:rPr>
+      </w:pPr>
+      <w:r>
+        <w:rPr>
+          <w:rFonts w:cstheme="minorHAnsi"/>
+          <w:b/>
+          <w:noProof/>
+          <w:lang w:val="es-ES" w:eastAsia="es-ES"/>
+        </w:rPr>
+        <w:drawing>
+          <wp:inline distT="0" distB="0" distL="0" distR="0">
+            <wp:extent cx="5610225" cy="3619500"/>
+            <wp:effectExtent l="0" t="0" r="9525" b="0"/>
+            <wp:docPr id="44" name="Imagen 44"/>
+            <wp:cNvGraphicFramePr>
+              <a:graphicFrameLocks xmlns:a="http://schemas.openxmlformats.org/drawingml/2006/main" noChangeAspect="1"/>
+            </wp:cNvGraphicFramePr>
+            <a:graphic xmlns:a="http://schemas.openxmlformats.org/drawingml/2006/main">
+              <a:graphicData uri="http://schemas.openxmlformats.org/drawingml/2006/picture">
+                <pic:pic xmlns:pic="http://schemas.openxmlformats.org/drawingml/2006/picture">
+                  <pic:nvPicPr>
+                    <pic:cNvPr id="0" name="Picture 8"/>
+                    <pic:cNvPicPr>
+                      <a:picLocks noChangeAspect="1" noChangeArrowheads="1"/>
+                    </pic:cNvPicPr>
+                  </pic:nvPicPr>
+                  <pic:blipFill>
+                    <a:blip r:embed="rId42">
+                      <a:extLst>
+                        <a:ext uri="{28A0092B-C50C-407E-A947-70E740481C1C}">
+                          <a14:useLocalDpi xmlns:a14="http://schemas.microsoft.com/office/drawing/2010/main" val="0"/>
+                        </a:ext>
+                      </a:extLst>
+                    </a:blip>
+                    <a:srcRect/>
+                    <a:stretch>
+                      <a:fillRect/>
+                    </a:stretch>
+                  </pic:blipFill>
+                  <pic:spPr bwMode="auto">
+                    <a:xfrm>
+                      <a:off x="0" y="0"/>
+                      <a:ext cx="5610225" cy="3619500"/>
                     </a:xfrm>
                     <a:prstGeom prst="rect">
                       <a:avLst/>
@@ -3460,29 +3263,22 @@
         <w:tabs>
           <w:tab w:val="left" w:pos="3288"/>
         </w:tabs>
+        <w:jc w:val="center"/>
         <w:rPr>
           <w:rFonts w:cstheme="minorHAnsi"/>
+          <w:color w:val="4F81BD" w:themeColor="accent1"/>
+          <w:sz w:val="20"/>
+          <w:szCs w:val="20"/>
         </w:rPr>
       </w:pPr>
       <w:r>
         <w:rPr>
           <w:rFonts w:cstheme="minorHAnsi"/>
-        </w:rPr>
-        <w:t xml:space="preserve">Para poder modificar un dato, basta con simplemente borrar el datos o datos que se desean cambiar y luego escribir la información deseada, para guardar los cambio se le tiene que dar </w:t>
-      </w:r>
-      <w:proofErr w:type="spellStart"/>
-      <w:r>
-        <w:rPr>
-          <w:rFonts w:cstheme="minorHAnsi"/>
-        </w:rPr>
-        <w:t>click</w:t>
-      </w:r>
-      <w:proofErr w:type="spellEnd"/>
-      <w:r>
-        <w:rPr>
-          <w:rFonts w:cstheme="minorHAnsi"/>
-        </w:rPr>
-        <w:t xml:space="preserve"> al botón Modificar Datos. En la siguiente imagen se cambiará el nombre de la canción.</w:t>
+          <w:color w:val="4F81BD" w:themeColor="accent1"/>
+          <w:sz w:val="20"/>
+          <w:szCs w:val="20"/>
+        </w:rPr>
+        <w:t>Botón de desocupar caja</w:t>
       </w:r>
     </w:p>
     <w:p>
@@ -3494,6 +3290,53 @@
           <w:rFonts w:cstheme="minorHAnsi"/>
         </w:rPr>
       </w:pPr>
+    </w:p>
+    <w:p>
+      <w:pPr>
+        <w:tabs>
+          <w:tab w:val="left" w:pos="3288"/>
+        </w:tabs>
+        <w:rPr>
+          <w:rFonts w:cstheme="minorHAnsi"/>
+        </w:rPr>
+      </w:pPr>
+    </w:p>
+    <w:p>
+      <w:pPr>
+        <w:tabs>
+          <w:tab w:val="left" w:pos="3288"/>
+        </w:tabs>
+        <w:rPr>
+          <w:rFonts w:cstheme="minorHAnsi"/>
+        </w:rPr>
+      </w:pPr>
+    </w:p>
+    <w:p>
+      <w:pPr>
+        <w:tabs>
+          <w:tab w:val="left" w:pos="3288"/>
+        </w:tabs>
+        <w:rPr>
+          <w:rFonts w:cstheme="minorHAnsi"/>
+        </w:rPr>
+      </w:pPr>
+      <w:r>
+        <w:rPr>
+          <w:rFonts w:cstheme="minorHAnsi"/>
+        </w:rPr>
+        <w:lastRenderedPageBreak/>
+        <w:t>Después aparecerá un mensaje sobre cual cliente se eliminó de las cajas.</w:t>
+      </w:r>
+    </w:p>
+    <w:p>
+      <w:pPr>
+        <w:tabs>
+          <w:tab w:val="left" w:pos="3288"/>
+        </w:tabs>
+        <w:rPr>
+          <w:rFonts w:cstheme="minorHAnsi"/>
+        </w:rPr>
+      </w:pPr>
       <w:r>
         <w:rPr>
           <w:rFonts w:cstheme="minorHAnsi"/>
@@ -3502,9 +3345,9 @@
         </w:rPr>
         <w:drawing>
           <wp:inline distT="0" distB="0" distL="0" distR="0">
-            <wp:extent cx="5610225" cy="3314700"/>
-            <wp:effectExtent l="0" t="0" r="0" b="0"/>
-            <wp:docPr id="11" name="Imagen 11"/>
+            <wp:extent cx="5610225" cy="1476375"/>
+            <wp:effectExtent l="0" t="0" r="9525" b="9525"/>
+            <wp:docPr id="45" name="Imagen 45"/>
             <wp:cNvGraphicFramePr>
               <a:graphicFrameLocks xmlns:a="http://schemas.openxmlformats.org/drawingml/2006/main" noChangeAspect="1"/>
             </wp:cNvGraphicFramePr>
@@ -3512,13 +3355,13 @@
               <a:graphicData uri="http://schemas.openxmlformats.org/drawingml/2006/picture">
                 <pic:pic xmlns:pic="http://schemas.openxmlformats.org/drawingml/2006/picture">
                   <pic:nvPicPr>
-                    <pic:cNvPr id="0" name="Picture 2"/>
+                    <pic:cNvPr id="0" name="Picture 9"/>
                     <pic:cNvPicPr>
                       <a:picLocks noChangeAspect="1" noChangeArrowheads="1"/>
                     </pic:cNvPicPr>
                   </pic:nvPicPr>
                   <pic:blipFill>
-                    <a:blip r:embed="rId42">
+                    <a:blip r:embed="rId43">
                       <a:extLst>
                         <a:ext uri="{28A0092B-C50C-407E-A947-70E740481C1C}">
                           <a14:useLocalDpi xmlns:a14="http://schemas.microsoft.com/office/drawing/2010/main" val="0"/>
@@ -3533,7 +3376,7 @@
                   <pic:spPr bwMode="auto">
                     <a:xfrm>
                       <a:off x="0" y="0"/>
-                      <a:ext cx="5610225" cy="3314700"/>
+                      <a:ext cx="5610225" cy="1476375"/>
                     </a:xfrm>
                     <a:prstGeom prst="rect">
                       <a:avLst/>
@@ -3555,16 +3398,22 @@
         <w:tabs>
           <w:tab w:val="left" w:pos="3288"/>
         </w:tabs>
+        <w:jc w:val="center"/>
         <w:rPr>
           <w:rFonts w:cstheme="minorHAnsi"/>
+          <w:color w:val="4F81BD" w:themeColor="accent1"/>
+          <w:sz w:val="20"/>
+          <w:szCs w:val="20"/>
         </w:rPr>
       </w:pPr>
       <w:r>
         <w:rPr>
           <w:rFonts w:cstheme="minorHAnsi"/>
-        </w:rPr>
-        <w:lastRenderedPageBreak/>
-        <w:t>Saldrá un mensaje diciendo que los cambios fueron exitosos y luego de dar en aceptar, el programa nos devuelve al menú principal, en donde aparecerá el nombre actualizado.</w:t>
+          <w:color w:val="4F81BD" w:themeColor="accent1"/>
+          <w:sz w:val="20"/>
+          <w:szCs w:val="20"/>
+        </w:rPr>
+        <w:t>Mensaje de desocupar caja</w:t>
       </w:r>
     </w:p>
     <w:p>
@@ -3576,61 +3425,6 @@
           <w:rFonts w:cstheme="minorHAnsi"/>
         </w:rPr>
       </w:pPr>
-      <w:r>
-        <w:rPr>
-          <w:rFonts w:cstheme="minorHAnsi"/>
-          <w:noProof/>
-          <w:lang w:val="es-ES" w:eastAsia="es-ES"/>
-        </w:rPr>
-        <w:drawing>
-          <wp:inline distT="0" distB="0" distL="0" distR="0">
-            <wp:extent cx="3429000" cy="1495425"/>
-            <wp:effectExtent l="0" t="0" r="0" b="0"/>
-            <wp:docPr id="12" name="Imagen 12"/>
-            <wp:cNvGraphicFramePr>
-              <a:graphicFrameLocks xmlns:a="http://schemas.openxmlformats.org/drawingml/2006/main" noChangeAspect="1"/>
-            </wp:cNvGraphicFramePr>
-            <a:graphic xmlns:a="http://schemas.openxmlformats.org/drawingml/2006/main">
-              <a:graphicData uri="http://schemas.openxmlformats.org/drawingml/2006/picture">
-                <pic:pic xmlns:pic="http://schemas.openxmlformats.org/drawingml/2006/picture">
-                  <pic:nvPicPr>
-                    <pic:cNvPr id="0" name="Picture 3"/>
-                    <pic:cNvPicPr>
-                      <a:picLocks noChangeAspect="1" noChangeArrowheads="1"/>
-                    </pic:cNvPicPr>
-                  </pic:nvPicPr>
-                  <pic:blipFill>
-                    <a:blip r:embed="rId43">
-                      <a:extLst>
-                        <a:ext uri="{28A0092B-C50C-407E-A947-70E740481C1C}">
-                          <a14:useLocalDpi xmlns:a14="http://schemas.microsoft.com/office/drawing/2010/main" val="0"/>
-                        </a:ext>
-                      </a:extLst>
-                    </a:blip>
-                    <a:srcRect/>
-                    <a:stretch>
-                      <a:fillRect/>
-                    </a:stretch>
-                  </pic:blipFill>
-                  <pic:spPr bwMode="auto">
-                    <a:xfrm>
-                      <a:off x="0" y="0"/>
-                      <a:ext cx="3429000" cy="1495425"/>
-                    </a:xfrm>
-                    <a:prstGeom prst="rect">
-                      <a:avLst/>
-                    </a:prstGeom>
-                    <a:noFill/>
-                    <a:ln>
-                      <a:noFill/>
-                    </a:ln>
-                  </pic:spPr>
-                </pic:pic>
-              </a:graphicData>
-            </a:graphic>
-          </wp:inline>
-        </w:drawing>
-      </w:r>
     </w:p>
     <w:p>
       <w:pPr>
@@ -3639,1853 +3433,11 @@
         </w:tabs>
         <w:rPr>
           <w:rFonts w:cstheme="minorHAnsi"/>
+          <w:b/>
         </w:rPr>
       </w:pPr>
-    </w:p>
-    <w:p>
-      <w:pPr>
-        <w:tabs>
-          <w:tab w:val="left" w:pos="3288"/>
-        </w:tabs>
-        <w:rPr>
-          <w:rFonts w:cstheme="minorHAnsi"/>
-        </w:rPr>
-      </w:pPr>
-      <w:r>
-        <w:rPr>
-          <w:rFonts w:cstheme="minorHAnsi"/>
-          <w:noProof/>
-          <w:lang w:val="es-ES" w:eastAsia="es-ES"/>
-        </w:rPr>
-        <w:drawing>
-          <wp:inline distT="0" distB="0" distL="0" distR="0">
-            <wp:extent cx="5381625" cy="3914775"/>
-            <wp:effectExtent l="0" t="0" r="0" b="0"/>
-            <wp:docPr id="13" name="Imagen 13"/>
-            <wp:cNvGraphicFramePr>
-              <a:graphicFrameLocks xmlns:a="http://schemas.openxmlformats.org/drawingml/2006/main" noChangeAspect="1"/>
-            </wp:cNvGraphicFramePr>
-            <a:graphic xmlns:a="http://schemas.openxmlformats.org/drawingml/2006/main">
-              <a:graphicData uri="http://schemas.openxmlformats.org/drawingml/2006/picture">
-                <pic:pic xmlns:pic="http://schemas.openxmlformats.org/drawingml/2006/picture">
-                  <pic:nvPicPr>
-                    <pic:cNvPr id="0" name="Picture 4"/>
-                    <pic:cNvPicPr>
-                      <a:picLocks noChangeAspect="1" noChangeArrowheads="1"/>
-                    </pic:cNvPicPr>
-                  </pic:nvPicPr>
-                  <pic:blipFill>
-                    <a:blip r:embed="rId44">
-                      <a:extLst>
-                        <a:ext uri="{28A0092B-C50C-407E-A947-70E740481C1C}">
-                          <a14:useLocalDpi xmlns:a14="http://schemas.microsoft.com/office/drawing/2010/main" val="0"/>
-                        </a:ext>
-                      </a:extLst>
-                    </a:blip>
-                    <a:srcRect/>
-                    <a:stretch>
-                      <a:fillRect/>
-                    </a:stretch>
-                  </pic:blipFill>
-                  <pic:spPr bwMode="auto">
-                    <a:xfrm>
-                      <a:off x="0" y="0"/>
-                      <a:ext cx="5381625" cy="3914775"/>
-                    </a:xfrm>
-                    <a:prstGeom prst="rect">
-                      <a:avLst/>
-                    </a:prstGeom>
-                    <a:noFill/>
-                    <a:ln>
-                      <a:noFill/>
-                    </a:ln>
-                  </pic:spPr>
-                </pic:pic>
-              </a:graphicData>
-            </a:graphic>
-          </wp:inline>
-        </w:drawing>
-      </w:r>
-    </w:p>
-    <w:p>
-      <w:pPr>
-        <w:tabs>
-          <w:tab w:val="left" w:pos="3288"/>
-        </w:tabs>
-        <w:rPr>
-          <w:rFonts w:cstheme="minorHAnsi"/>
-        </w:rPr>
-      </w:pPr>
-    </w:p>
-    <w:p>
-      <w:pPr>
-        <w:tabs>
-          <w:tab w:val="left" w:pos="3288"/>
-        </w:tabs>
-        <w:rPr>
-          <w:rFonts w:cstheme="minorHAnsi"/>
-        </w:rPr>
-      </w:pPr>
-    </w:p>
-    <w:p>
-      <w:pPr>
-        <w:tabs>
-          <w:tab w:val="left" w:pos="3288"/>
-        </w:tabs>
-        <w:rPr>
-          <w:rFonts w:cstheme="minorHAnsi"/>
-        </w:rPr>
-      </w:pPr>
-    </w:p>
-    <w:p>
-      <w:pPr>
-        <w:tabs>
-          <w:tab w:val="left" w:pos="3288"/>
-        </w:tabs>
-        <w:rPr>
-          <w:rFonts w:cstheme="minorHAnsi"/>
-        </w:rPr>
-      </w:pPr>
-    </w:p>
-    <w:p>
-      <w:pPr>
-        <w:tabs>
-          <w:tab w:val="left" w:pos="3288"/>
-        </w:tabs>
-        <w:rPr>
-          <w:rFonts w:cstheme="minorHAnsi"/>
-        </w:rPr>
-      </w:pPr>
-    </w:p>
-    <w:p>
-      <w:pPr>
-        <w:tabs>
-          <w:tab w:val="left" w:pos="3288"/>
-        </w:tabs>
-        <w:rPr>
-          <w:rFonts w:cstheme="minorHAnsi"/>
-          <w:b/>
-        </w:rPr>
-      </w:pPr>
-      <w:r>
-        <w:rPr>
-          <w:rFonts w:cstheme="minorHAnsi"/>
-          <w:b/>
-        </w:rPr>
-        <w:lastRenderedPageBreak/>
-        <w:t>Eliminar una canción de la biblioteca:</w:t>
-      </w:r>
-    </w:p>
-    <w:p>
-      <w:pPr>
-        <w:tabs>
-          <w:tab w:val="left" w:pos="3288"/>
-        </w:tabs>
-        <w:rPr>
-          <w:rFonts w:cstheme="minorHAnsi"/>
-        </w:rPr>
-      </w:pPr>
-      <w:r>
-        <w:rPr>
-          <w:rFonts w:cstheme="minorHAnsi"/>
-        </w:rPr>
-        <w:t xml:space="preserve">Primero se tiene que consultar la canción que se desea eliminar, dentro de la interfaz consultar, va a ver un botón que dice “Eliminar”, para eliminar la canción, simplemente basta con dar </w:t>
-      </w:r>
-      <w:proofErr w:type="spellStart"/>
-      <w:r>
-        <w:rPr>
-          <w:rFonts w:cstheme="minorHAnsi"/>
-        </w:rPr>
-        <w:t>click</w:t>
-      </w:r>
-      <w:proofErr w:type="spellEnd"/>
-      <w:r>
-        <w:rPr>
-          <w:rFonts w:cstheme="minorHAnsi"/>
-        </w:rPr>
-        <w:t xml:space="preserve"> en ese botón.</w:t>
-      </w:r>
-    </w:p>
-    <w:p>
-      <w:pPr>
-        <w:tabs>
-          <w:tab w:val="left" w:pos="3288"/>
-        </w:tabs>
-        <w:rPr>
-          <w:rFonts w:cstheme="minorHAnsi"/>
-        </w:rPr>
-      </w:pPr>
-      <w:r>
-        <w:rPr>
-          <w:rFonts w:cstheme="minorHAnsi"/>
-          <w:noProof/>
-          <w:lang w:val="es-ES" w:eastAsia="es-ES"/>
-        </w:rPr>
-        <w:drawing>
-          <wp:inline distT="0" distB="0" distL="0" distR="0">
-            <wp:extent cx="5610225" cy="3476625"/>
-            <wp:effectExtent l="0" t="0" r="0" b="0"/>
-            <wp:docPr id="15" name="Imagen 15"/>
-            <wp:cNvGraphicFramePr>
-              <a:graphicFrameLocks xmlns:a="http://schemas.openxmlformats.org/drawingml/2006/main" noChangeAspect="1"/>
-            </wp:cNvGraphicFramePr>
-            <a:graphic xmlns:a="http://schemas.openxmlformats.org/drawingml/2006/main">
-              <a:graphicData uri="http://schemas.openxmlformats.org/drawingml/2006/picture">
-                <pic:pic xmlns:pic="http://schemas.openxmlformats.org/drawingml/2006/picture">
-                  <pic:nvPicPr>
-                    <pic:cNvPr id="0" name="Picture 6"/>
-                    <pic:cNvPicPr>
-                      <a:picLocks noChangeAspect="1" noChangeArrowheads="1"/>
-                    </pic:cNvPicPr>
-                  </pic:nvPicPr>
-                  <pic:blipFill>
-                    <a:blip r:embed="rId45">
-                      <a:extLst>
-                        <a:ext uri="{28A0092B-C50C-407E-A947-70E740481C1C}">
-                          <a14:useLocalDpi xmlns:a14="http://schemas.microsoft.com/office/drawing/2010/main" val="0"/>
-                        </a:ext>
-                      </a:extLst>
-                    </a:blip>
-                    <a:srcRect/>
-                    <a:stretch>
-                      <a:fillRect/>
-                    </a:stretch>
-                  </pic:blipFill>
-                  <pic:spPr bwMode="auto">
-                    <a:xfrm>
-                      <a:off x="0" y="0"/>
-                      <a:ext cx="5610225" cy="3476625"/>
-                    </a:xfrm>
-                    <a:prstGeom prst="rect">
-                      <a:avLst/>
-                    </a:prstGeom>
-                    <a:noFill/>
-                    <a:ln>
-                      <a:noFill/>
-                    </a:ln>
-                  </pic:spPr>
-                </pic:pic>
-              </a:graphicData>
-            </a:graphic>
-          </wp:inline>
-        </w:drawing>
-      </w:r>
-    </w:p>
-    <w:p>
-      <w:pPr>
-        <w:tabs>
-          <w:tab w:val="left" w:pos="3288"/>
-        </w:tabs>
-        <w:rPr>
-          <w:rFonts w:cstheme="minorHAnsi"/>
-        </w:rPr>
-      </w:pPr>
-      <w:r>
-        <w:rPr>
-          <w:rFonts w:cstheme="minorHAnsi"/>
-        </w:rPr>
-        <w:t xml:space="preserve">Después de haber dado </w:t>
-      </w:r>
-      <w:proofErr w:type="spellStart"/>
-      <w:r>
-        <w:rPr>
-          <w:rFonts w:cstheme="minorHAnsi"/>
-        </w:rPr>
-        <w:t>click</w:t>
-      </w:r>
-      <w:proofErr w:type="spellEnd"/>
-      <w:r>
-        <w:rPr>
-          <w:rFonts w:cstheme="minorHAnsi"/>
-        </w:rPr>
-        <w:t>, aparecerá un mensaje diciendo que la canción se eliminó exitosamente, luego de dar aceptar, el programa nos devuelve al menú principal, en donde ya no aparecerá la canción.</w:t>
-      </w:r>
-    </w:p>
-    <w:p>
-      <w:pPr>
-        <w:tabs>
-          <w:tab w:val="left" w:pos="3288"/>
-        </w:tabs>
-        <w:rPr>
-          <w:rFonts w:cstheme="minorHAnsi"/>
-        </w:rPr>
-      </w:pPr>
-      <w:r>
-        <w:rPr>
-          <w:rFonts w:cstheme="minorHAnsi"/>
-          <w:noProof/>
-          <w:lang w:val="es-ES" w:eastAsia="es-ES"/>
-        </w:rPr>
-        <w:drawing>
-          <wp:inline distT="0" distB="0" distL="0" distR="0">
-            <wp:extent cx="3314700" cy="1504950"/>
-            <wp:effectExtent l="0" t="0" r="0" b="0"/>
-            <wp:docPr id="16" name="Imagen 16"/>
-            <wp:cNvGraphicFramePr>
-              <a:graphicFrameLocks xmlns:a="http://schemas.openxmlformats.org/drawingml/2006/main" noChangeAspect="1"/>
-            </wp:cNvGraphicFramePr>
-            <a:graphic xmlns:a="http://schemas.openxmlformats.org/drawingml/2006/main">
-              <a:graphicData uri="http://schemas.openxmlformats.org/drawingml/2006/picture">
-                <pic:pic xmlns:pic="http://schemas.openxmlformats.org/drawingml/2006/picture">
-                  <pic:nvPicPr>
-                    <pic:cNvPr id="0" name="Picture 7"/>
-                    <pic:cNvPicPr>
-                      <a:picLocks noChangeAspect="1" noChangeArrowheads="1"/>
-                    </pic:cNvPicPr>
-                  </pic:nvPicPr>
-                  <pic:blipFill>
-                    <a:blip r:embed="rId46">
-                      <a:extLst>
-                        <a:ext uri="{28A0092B-C50C-407E-A947-70E740481C1C}">
-                          <a14:useLocalDpi xmlns:a14="http://schemas.microsoft.com/office/drawing/2010/main" val="0"/>
-                        </a:ext>
-                      </a:extLst>
-                    </a:blip>
-                    <a:srcRect/>
-                    <a:stretch>
-                      <a:fillRect/>
-                    </a:stretch>
-                  </pic:blipFill>
-                  <pic:spPr bwMode="auto">
-                    <a:xfrm>
-                      <a:off x="0" y="0"/>
-                      <a:ext cx="3314700" cy="1504950"/>
-                    </a:xfrm>
-                    <a:prstGeom prst="rect">
-                      <a:avLst/>
-                    </a:prstGeom>
-                    <a:noFill/>
-                    <a:ln>
-                      <a:noFill/>
-                    </a:ln>
-                  </pic:spPr>
-                </pic:pic>
-              </a:graphicData>
-            </a:graphic>
-          </wp:inline>
-        </w:drawing>
-      </w:r>
-    </w:p>
-    <w:p>
-      <w:pPr>
-        <w:tabs>
-          <w:tab w:val="left" w:pos="3288"/>
-        </w:tabs>
-        <w:rPr>
-          <w:rFonts w:cstheme="minorHAnsi"/>
-        </w:rPr>
-      </w:pPr>
-    </w:p>
-    <w:p>
-      <w:pPr>
-        <w:tabs>
-          <w:tab w:val="left" w:pos="3288"/>
-        </w:tabs>
-        <w:rPr>
-          <w:rFonts w:cstheme="minorHAnsi"/>
-        </w:rPr>
-      </w:pPr>
-    </w:p>
-    <w:p>
-      <w:pPr>
-        <w:tabs>
-          <w:tab w:val="left" w:pos="3288"/>
-        </w:tabs>
-        <w:rPr>
-          <w:rFonts w:cstheme="minorHAnsi"/>
-        </w:rPr>
-      </w:pPr>
-    </w:p>
-    <w:p>
-      <w:pPr>
-        <w:tabs>
-          <w:tab w:val="left" w:pos="3288"/>
-        </w:tabs>
-        <w:rPr>
-          <w:rFonts w:cstheme="minorHAnsi"/>
-        </w:rPr>
-      </w:pPr>
-    </w:p>
-    <w:p>
-      <w:pPr>
-        <w:tabs>
-          <w:tab w:val="left" w:pos="3288"/>
-        </w:tabs>
-        <w:rPr>
-          <w:rFonts w:cstheme="minorHAnsi"/>
-        </w:rPr>
-      </w:pPr>
-      <w:r>
-        <w:rPr>
-          <w:rFonts w:cstheme="minorHAnsi"/>
-          <w:noProof/>
-          <w:lang w:val="es-ES" w:eastAsia="es-ES"/>
-        </w:rPr>
-        <w:lastRenderedPageBreak/>
-        <w:drawing>
-          <wp:inline distT="0" distB="0" distL="0" distR="0">
-            <wp:extent cx="5419725" cy="4876800"/>
-            <wp:effectExtent l="0" t="0" r="0" b="0"/>
-            <wp:docPr id="17" name="Imagen 17"/>
-            <wp:cNvGraphicFramePr>
-              <a:graphicFrameLocks xmlns:a="http://schemas.openxmlformats.org/drawingml/2006/main" noChangeAspect="1"/>
-            </wp:cNvGraphicFramePr>
-            <a:graphic xmlns:a="http://schemas.openxmlformats.org/drawingml/2006/main">
-              <a:graphicData uri="http://schemas.openxmlformats.org/drawingml/2006/picture">
-                <pic:pic xmlns:pic="http://schemas.openxmlformats.org/drawingml/2006/picture">
-                  <pic:nvPicPr>
-                    <pic:cNvPr id="0" name="Picture 8"/>
-                    <pic:cNvPicPr>
-                      <a:picLocks noChangeAspect="1" noChangeArrowheads="1"/>
-                    </pic:cNvPicPr>
-                  </pic:nvPicPr>
-                  <pic:blipFill>
-                    <a:blip r:embed="rId47">
-                      <a:extLst>
-                        <a:ext uri="{28A0092B-C50C-407E-A947-70E740481C1C}">
-                          <a14:useLocalDpi xmlns:a14="http://schemas.microsoft.com/office/drawing/2010/main" val="0"/>
-                        </a:ext>
-                      </a:extLst>
-                    </a:blip>
-                    <a:srcRect/>
-                    <a:stretch>
-                      <a:fillRect/>
-                    </a:stretch>
-                  </pic:blipFill>
-                  <pic:spPr bwMode="auto">
-                    <a:xfrm>
-                      <a:off x="0" y="0"/>
-                      <a:ext cx="5419725" cy="4876800"/>
-                    </a:xfrm>
-                    <a:prstGeom prst="rect">
-                      <a:avLst/>
-                    </a:prstGeom>
-                    <a:noFill/>
-                    <a:ln>
-                      <a:noFill/>
-                    </a:ln>
-                  </pic:spPr>
-                </pic:pic>
-              </a:graphicData>
-            </a:graphic>
-          </wp:inline>
-        </w:drawing>
-      </w:r>
-    </w:p>
-    <w:p>
-      <w:pPr>
-        <w:tabs>
-          <w:tab w:val="left" w:pos="3288"/>
-        </w:tabs>
-        <w:rPr>
-          <w:rFonts w:cstheme="minorHAnsi"/>
-        </w:rPr>
-      </w:pPr>
-    </w:p>
-    <w:p>
-      <w:pPr>
-        <w:tabs>
-          <w:tab w:val="left" w:pos="3288"/>
-        </w:tabs>
-        <w:rPr>
-          <w:rFonts w:cstheme="minorHAnsi"/>
-        </w:rPr>
-      </w:pPr>
-    </w:p>
-    <w:p>
-      <w:pPr>
-        <w:tabs>
-          <w:tab w:val="left" w:pos="3288"/>
-        </w:tabs>
-        <w:rPr>
-          <w:rFonts w:cstheme="minorHAnsi"/>
-        </w:rPr>
-      </w:pPr>
-    </w:p>
-    <w:p>
-      <w:pPr>
-        <w:tabs>
-          <w:tab w:val="left" w:pos="3288"/>
-        </w:tabs>
-        <w:rPr>
-          <w:rFonts w:cstheme="minorHAnsi"/>
-        </w:rPr>
-      </w:pPr>
-    </w:p>
-    <w:p>
-      <w:pPr>
-        <w:tabs>
-          <w:tab w:val="left" w:pos="3288"/>
-        </w:tabs>
-        <w:rPr>
-          <w:rFonts w:cstheme="minorHAnsi"/>
-        </w:rPr>
-      </w:pPr>
-    </w:p>
-    <w:p>
-      <w:pPr>
-        <w:tabs>
-          <w:tab w:val="left" w:pos="3288"/>
-        </w:tabs>
-        <w:rPr>
-          <w:rFonts w:cstheme="minorHAnsi"/>
-        </w:rPr>
-      </w:pPr>
-    </w:p>
-    <w:p>
-      <w:pPr>
-        <w:tabs>
-          <w:tab w:val="left" w:pos="3288"/>
-        </w:tabs>
-        <w:rPr>
-          <w:rFonts w:cstheme="minorHAnsi"/>
-        </w:rPr>
-      </w:pPr>
-    </w:p>
-    <w:p>
-      <w:pPr>
-        <w:tabs>
-          <w:tab w:val="left" w:pos="3288"/>
-        </w:tabs>
-        <w:rPr>
-          <w:rFonts w:cstheme="minorHAnsi"/>
-        </w:rPr>
-      </w:pPr>
-    </w:p>
-    <w:p>
-      <w:pPr>
-        <w:tabs>
-          <w:tab w:val="left" w:pos="3288"/>
-        </w:tabs>
-        <w:rPr>
-          <w:rFonts w:cstheme="minorHAnsi"/>
-        </w:rPr>
-      </w:pPr>
-    </w:p>
-    <w:p>
-      <w:pPr>
-        <w:tabs>
-          <w:tab w:val="left" w:pos="3288"/>
-        </w:tabs>
-        <w:rPr>
-          <w:rFonts w:cstheme="minorHAnsi"/>
-        </w:rPr>
-      </w:pPr>
-    </w:p>
-    <w:p>
-      <w:pPr>
-        <w:tabs>
-          <w:tab w:val="left" w:pos="3288"/>
-        </w:tabs>
-        <w:rPr>
-          <w:rFonts w:cstheme="minorHAnsi"/>
-          <w:b/>
-        </w:rPr>
-      </w:pPr>
-      <w:r>
-        <w:rPr>
-          <w:rFonts w:cstheme="minorHAnsi"/>
-          <w:b/>
-        </w:rPr>
-        <w:lastRenderedPageBreak/>
-        <w:t>Interfaz Búsqueda:</w:t>
-      </w:r>
-    </w:p>
-    <w:p>
-      <w:pPr>
-        <w:tabs>
-          <w:tab w:val="left" w:pos="3288"/>
-        </w:tabs>
-        <w:rPr>
-          <w:rFonts w:cstheme="minorHAnsi"/>
-        </w:rPr>
-      </w:pPr>
-      <w:r>
-        <w:rPr>
-          <w:rFonts w:cstheme="minorHAnsi"/>
-          <w:noProof/>
-          <w:lang w:val="es-ES" w:eastAsia="es-ES"/>
-        </w:rPr>
-        <w:drawing>
-          <wp:inline distT="0" distB="0" distL="0" distR="0">
-            <wp:extent cx="4274820" cy="464820"/>
-            <wp:effectExtent l="19050" t="0" r="0" b="0"/>
-            <wp:docPr id="3" name="Imagen 1"/>
-            <wp:cNvGraphicFramePr>
-              <a:graphicFrameLocks xmlns:a="http://schemas.openxmlformats.org/drawingml/2006/main" noChangeAspect="1"/>
-            </wp:cNvGraphicFramePr>
-            <a:graphic xmlns:a="http://schemas.openxmlformats.org/drawingml/2006/main">
-              <a:graphicData uri="http://schemas.openxmlformats.org/drawingml/2006/picture">
-                <pic:pic xmlns:pic="http://schemas.openxmlformats.org/drawingml/2006/picture">
-                  <pic:nvPicPr>
-                    <pic:cNvPr id="0" name="Picture 1"/>
-                    <pic:cNvPicPr>
-                      <a:picLocks noChangeAspect="1" noChangeArrowheads="1"/>
-                    </pic:cNvPicPr>
-                  </pic:nvPicPr>
-                  <pic:blipFill>
-                    <a:blip r:embed="rId48" cstate="print"/>
-                    <a:srcRect/>
-                    <a:stretch>
-                      <a:fillRect/>
-                    </a:stretch>
-                  </pic:blipFill>
-                  <pic:spPr bwMode="auto">
-                    <a:xfrm>
-                      <a:off x="0" y="0"/>
-                      <a:ext cx="4274820" cy="464820"/>
-                    </a:xfrm>
-                    <a:prstGeom prst="rect">
-                      <a:avLst/>
-                    </a:prstGeom>
-                    <a:noFill/>
-                    <a:ln w="9525">
-                      <a:noFill/>
-                      <a:miter lim="800000"/>
-                      <a:headEnd/>
-                      <a:tailEnd/>
-                    </a:ln>
-                  </pic:spPr>
-                </pic:pic>
-              </a:graphicData>
-            </a:graphic>
-          </wp:inline>
-        </w:drawing>
-      </w:r>
-    </w:p>
-    <w:p>
-      <w:pPr>
-        <w:tabs>
-          <w:tab w:val="left" w:pos="3288"/>
-        </w:tabs>
-        <w:rPr>
-          <w:rFonts w:cstheme="minorHAnsi"/>
-        </w:rPr>
-      </w:pPr>
-      <w:r>
-        <w:rPr>
-          <w:rFonts w:cstheme="minorHAnsi"/>
-        </w:rPr>
-        <w:t>En la parte inferior de la interfaz principal, se encuentra el botón Búsqueda el cual permite abrir la ventana de búsqueda.</w:t>
-      </w:r>
-    </w:p>
-    <w:p>
-      <w:pPr>
-        <w:tabs>
-          <w:tab w:val="left" w:pos="3288"/>
-        </w:tabs>
-        <w:rPr>
-          <w:rFonts w:cstheme="minorHAnsi"/>
-        </w:rPr>
-      </w:pPr>
-      <w:r>
-        <w:rPr>
-          <w:rFonts w:cstheme="minorHAnsi"/>
-          <w:noProof/>
-          <w:lang w:val="es-ES" w:eastAsia="es-ES"/>
-        </w:rPr>
-        <w:drawing>
-          <wp:inline distT="0" distB="0" distL="0" distR="0">
-            <wp:extent cx="4640580" cy="3329940"/>
-            <wp:effectExtent l="19050" t="0" r="7620" b="0"/>
-            <wp:docPr id="4" name="Imagen 2"/>
-            <wp:cNvGraphicFramePr>
-              <a:graphicFrameLocks xmlns:a="http://schemas.openxmlformats.org/drawingml/2006/main" noChangeAspect="1"/>
-            </wp:cNvGraphicFramePr>
-            <a:graphic xmlns:a="http://schemas.openxmlformats.org/drawingml/2006/main">
-              <a:graphicData uri="http://schemas.openxmlformats.org/drawingml/2006/picture">
-                <pic:pic xmlns:pic="http://schemas.openxmlformats.org/drawingml/2006/picture">
-                  <pic:nvPicPr>
-                    <pic:cNvPr id="0" name="Picture 2"/>
-                    <pic:cNvPicPr>
-                      <a:picLocks noChangeAspect="1" noChangeArrowheads="1"/>
-                    </pic:cNvPicPr>
-                  </pic:nvPicPr>
-                  <pic:blipFill>
-                    <a:blip r:embed="rId49" cstate="print"/>
-                    <a:srcRect/>
-                    <a:stretch>
-                      <a:fillRect/>
-                    </a:stretch>
-                  </pic:blipFill>
-                  <pic:spPr bwMode="auto">
-                    <a:xfrm>
-                      <a:off x="0" y="0"/>
-                      <a:ext cx="4640580" cy="3329940"/>
-                    </a:xfrm>
-                    <a:prstGeom prst="rect">
-                      <a:avLst/>
-                    </a:prstGeom>
-                    <a:noFill/>
-                    <a:ln w="9525">
-                      <a:noFill/>
-                      <a:miter lim="800000"/>
-                      <a:headEnd/>
-                      <a:tailEnd/>
-                    </a:ln>
-                  </pic:spPr>
-                </pic:pic>
-              </a:graphicData>
-            </a:graphic>
-          </wp:inline>
-        </w:drawing>
-      </w:r>
-    </w:p>
-    <w:p>
-      <w:pPr>
-        <w:tabs>
-          <w:tab w:val="left" w:pos="3288"/>
-        </w:tabs>
-        <w:rPr>
-          <w:rFonts w:cstheme="minorHAnsi"/>
-        </w:rPr>
-      </w:pPr>
-      <w:r>
-        <w:rPr>
-          <w:rFonts w:cstheme="minorHAnsi"/>
-        </w:rPr>
-        <w:t>A continuación se explica con más detalle cada as</w:t>
-      </w:r>
-      <w:r>
-        <w:rPr>
-          <w:rFonts w:cstheme="minorHAnsi"/>
-        </w:rPr>
-        <w:t>pecto que contiene esta ventana.</w:t>
-      </w:r>
-    </w:p>
-    <w:p>
-      <w:pPr>
-        <w:tabs>
-          <w:tab w:val="center" w:pos="4419"/>
-        </w:tabs>
-        <w:rPr>
-          <w:rFonts w:cstheme="minorHAnsi"/>
-        </w:rPr>
-      </w:pPr>
-      <w:r>
-        <w:rPr>
-          <w:rFonts w:cstheme="minorHAnsi"/>
-          <w:noProof/>
-          <w:lang w:val="es-ES" w:eastAsia="es-ES"/>
-        </w:rPr>
-        <mc:AlternateContent>
-          <mc:Choice Requires="wps">
-            <w:drawing>
-              <wp:anchor distT="0" distB="0" distL="114300" distR="114300" simplePos="0" relativeHeight="251675648" behindDoc="0" locked="0" layoutInCell="1" allowOverlap="1">
-                <wp:simplePos x="0" y="0"/>
-                <wp:positionH relativeFrom="column">
-                  <wp:posOffset>1945005</wp:posOffset>
-                </wp:positionH>
-                <wp:positionV relativeFrom="paragraph">
-                  <wp:posOffset>380365</wp:posOffset>
-                </wp:positionV>
-                <wp:extent cx="3543300" cy="853440"/>
-                <wp:effectExtent l="5715" t="11430" r="13335" b="11430"/>
-                <wp:wrapNone/>
-                <wp:docPr id="32" name="Text Box 11"/>
-                <wp:cNvGraphicFramePr>
-                  <a:graphicFrameLocks xmlns:a="http://schemas.openxmlformats.org/drawingml/2006/main"/>
-                </wp:cNvGraphicFramePr>
-                <a:graphic xmlns:a="http://schemas.openxmlformats.org/drawingml/2006/main">
-                  <a:graphicData uri="http://schemas.microsoft.com/office/word/2010/wordprocessingShape">
-                    <wps:wsp>
-                      <wps:cNvSpPr txBox="1">
-                        <a:spLocks noChangeArrowheads="1"/>
-                      </wps:cNvSpPr>
-                      <wps:spPr bwMode="auto">
-                        <a:xfrm>
-                          <a:off x="0" y="0"/>
-                          <a:ext cx="3543300" cy="853440"/>
-                        </a:xfrm>
-                        <a:prstGeom prst="rect">
-                          <a:avLst/>
-                        </a:prstGeom>
-                        <a:solidFill>
-                          <a:srgbClr val="FFFFFF"/>
-                        </a:solidFill>
-                        <a:ln w="9525">
-                          <a:solidFill>
-                            <a:srgbClr val="000000"/>
-                          </a:solidFill>
-                          <a:miter lim="800000"/>
-                          <a:headEnd/>
-                          <a:tailEnd/>
-                        </a:ln>
-                      </wps:spPr>
-                      <wps:txbx>
-                        <w:txbxContent>
-                          <w:p>
-                            <w:pPr>
-                              <w:rPr>
-                                <w:rFonts w:cstheme="minorHAnsi"/>
-                              </w:rPr>
-                            </w:pPr>
-                            <w:r>
-                              <w:t xml:space="preserve">Paso N°3. Una vez realizado los pasos anteriores puede ingresar </w:t>
-                            </w:r>
-                            <w:r>
-                              <w:rPr>
-                                <w:rFonts w:cstheme="minorHAnsi"/>
-                              </w:rPr>
-                              <w:t xml:space="preserve">una letra o inicial, y se desplegara las coincidencias, luego puede escoger haciendo </w:t>
-                            </w:r>
-                            <w:proofErr w:type="spellStart"/>
-                            <w:r>
-                              <w:rPr>
-                                <w:rFonts w:cstheme="minorHAnsi"/>
-                              </w:rPr>
-                              <w:t>click</w:t>
-                            </w:r>
-                            <w:proofErr w:type="spellEnd"/>
-                            <w:r>
-                              <w:rPr>
-                                <w:rFonts w:cstheme="minorHAnsi"/>
-                              </w:rPr>
-                              <w:t xml:space="preserve">. En caso de no haber coincidencias no ejecutara ninguna acción. </w:t>
-                            </w:r>
-                          </w:p>
-                          <w:p/>
-                        </w:txbxContent>
-                      </wps:txbx>
-                      <wps:bodyPr rot="0" vert="horz" wrap="square" lIns="91440" tIns="45720" rIns="91440" bIns="45720" anchor="t" anchorCtr="0" upright="1">
-                        <a:noAutofit/>
-                      </wps:bodyPr>
-                    </wps:wsp>
-                  </a:graphicData>
-                </a:graphic>
-                <wp14:sizeRelH relativeFrom="page">
-                  <wp14:pctWidth>0</wp14:pctWidth>
-                </wp14:sizeRelH>
-                <wp14:sizeRelV relativeFrom="page">
-                  <wp14:pctHeight>0</wp14:pctHeight>
-                </wp14:sizeRelV>
-              </wp:anchor>
-            </w:drawing>
-          </mc:Choice>
-          <mc:Fallback>
-            <w:pict>
-              <v:shape id="Text Box 11" o:spid="_x0000_s1030" type="#_x0000_t202" style="position:absolute;margin-left:153.15pt;margin-top:29.95pt;width:279pt;height:67.2pt;z-index:251675648;visibility:visible;mso-wrap-style:square;mso-width-percent:0;mso-height-percent:0;mso-wrap-distance-left:9pt;mso-wrap-distance-top:0;mso-wrap-distance-right:9pt;mso-wrap-distance-bottom:0;mso-position-horizontal:absolute;mso-position-horizontal-relative:text;mso-position-vertical:absolute;mso-position-vertical-relative:text;mso-width-percent:0;mso-height-percent:0;mso-width-relative:page;mso-height-relative:page;v-text-anchor:top" o:gfxdata="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">
-                <v:textbox>
-                  <w:txbxContent>
-                    <w:p>
-                      <w:pPr>
-                        <w:rPr>
-                          <w:rFonts w:cstheme="minorHAnsi"/>
-                        </w:rPr>
-                      </w:pPr>
-                      <w:r>
-                        <w:t xml:space="preserve">Paso N°3. Una vez realizado los pasos anteriores puede ingresar </w:t>
-                      </w:r>
-                      <w:r>
-                        <w:rPr>
-                          <w:rFonts w:cstheme="minorHAnsi"/>
-                        </w:rPr>
-                        <w:t xml:space="preserve">una letra o inicial, y se desplegara las coincidencias, luego puede escoger haciendo </w:t>
-                      </w:r>
-                      <w:proofErr w:type="spellStart"/>
-                      <w:r>
-                        <w:rPr>
-                          <w:rFonts w:cstheme="minorHAnsi"/>
-                        </w:rPr>
-                        <w:t>click</w:t>
-                      </w:r>
-                      <w:proofErr w:type="spellEnd"/>
-                      <w:r>
-                        <w:rPr>
-                          <w:rFonts w:cstheme="minorHAnsi"/>
-                        </w:rPr>
-                        <w:t xml:space="preserve">. En caso de no haber coincidencias no ejecutara ninguna acción. </w:t>
-                      </w:r>
-                    </w:p>
-                    <w:p/>
-                  </w:txbxContent>
-                </v:textbox>
-              </v:shape>
-            </w:pict>
-          </mc:Fallback>
-        </mc:AlternateContent>
-      </w:r>
-      <w:r>
-        <w:rPr>
-          <w:rFonts w:cstheme="minorHAnsi"/>
-          <w:noProof/>
-          <w:lang w:val="es-ES" w:eastAsia="es-ES"/>
-        </w:rPr>
-        <mc:AlternateContent>
-          <mc:Choice Requires="wps">
-            <w:drawing>
-              <wp:anchor distT="0" distB="0" distL="114300" distR="114300" simplePos="0" relativeHeight="251678720" behindDoc="0" locked="0" layoutInCell="1" allowOverlap="1">
-                <wp:simplePos x="0" y="0"/>
-                <wp:positionH relativeFrom="column">
-                  <wp:posOffset>1449705</wp:posOffset>
-                </wp:positionH>
-                <wp:positionV relativeFrom="paragraph">
-                  <wp:posOffset>1348105</wp:posOffset>
-                </wp:positionV>
-                <wp:extent cx="601980" cy="114300"/>
-                <wp:effectExtent l="24765" t="7620" r="11430" b="59055"/>
-                <wp:wrapNone/>
-                <wp:docPr id="31" name="AutoShape 14"/>
-                <wp:cNvGraphicFramePr>
-                  <a:graphicFrameLocks xmlns:a="http://schemas.openxmlformats.org/drawingml/2006/main"/>
-                </wp:cNvGraphicFramePr>
-                <a:graphic xmlns:a="http://schemas.openxmlformats.org/drawingml/2006/main">
-                  <a:graphicData uri="http://schemas.microsoft.com/office/word/2010/wordprocessingShape">
-                    <wps:wsp>
-                      <wps:cNvCnPr>
-                        <a:cxnSpLocks noChangeShapeType="1"/>
-                      </wps:cNvCnPr>
-                      <wps:spPr bwMode="auto">
-                        <a:xfrm flipH="1">
-                          <a:off x="0" y="0"/>
-                          <a:ext cx="601980" cy="114300"/>
-                        </a:xfrm>
-                        <a:prstGeom prst="straightConnector1">
-                          <a:avLst/>
-                        </a:prstGeom>
-                        <a:noFill/>
-                        <a:ln w="9525">
-                          <a:solidFill>
-                            <a:srgbClr val="000000"/>
-                          </a:solidFill>
-                          <a:round/>
-                          <a:headEnd/>
-                          <a:tailEnd type="triangle" w="med" len="med"/>
-                        </a:ln>
-                        <a:extLst>
-                          <a:ext uri="{909E8E84-426E-40DD-AFC4-6F175D3DCCD1}">
-                            <a14:hiddenFill xmlns:a14="http://schemas.microsoft.com/office/drawing/2010/main">
-                              <a:noFill/>
-                            </a14:hiddenFill>
-                          </a:ext>
-                        </a:extLst>
-                      </wps:spPr>
-                      <wps:bodyPr/>
-                    </wps:wsp>
-                  </a:graphicData>
-                </a:graphic>
-                <wp14:sizeRelH relativeFrom="page">
-                  <wp14:pctWidth>0</wp14:pctWidth>
-                </wp14:sizeRelH>
-                <wp14:sizeRelV relativeFrom="page">
-                  <wp14:pctHeight>0</wp14:pctHeight>
-                </wp14:sizeRelV>
-              </wp:anchor>
-            </w:drawing>
-          </mc:Choice>
-          <mc:Fallback>
-            <w:pict>
-              <v:shapetype w14:anchorId="17B6B4FA" id="_x0000_t32" coordsize="21600,21600" o:spt="32" o:oned="t" path="m,l21600,21600e" filled="f">
-                <v:path arrowok="t" fillok="f" o:connecttype="none"/>
-                <o:lock v:ext="edit" shapetype="t"/>
-              </v:shapetype>
-              <v:shape id="AutoShape 14" o:spid="_x0000_s1026" type="#_x0000_t32" style="position:absolute;margin-left:114.15pt;margin-top:106.15pt;width:47.4pt;height:9pt;flip:x;z-index:251678720;visibility:visible;mso-wrap-style:square;mso-width-percent:0;mso-height-percent:0;mso-wrap-distance-left:9pt;mso-wrap-distance-top:0;mso-wrap-distance-right:9pt;mso-wrap-distance-bottom:0;mso-position-horizontal:absolute;mso-position-horizontal-relative:text;mso-position-vertical:absolute;mso-position-vertical-relative:text;mso-width-percent:0;mso-height-percent:0;mso-width-relative:page;mso-height-relative:page" o:gfxdata="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">
-                <v:stroke endarrow="block"/>
-              </v:shape>
-            </w:pict>
-          </mc:Fallback>
-        </mc:AlternateContent>
-      </w:r>
-      <w:r>
-        <w:rPr>
-          <w:rFonts w:cstheme="minorHAnsi"/>
-          <w:noProof/>
-          <w:lang w:val="es-ES" w:eastAsia="es-ES"/>
-        </w:rPr>
-        <mc:AlternateContent>
-          <mc:Choice Requires="wps">
-            <w:drawing>
-              <wp:anchor distT="0" distB="0" distL="114300" distR="114300" simplePos="0" relativeHeight="251677696" behindDoc="0" locked="0" layoutInCell="1" allowOverlap="1">
-                <wp:simplePos x="0" y="0"/>
-                <wp:positionH relativeFrom="column">
-                  <wp:posOffset>2105025</wp:posOffset>
-                </wp:positionH>
-                <wp:positionV relativeFrom="paragraph">
-                  <wp:posOffset>1279525</wp:posOffset>
-                </wp:positionV>
-                <wp:extent cx="2057400" cy="563880"/>
-                <wp:effectExtent l="13335" t="5715" r="5715" b="11430"/>
-                <wp:wrapNone/>
-                <wp:docPr id="30" name="Text Box 13"/>
-                <wp:cNvGraphicFramePr>
-                  <a:graphicFrameLocks xmlns:a="http://schemas.openxmlformats.org/drawingml/2006/main"/>
-                </wp:cNvGraphicFramePr>
-                <a:graphic xmlns:a="http://schemas.openxmlformats.org/drawingml/2006/main">
-                  <a:graphicData uri="http://schemas.microsoft.com/office/word/2010/wordprocessingShape">
-                    <wps:wsp>
-                      <wps:cNvSpPr txBox="1">
-                        <a:spLocks noChangeArrowheads="1"/>
-                      </wps:cNvSpPr>
-                      <wps:spPr bwMode="auto">
-                        <a:xfrm>
-                          <a:off x="0" y="0"/>
-                          <a:ext cx="2057400" cy="563880"/>
-                        </a:xfrm>
-                        <a:prstGeom prst="rect">
-                          <a:avLst/>
-                        </a:prstGeom>
-                        <a:solidFill>
-                          <a:srgbClr val="FFFFFF"/>
-                        </a:solidFill>
-                        <a:ln w="9525">
-                          <a:solidFill>
-                            <a:srgbClr val="000000"/>
-                          </a:solidFill>
-                          <a:miter lim="800000"/>
-                          <a:headEnd/>
-                          <a:tailEnd/>
-                        </a:ln>
-                      </wps:spPr>
-                      <wps:txbx>
-                        <w:txbxContent>
-                          <w:p>
-                            <w:r>
-                              <w:t xml:space="preserve">Paso N°4. Dar </w:t>
-                            </w:r>
-                            <w:proofErr w:type="spellStart"/>
-                            <w:r>
-                              <w:t>click</w:t>
-                            </w:r>
-                            <w:proofErr w:type="spellEnd"/>
-                            <w:r>
-                              <w:t xml:space="preserve"> sobre el botón Buscar.</w:t>
-                            </w:r>
-                          </w:p>
-                        </w:txbxContent>
-                      </wps:txbx>
-                      <wps:bodyPr rot="0" vert="horz" wrap="square" lIns="91440" tIns="45720" rIns="91440" bIns="45720" anchor="t" anchorCtr="0" upright="1">
-                        <a:noAutofit/>
-                      </wps:bodyPr>
-                    </wps:wsp>
-                  </a:graphicData>
-                </a:graphic>
-                <wp14:sizeRelH relativeFrom="page">
-                  <wp14:pctWidth>0</wp14:pctWidth>
-                </wp14:sizeRelH>
-                <wp14:sizeRelV relativeFrom="page">
-                  <wp14:pctHeight>0</wp14:pctHeight>
-                </wp14:sizeRelV>
-              </wp:anchor>
-            </w:drawing>
-          </mc:Choice>
-          <mc:Fallback>
-            <w:pict>
-              <v:shape id="Text Box 13" o:spid="_x0000_s1031" type="#_x0000_t202" style="position:absolute;margin-left:165.75pt;margin-top:100.75pt;width:162pt;height:44.4pt;z-index:251677696;visibility:visible;mso-wrap-style:square;mso-width-percent:0;mso-height-percent:0;mso-wrap-distance-left:9pt;mso-wrap-distance-top:0;mso-wrap-distance-right:9pt;mso-wrap-distance-bottom:0;mso-position-horizontal:absolute;mso-position-horizontal-relative:text;mso-position-vertical:absolute;mso-position-vertical-relative:text;mso-width-percent:0;mso-height-percent:0;mso-width-relative:page;mso-height-relative:page;v-text-anchor:top" o:gfxdata="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">
-                <v:textbox>
-                  <w:txbxContent>
-                    <w:p>
-                      <w:r>
-                        <w:t xml:space="preserve">Paso N°4. Dar </w:t>
-                      </w:r>
-                      <w:proofErr w:type="spellStart"/>
-                      <w:r>
-                        <w:t>click</w:t>
-                      </w:r>
-                      <w:proofErr w:type="spellEnd"/>
-                      <w:r>
-                        <w:t xml:space="preserve"> sobre el botón Buscar.</w:t>
-                      </w:r>
-                    </w:p>
-                  </w:txbxContent>
-                </v:textbox>
-              </v:shape>
-            </w:pict>
-          </mc:Fallback>
-        </mc:AlternateContent>
-      </w:r>
-      <w:r>
-        <w:rPr>
-          <w:rFonts w:cstheme="minorHAnsi"/>
-          <w:noProof/>
-          <w:lang w:val="es-ES" w:eastAsia="es-ES"/>
-        </w:rPr>
-        <mc:AlternateContent>
-          <mc:Choice Requires="wps">
-            <w:drawing>
-              <wp:anchor distT="0" distB="0" distL="114300" distR="114300" simplePos="0" relativeHeight="251680768" behindDoc="0" locked="0" layoutInCell="1" allowOverlap="1">
-                <wp:simplePos x="0" y="0"/>
-                <wp:positionH relativeFrom="column">
-                  <wp:posOffset>1449705</wp:posOffset>
-                </wp:positionH>
-                <wp:positionV relativeFrom="paragraph">
-                  <wp:posOffset>2841625</wp:posOffset>
-                </wp:positionV>
-                <wp:extent cx="655320" cy="434340"/>
-                <wp:effectExtent l="43815" t="53340" r="5715" b="7620"/>
-                <wp:wrapNone/>
-                <wp:docPr id="29" name="AutoShape 16"/>
-                <wp:cNvGraphicFramePr>
-                  <a:graphicFrameLocks xmlns:a="http://schemas.openxmlformats.org/drawingml/2006/main"/>
-                </wp:cNvGraphicFramePr>
-                <a:graphic xmlns:a="http://schemas.openxmlformats.org/drawingml/2006/main">
-                  <a:graphicData uri="http://schemas.microsoft.com/office/word/2010/wordprocessingShape">
-                    <wps:wsp>
-                      <wps:cNvCnPr>
-                        <a:cxnSpLocks noChangeShapeType="1"/>
-                      </wps:cNvCnPr>
-                      <wps:spPr bwMode="auto">
-                        <a:xfrm flipH="1" flipV="1">
-                          <a:off x="0" y="0"/>
-                          <a:ext cx="655320" cy="434340"/>
-                        </a:xfrm>
-                        <a:prstGeom prst="straightConnector1">
-                          <a:avLst/>
-                        </a:prstGeom>
-                        <a:noFill/>
-                        <a:ln w="9525">
-                          <a:solidFill>
-                            <a:srgbClr val="000000"/>
-                          </a:solidFill>
-                          <a:round/>
-                          <a:headEnd/>
-                          <a:tailEnd type="triangle" w="med" len="med"/>
-                        </a:ln>
-                        <a:extLst>
-                          <a:ext uri="{909E8E84-426E-40DD-AFC4-6F175D3DCCD1}">
-                            <a14:hiddenFill xmlns:a14="http://schemas.microsoft.com/office/drawing/2010/main">
-                              <a:noFill/>
-                            </a14:hiddenFill>
-                          </a:ext>
-                        </a:extLst>
-                      </wps:spPr>
-                      <wps:bodyPr/>
-                    </wps:wsp>
-                  </a:graphicData>
-                </a:graphic>
-                <wp14:sizeRelH relativeFrom="page">
-                  <wp14:pctWidth>0</wp14:pctWidth>
-                </wp14:sizeRelH>
-                <wp14:sizeRelV relativeFrom="page">
-                  <wp14:pctHeight>0</wp14:pctHeight>
-                </wp14:sizeRelV>
-              </wp:anchor>
-            </w:drawing>
-          </mc:Choice>
-          <mc:Fallback>
-            <w:pict>
-              <v:shape w14:anchorId="5120107A" id="AutoShape 16" o:spid="_x0000_s1026" type="#_x0000_t32" style="position:absolute;margin-left:114.15pt;margin-top:223.75pt;width:51.6pt;height:34.2pt;flip:x y;z-index:251680768;visibility:visible;mso-wrap-style:square;mso-width-percent:0;mso-height-percent:0;mso-wrap-distance-left:9pt;mso-wrap-distance-top:0;mso-wrap-distance-right:9pt;mso-wrap-distance-bottom:0;mso-position-horizontal:absolute;mso-position-horizontal-relative:text;mso-position-vertical:absolute;mso-position-vertical-relative:text;mso-width-percent:0;mso-height-percent:0;mso-width-relative:page;mso-height-relative:page" o:gfxdata="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">
-                <v:stroke endarrow="block"/>
-              </v:shape>
-            </w:pict>
-          </mc:Fallback>
-        </mc:AlternateContent>
-      </w:r>
-      <w:r>
-        <w:rPr>
-          <w:rFonts w:cstheme="minorHAnsi"/>
-          <w:noProof/>
-          <w:lang w:val="es-ES" w:eastAsia="es-ES"/>
-        </w:rPr>
-        <mc:AlternateContent>
-          <mc:Choice Requires="wps">
-            <w:drawing>
-              <wp:anchor distT="0" distB="0" distL="114300" distR="114300" simplePos="0" relativeHeight="251679744" behindDoc="0" locked="0" layoutInCell="1" allowOverlap="1">
-                <wp:simplePos x="0" y="0"/>
-                <wp:positionH relativeFrom="column">
-                  <wp:posOffset>2105025</wp:posOffset>
-                </wp:positionH>
-                <wp:positionV relativeFrom="paragraph">
-                  <wp:posOffset>3024505</wp:posOffset>
-                </wp:positionV>
-                <wp:extent cx="2057400" cy="480060"/>
-                <wp:effectExtent l="13335" t="7620" r="5715" b="7620"/>
-                <wp:wrapNone/>
-                <wp:docPr id="28" name="Text Box 15"/>
-                <wp:cNvGraphicFramePr>
-                  <a:graphicFrameLocks xmlns:a="http://schemas.openxmlformats.org/drawingml/2006/main"/>
-                </wp:cNvGraphicFramePr>
-                <a:graphic xmlns:a="http://schemas.openxmlformats.org/drawingml/2006/main">
-                  <a:graphicData uri="http://schemas.microsoft.com/office/word/2010/wordprocessingShape">
-                    <wps:wsp>
-                      <wps:cNvSpPr txBox="1">
-                        <a:spLocks noChangeArrowheads="1"/>
-                      </wps:cNvSpPr>
-                      <wps:spPr bwMode="auto">
-                        <a:xfrm>
-                          <a:off x="0" y="0"/>
-                          <a:ext cx="2057400" cy="480060"/>
-                        </a:xfrm>
-                        <a:prstGeom prst="rect">
-                          <a:avLst/>
-                        </a:prstGeom>
-                        <a:solidFill>
-                          <a:srgbClr val="FFFFFF"/>
-                        </a:solidFill>
-                        <a:ln w="9525">
-                          <a:solidFill>
-                            <a:srgbClr val="000000"/>
-                          </a:solidFill>
-                          <a:miter lim="800000"/>
-                          <a:headEnd/>
-                          <a:tailEnd/>
-                        </a:ln>
-                      </wps:spPr>
-                      <wps:txbx>
-                        <w:txbxContent>
-                          <w:p>
-                            <w:r>
-                              <w:t>Este botón también sirve para limpiar el campo de texto.</w:t>
-                            </w:r>
-                          </w:p>
-                        </w:txbxContent>
-                      </wps:txbx>
-                      <wps:bodyPr rot="0" vert="horz" wrap="square" lIns="91440" tIns="45720" rIns="91440" bIns="45720" anchor="t" anchorCtr="0" upright="1">
-                        <a:noAutofit/>
-                      </wps:bodyPr>
-                    </wps:wsp>
-                  </a:graphicData>
-                </a:graphic>
-                <wp14:sizeRelH relativeFrom="page">
-                  <wp14:pctWidth>0</wp14:pctWidth>
-                </wp14:sizeRelH>
-                <wp14:sizeRelV relativeFrom="page">
-                  <wp14:pctHeight>0</wp14:pctHeight>
-                </wp14:sizeRelV>
-              </wp:anchor>
-            </w:drawing>
-          </mc:Choice>
-          <mc:Fallback>
-            <w:pict>
-              <v:shape id="Text Box 15" o:spid="_x0000_s1032" type="#_x0000_t202" style="position:absolute;margin-left:165.75pt;margin-top:238.15pt;width:162pt;height:37.8pt;z-index:251679744;visibility:visible;mso-wrap-style:square;mso-width-percent:0;mso-height-percent:0;mso-wrap-distance-left:9pt;mso-wrap-distance-top:0;mso-wrap-distance-right:9pt;mso-wrap-distance-bottom:0;mso-position-horizontal:absolute;mso-position-horizontal-relative:text;mso-position-vertical:absolute;mso-position-vertical-relative:text;mso-width-percent:0;mso-height-percent:0;mso-width-relative:page;mso-height-relative:page;v-text-anchor:top" o:gfxdata="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">
-                <v:textbox>
-                  <w:txbxContent>
-                    <w:p>
-                      <w:r>
-                        <w:t>Este botón también sirve para limpiar el campo de texto.</w:t>
-                      </w:r>
-                    </w:p>
-                  </w:txbxContent>
-                </v:textbox>
-              </v:shape>
-            </w:pict>
-          </mc:Fallback>
-        </mc:AlternateContent>
-      </w:r>
-      <w:r>
-        <w:rPr>
-          <w:rFonts w:cstheme="minorHAnsi"/>
-          <w:noProof/>
-          <w:lang w:val="es-ES" w:eastAsia="es-ES"/>
-        </w:rPr>
-        <mc:AlternateContent>
-          <mc:Choice Requires="wps">
-            <w:drawing>
-              <wp:anchor distT="0" distB="0" distL="114300" distR="114300" simplePos="0" relativeHeight="251676672" behindDoc="0" locked="0" layoutInCell="1" allowOverlap="1">
-                <wp:simplePos x="0" y="0"/>
-                <wp:positionH relativeFrom="column">
-                  <wp:posOffset>1564005</wp:posOffset>
-                </wp:positionH>
-                <wp:positionV relativeFrom="paragraph">
-                  <wp:posOffset>723265</wp:posOffset>
-                </wp:positionV>
-                <wp:extent cx="381000" cy="449580"/>
-                <wp:effectExtent l="53340" t="11430" r="13335" b="43815"/>
-                <wp:wrapNone/>
-                <wp:docPr id="21" name="AutoShape 12"/>
-                <wp:cNvGraphicFramePr>
-                  <a:graphicFrameLocks xmlns:a="http://schemas.openxmlformats.org/drawingml/2006/main"/>
-                </wp:cNvGraphicFramePr>
-                <a:graphic xmlns:a="http://schemas.openxmlformats.org/drawingml/2006/main">
-                  <a:graphicData uri="http://schemas.microsoft.com/office/word/2010/wordprocessingShape">
-                    <wps:wsp>
-                      <wps:cNvCnPr>
-                        <a:cxnSpLocks noChangeShapeType="1"/>
-                      </wps:cNvCnPr>
-                      <wps:spPr bwMode="auto">
-                        <a:xfrm flipH="1">
-                          <a:off x="0" y="0"/>
-                          <a:ext cx="381000" cy="449580"/>
-                        </a:xfrm>
-                        <a:prstGeom prst="straightConnector1">
-                          <a:avLst/>
-                        </a:prstGeom>
-                        <a:noFill/>
-                        <a:ln w="9525">
-                          <a:solidFill>
-                            <a:srgbClr val="000000"/>
-                          </a:solidFill>
-                          <a:round/>
-                          <a:headEnd/>
-                          <a:tailEnd type="triangle" w="med" len="med"/>
-                        </a:ln>
-                        <a:extLst>
-                          <a:ext uri="{909E8E84-426E-40DD-AFC4-6F175D3DCCD1}">
-                            <a14:hiddenFill xmlns:a14="http://schemas.microsoft.com/office/drawing/2010/main">
-                              <a:noFill/>
-                            </a14:hiddenFill>
-                          </a:ext>
-                        </a:extLst>
-                      </wps:spPr>
-                      <wps:bodyPr/>
-                    </wps:wsp>
-                  </a:graphicData>
-                </a:graphic>
-                <wp14:sizeRelH relativeFrom="page">
-                  <wp14:pctWidth>0</wp14:pctWidth>
-                </wp14:sizeRelH>
-                <wp14:sizeRelV relativeFrom="page">
-                  <wp14:pctHeight>0</wp14:pctHeight>
-                </wp14:sizeRelV>
-              </wp:anchor>
-            </w:drawing>
-          </mc:Choice>
-          <mc:Fallback>
-            <w:pict>
-              <v:shape w14:anchorId="2B4A0752" id="AutoShape 12" o:spid="_x0000_s1026" type="#_x0000_t32" style="position:absolute;margin-left:123.15pt;margin-top:56.95pt;width:30pt;height:35.4pt;flip:x;z-index:251676672;visibility:visible;mso-wrap-style:square;mso-width-percent:0;mso-height-percent:0;mso-wrap-distance-left:9pt;mso-wrap-distance-top:0;mso-wrap-distance-right:9pt;mso-wrap-distance-bottom:0;mso-position-horizontal:absolute;mso-position-horizontal-relative:text;mso-position-vertical:absolute;mso-position-vertical-relative:text;mso-width-percent:0;mso-height-percent:0;mso-width-relative:page;mso-height-relative:page" o:gfxdata="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">
-                <v:stroke endarrow="block"/>
-              </v:shape>
-            </w:pict>
-          </mc:Fallback>
-        </mc:AlternateContent>
-      </w:r>
-      <w:r>
-        <w:rPr>
-          <w:rFonts w:cstheme="minorHAnsi"/>
-          <w:noProof/>
-          <w:lang w:val="es-ES" w:eastAsia="es-ES"/>
-        </w:rPr>
-        <mc:AlternateContent>
-          <mc:Choice Requires="wps">
-            <w:drawing>
-              <wp:anchor distT="0" distB="0" distL="114300" distR="114300" simplePos="0" relativeHeight="251674624" behindDoc="0" locked="0" layoutInCell="1" allowOverlap="1">
-                <wp:simplePos x="0" y="0"/>
-                <wp:positionH relativeFrom="column">
-                  <wp:posOffset>1503045</wp:posOffset>
-                </wp:positionH>
-                <wp:positionV relativeFrom="paragraph">
-                  <wp:posOffset>2437765</wp:posOffset>
-                </wp:positionV>
-                <wp:extent cx="601980" cy="274320"/>
-                <wp:effectExtent l="40005" t="11430" r="5715" b="57150"/>
-                <wp:wrapNone/>
-                <wp:docPr id="20" name="AutoShape 10"/>
-                <wp:cNvGraphicFramePr>
-                  <a:graphicFrameLocks xmlns:a="http://schemas.openxmlformats.org/drawingml/2006/main"/>
-                </wp:cNvGraphicFramePr>
-                <a:graphic xmlns:a="http://schemas.openxmlformats.org/drawingml/2006/main">
-                  <a:graphicData uri="http://schemas.microsoft.com/office/word/2010/wordprocessingShape">
-                    <wps:wsp>
-                      <wps:cNvCnPr>
-                        <a:cxnSpLocks noChangeShapeType="1"/>
-                      </wps:cNvCnPr>
-                      <wps:spPr bwMode="auto">
-                        <a:xfrm flipH="1">
-                          <a:off x="0" y="0"/>
-                          <a:ext cx="601980" cy="274320"/>
-                        </a:xfrm>
-                        <a:prstGeom prst="straightConnector1">
-                          <a:avLst/>
-                        </a:prstGeom>
-                        <a:noFill/>
-                        <a:ln w="9525">
-                          <a:solidFill>
-                            <a:srgbClr val="000000"/>
-                          </a:solidFill>
-                          <a:round/>
-                          <a:headEnd/>
-                          <a:tailEnd type="triangle" w="med" len="med"/>
-                        </a:ln>
-                        <a:extLst>
-                          <a:ext uri="{909E8E84-426E-40DD-AFC4-6F175D3DCCD1}">
-                            <a14:hiddenFill xmlns:a14="http://schemas.microsoft.com/office/drawing/2010/main">
-                              <a:noFill/>
-                            </a14:hiddenFill>
-                          </a:ext>
-                        </a:extLst>
-                      </wps:spPr>
-                      <wps:bodyPr/>
-                    </wps:wsp>
-                  </a:graphicData>
-                </a:graphic>
-                <wp14:sizeRelH relativeFrom="page">
-                  <wp14:pctWidth>0</wp14:pctWidth>
-                </wp14:sizeRelH>
-                <wp14:sizeRelV relativeFrom="page">
-                  <wp14:pctHeight>0</wp14:pctHeight>
-                </wp14:sizeRelV>
-              </wp:anchor>
-            </w:drawing>
-          </mc:Choice>
-          <mc:Fallback>
-            <w:pict>
-              <v:shape w14:anchorId="4CDA6775" id="AutoShape 10" o:spid="_x0000_s1026" type="#_x0000_t32" style="position:absolute;margin-left:118.35pt;margin-top:191.95pt;width:47.4pt;height:21.6pt;flip:x;z-index:251674624;visibility:visible;mso-wrap-style:square;mso-width-percent:0;mso-height-percent:0;mso-wrap-distance-left:9pt;mso-wrap-distance-top:0;mso-wrap-distance-right:9pt;mso-wrap-distance-bottom:0;mso-position-horizontal:absolute;mso-position-horizontal-relative:text;mso-position-vertical:absolute;mso-position-vertical-relative:text;mso-width-percent:0;mso-height-percent:0;mso-width-relative:page;mso-height-relative:page" o:gfxdata="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">
-                <v:stroke endarrow="block"/>
-              </v:shape>
-            </w:pict>
-          </mc:Fallback>
-        </mc:AlternateContent>
-      </w:r>
-      <w:r>
-        <w:rPr>
-          <w:rFonts w:cstheme="minorHAnsi"/>
-          <w:noProof/>
-          <w:lang w:val="es-ES" w:eastAsia="es-ES"/>
-        </w:rPr>
-        <mc:AlternateContent>
-          <mc:Choice Requires="wps">
-            <w:drawing>
-              <wp:anchor distT="0" distB="0" distL="114300" distR="114300" simplePos="0" relativeHeight="251673600" behindDoc="0" locked="0" layoutInCell="1" allowOverlap="1">
-                <wp:simplePos x="0" y="0"/>
-                <wp:positionH relativeFrom="column">
-                  <wp:posOffset>2105025</wp:posOffset>
-                </wp:positionH>
-                <wp:positionV relativeFrom="paragraph">
-                  <wp:posOffset>2437765</wp:posOffset>
-                </wp:positionV>
-                <wp:extent cx="2057400" cy="464820"/>
-                <wp:effectExtent l="13335" t="11430" r="5715" b="9525"/>
-                <wp:wrapNone/>
-                <wp:docPr id="19" name="Text Box 9"/>
-                <wp:cNvGraphicFramePr>
-                  <a:graphicFrameLocks xmlns:a="http://schemas.openxmlformats.org/drawingml/2006/main"/>
-                </wp:cNvGraphicFramePr>
-                <a:graphic xmlns:a="http://schemas.openxmlformats.org/drawingml/2006/main">
-                  <a:graphicData uri="http://schemas.microsoft.com/office/word/2010/wordprocessingShape">
-                    <wps:wsp>
-                      <wps:cNvSpPr txBox="1">
-                        <a:spLocks noChangeArrowheads="1"/>
-                      </wps:cNvSpPr>
-                      <wps:spPr bwMode="auto">
-                        <a:xfrm>
-                          <a:off x="0" y="0"/>
-                          <a:ext cx="2057400" cy="464820"/>
-                        </a:xfrm>
-                        <a:prstGeom prst="rect">
-                          <a:avLst/>
-                        </a:prstGeom>
-                        <a:solidFill>
-                          <a:srgbClr val="FFFFFF"/>
-                        </a:solidFill>
-                        <a:ln w="9525">
-                          <a:solidFill>
-                            <a:srgbClr val="000000"/>
-                          </a:solidFill>
-                          <a:miter lim="800000"/>
-                          <a:headEnd/>
-                          <a:tailEnd/>
-                        </a:ln>
-                      </wps:spPr>
-                      <wps:txbx>
-                        <w:txbxContent>
-                          <w:p>
-                            <w:r>
-                              <w:t xml:space="preserve">Paso N°2.Dar </w:t>
-                            </w:r>
-                            <w:proofErr w:type="spellStart"/>
-                            <w:r>
-                              <w:t>click</w:t>
-                            </w:r>
-                            <w:proofErr w:type="spellEnd"/>
-                            <w:r>
-                              <w:t xml:space="preserve"> sobre el botón Activar opción.</w:t>
-                            </w:r>
-                          </w:p>
-                        </w:txbxContent>
-                      </wps:txbx>
-                      <wps:bodyPr rot="0" vert="horz" wrap="square" lIns="91440" tIns="45720" rIns="91440" bIns="45720" anchor="t" anchorCtr="0" upright="1">
-                        <a:noAutofit/>
-                      </wps:bodyPr>
-                    </wps:wsp>
-                  </a:graphicData>
-                </a:graphic>
-                <wp14:sizeRelH relativeFrom="page">
-                  <wp14:pctWidth>0</wp14:pctWidth>
-                </wp14:sizeRelH>
-                <wp14:sizeRelV relativeFrom="page">
-                  <wp14:pctHeight>0</wp14:pctHeight>
-                </wp14:sizeRelV>
-              </wp:anchor>
-            </w:drawing>
-          </mc:Choice>
-          <mc:Fallback>
-            <w:pict>
-              <v:shape id="Text Box 9" o:spid="_x0000_s1033" type="#_x0000_t202" style="position:absolute;margin-left:165.75pt;margin-top:191.95pt;width:162pt;height:36.6pt;z-index:251673600;visibility:visible;mso-wrap-style:square;mso-width-percent:0;mso-height-percent:0;mso-wrap-distance-left:9pt;mso-wrap-distance-top:0;mso-wrap-distance-right:9pt;mso-wrap-distance-bottom:0;mso-position-horizontal:absolute;mso-position-horizontal-relative:text;mso-position-vertical:absolute;mso-position-vertical-relative:text;mso-width-percent:0;mso-height-percent:0;mso-width-relative:page;mso-height-relative:page;v-text-anchor:top" o:gfxdata="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">
-                <v:textbox>
-                  <w:txbxContent>
-                    <w:p>
-                      <w:r>
-                        <w:t xml:space="preserve">Paso N°2.Dar </w:t>
-                      </w:r>
-                      <w:proofErr w:type="spellStart"/>
-                      <w:r>
-                        <w:t>click</w:t>
-                      </w:r>
-                      <w:proofErr w:type="spellEnd"/>
-                      <w:r>
-                        <w:t xml:space="preserve"> sobre el botón Activar opción.</w:t>
-                      </w:r>
-                    </w:p>
-                  </w:txbxContent>
-                </v:textbox>
-              </v:shape>
-            </w:pict>
-          </mc:Fallback>
-        </mc:AlternateContent>
-      </w:r>
-      <w:r>
-        <w:rPr>
-          <w:rFonts w:cstheme="minorHAnsi"/>
-          <w:noProof/>
-          <w:lang w:val="es-ES" w:eastAsia="es-ES"/>
-        </w:rPr>
-        <mc:AlternateContent>
-          <mc:Choice Requires="wps">
-            <w:drawing>
-              <wp:anchor distT="0" distB="0" distL="114300" distR="114300" simplePos="0" relativeHeight="251672576" behindDoc="0" locked="0" layoutInCell="1" allowOverlap="1">
-                <wp:simplePos x="0" y="0"/>
-                <wp:positionH relativeFrom="column">
-                  <wp:posOffset>2105025</wp:posOffset>
-                </wp:positionH>
-                <wp:positionV relativeFrom="paragraph">
-                  <wp:posOffset>1889125</wp:posOffset>
-                </wp:positionV>
-                <wp:extent cx="2057400" cy="510540"/>
-                <wp:effectExtent l="13335" t="5715" r="5715" b="7620"/>
-                <wp:wrapNone/>
-                <wp:docPr id="18" name="Text Box 8"/>
-                <wp:cNvGraphicFramePr>
-                  <a:graphicFrameLocks xmlns:a="http://schemas.openxmlformats.org/drawingml/2006/main"/>
-                </wp:cNvGraphicFramePr>
-                <a:graphic xmlns:a="http://schemas.openxmlformats.org/drawingml/2006/main">
-                  <a:graphicData uri="http://schemas.microsoft.com/office/word/2010/wordprocessingShape">
-                    <wps:wsp>
-                      <wps:cNvSpPr txBox="1">
-                        <a:spLocks noChangeArrowheads="1"/>
-                      </wps:cNvSpPr>
-                      <wps:spPr bwMode="auto">
-                        <a:xfrm>
-                          <a:off x="0" y="0"/>
-                          <a:ext cx="2057400" cy="510540"/>
-                        </a:xfrm>
-                        <a:prstGeom prst="rect">
-                          <a:avLst/>
-                        </a:prstGeom>
-                        <a:solidFill>
-                          <a:srgbClr val="FFFFFF"/>
-                        </a:solidFill>
-                        <a:ln w="9525">
-                          <a:solidFill>
-                            <a:srgbClr val="000000"/>
-                          </a:solidFill>
-                          <a:miter lim="800000"/>
-                          <a:headEnd/>
-                          <a:tailEnd/>
-                        </a:ln>
-                      </wps:spPr>
-                      <wps:txbx>
-                        <w:txbxContent>
-                          <w:p>
-                            <w:r>
-                              <w:t>Paso N°1. Debe elegir una de las opciones que se presenta.</w:t>
-                            </w:r>
-                          </w:p>
-                        </w:txbxContent>
-                      </wps:txbx>
-                      <wps:bodyPr rot="0" vert="horz" wrap="square" lIns="91440" tIns="45720" rIns="91440" bIns="45720" anchor="t" anchorCtr="0" upright="1">
-                        <a:noAutofit/>
-                      </wps:bodyPr>
-                    </wps:wsp>
-                  </a:graphicData>
-                </a:graphic>
-                <wp14:sizeRelH relativeFrom="page">
-                  <wp14:pctWidth>0</wp14:pctWidth>
-                </wp14:sizeRelH>
-                <wp14:sizeRelV relativeFrom="page">
-                  <wp14:pctHeight>0</wp14:pctHeight>
-                </wp14:sizeRelV>
-              </wp:anchor>
-            </w:drawing>
-          </mc:Choice>
-          <mc:Fallback>
-            <w:pict>
-              <v:shape id="Text Box 8" o:spid="_x0000_s1034" type="#_x0000_t202" style="position:absolute;margin-left:165.75pt;margin-top:148.75pt;width:162pt;height:40.2pt;z-index:251672576;visibility:visible;mso-wrap-style:square;mso-width-percent:0;mso-height-percent:0;mso-wrap-distance-left:9pt;mso-wrap-distance-top:0;mso-wrap-distance-right:9pt;mso-wrap-distance-bottom:0;mso-position-horizontal:absolute;mso-position-horizontal-relative:text;mso-position-vertical:absolute;mso-position-vertical-relative:text;mso-width-percent:0;mso-height-percent:0;mso-width-relative:page;mso-height-relative:page;v-text-anchor:top" o:gfxdata="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">
-                <v:textbox>
-                  <w:txbxContent>
-                    <w:p>
-                      <w:r>
-                        <w:t>Paso N°1. Debe elegir una de las opciones que se presenta.</w:t>
-                      </w:r>
-                    </w:p>
-                  </w:txbxContent>
-                </v:textbox>
-              </v:shape>
-            </w:pict>
-          </mc:Fallback>
-        </mc:AlternateContent>
-      </w:r>
-      <w:r>
-        <w:rPr>
-          <w:rFonts w:cstheme="minorHAnsi"/>
-          <w:noProof/>
-          <w:lang w:val="es-ES" w:eastAsia="es-ES"/>
-        </w:rPr>
-        <mc:AlternateContent>
-          <mc:Choice Requires="wps">
-            <w:drawing>
-              <wp:anchor distT="0" distB="0" distL="114300" distR="114300" simplePos="0" relativeHeight="251671552" behindDoc="0" locked="0" layoutInCell="1" allowOverlap="1">
-                <wp:simplePos x="0" y="0"/>
-                <wp:positionH relativeFrom="column">
-                  <wp:posOffset>1564005</wp:posOffset>
-                </wp:positionH>
-                <wp:positionV relativeFrom="paragraph">
-                  <wp:posOffset>1843405</wp:posOffset>
-                </wp:positionV>
-                <wp:extent cx="541020" cy="594360"/>
-                <wp:effectExtent l="5715" t="7620" r="5715" b="7620"/>
-                <wp:wrapNone/>
-                <wp:docPr id="14" name="AutoShape 7"/>
-                <wp:cNvGraphicFramePr>
-                  <a:graphicFrameLocks xmlns:a="http://schemas.openxmlformats.org/drawingml/2006/main"/>
-                </wp:cNvGraphicFramePr>
-                <a:graphic xmlns:a="http://schemas.openxmlformats.org/drawingml/2006/main">
-                  <a:graphicData uri="http://schemas.microsoft.com/office/word/2010/wordprocessingShape">
-                    <wps:wsp>
-                      <wps:cNvSpPr>
-                        <a:spLocks/>
-                      </wps:cNvSpPr>
-                      <wps:spPr bwMode="auto">
-                        <a:xfrm>
-                          <a:off x="0" y="0"/>
-                          <a:ext cx="541020" cy="594360"/>
-                        </a:xfrm>
-                        <a:prstGeom prst="rightBrace">
-                          <a:avLst>
-                            <a:gd name="adj1" fmla="val 9155"/>
-                            <a:gd name="adj2" fmla="val 50000"/>
-                          </a:avLst>
-                        </a:prstGeom>
-                        <a:noFill/>
-                        <a:ln w="9525">
-                          <a:solidFill>
-                            <a:srgbClr val="000000"/>
-                          </a:solidFill>
-                          <a:round/>
-                          <a:headEnd/>
-                          <a:tailEnd/>
-                        </a:ln>
-                        <a:extLst>
-                          <a:ext uri="{909E8E84-426E-40DD-AFC4-6F175D3DCCD1}">
-                            <a14:hiddenFill xmlns:a14="http://schemas.microsoft.com/office/drawing/2010/main">
-                              <a:solidFill>
-                                <a:srgbClr val="FFFFFF"/>
-                              </a:solidFill>
-                            </a14:hiddenFill>
-                          </a:ext>
-                        </a:extLst>
-                      </wps:spPr>
-                      <wps:bodyPr rot="0" vert="horz" wrap="square" lIns="91440" tIns="45720" rIns="91440" bIns="45720" anchor="t" anchorCtr="0" upright="1">
-                        <a:noAutofit/>
-                      </wps:bodyPr>
-                    </wps:wsp>
-                  </a:graphicData>
-                </a:graphic>
-                <wp14:sizeRelH relativeFrom="page">
-                  <wp14:pctWidth>0</wp14:pctWidth>
-                </wp14:sizeRelH>
-                <wp14:sizeRelV relativeFrom="page">
-                  <wp14:pctHeight>0</wp14:pctHeight>
-                </wp14:sizeRelV>
-              </wp:anchor>
-            </w:drawing>
-          </mc:Choice>
-          <mc:Fallback>
-            <w:pict>
-              <v:shapetype w14:anchorId="451183B3" id="_x0000_t88" coordsize="21600,21600" o:spt="88" adj="1800,10800" path="m,qx10800@0l10800@2qy21600@11,10800@3l10800@1qy,21600e" filled="f">
-                <v:formulas>
-                  <v:f eqn="val #0"/>
-                  <v:f eqn="sum 21600 0 #0"/>
-                  <v:f eqn="sum #1 0 #0"/>
-                  <v:f eqn="sum #1 #0 0"/>
-                  <v:f eqn="prod #0 9598 32768"/>
-                  <v:f eqn="sum 21600 0 @4"/>
-                  <v:f eqn="sum 21600 0 #1"/>
-                  <v:f eqn="min #1 @6"/>
-                  <v:f eqn="prod @7 1 2"/>
-                  <v:f eqn="prod #0 2 1"/>
-                  <v:f eqn="sum 21600 0 @9"/>
-                  <v:f eqn="val #1"/>
-                </v:formulas>
-                <v:path arrowok="t" o:connecttype="custom" o:connectlocs="0,0;21600,@11;0,21600" textboxrect="0,@4,7637,@5"/>
-                <v:handles>
-                  <v:h position="center,#0" yrange="0,@8"/>
-                  <v:h position="bottomRight,#1" yrange="@9,@10"/>
-                </v:handles>
-              </v:shapetype>
-              <v:shape id="AutoShape 7" o:spid="_x0000_s1026" type="#_x0000_t88" style="position:absolute;margin-left:123.15pt;margin-top:145.15pt;width:42.6pt;height:46.8pt;z-index:251671552;visibility:visible;mso-wrap-style:square;mso-width-percent:0;mso-height-percent:0;mso-wrap-distance-left:9pt;mso-wrap-distance-top:0;mso-wrap-distance-right:9pt;mso-wrap-distance-bottom:0;mso-position-horizontal:absolute;mso-position-horizontal-relative:text;mso-position-vertical:absolute;mso-position-vertical-relative:text;mso-width-percent:0;mso-height-percent:0;mso-width-relative:page;mso-height-relative:page;v-text-anchor:top" o:gfxdata="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"/>
-            </w:pict>
-          </mc:Fallback>
-        </mc:AlternateContent>
-      </w:r>
-      <w:r>
-        <w:rPr>
-          <w:rFonts w:cstheme="minorHAnsi"/>
-          <w:noProof/>
-          <w:lang w:val="es-ES" w:eastAsia="es-ES"/>
-        </w:rPr>
-        <w:drawing>
-          <wp:inline distT="0" distB="0" distL="0" distR="0">
-            <wp:extent cx="1783080" cy="2941320"/>
-            <wp:effectExtent l="19050" t="0" r="7620" b="0"/>
-            <wp:docPr id="9" name="Imagen 4"/>
-            <wp:cNvGraphicFramePr>
-              <a:graphicFrameLocks xmlns:a="http://schemas.openxmlformats.org/drawingml/2006/main" noChangeAspect="1"/>
-            </wp:cNvGraphicFramePr>
-            <a:graphic xmlns:a="http://schemas.openxmlformats.org/drawingml/2006/main">
-              <a:graphicData uri="http://schemas.openxmlformats.org/drawingml/2006/picture">
-                <pic:pic xmlns:pic="http://schemas.openxmlformats.org/drawingml/2006/picture">
-                  <pic:nvPicPr>
-                    <pic:cNvPr id="0" name="Picture 4"/>
-                    <pic:cNvPicPr>
-                      <a:picLocks noChangeAspect="1" noChangeArrowheads="1"/>
-                    </pic:cNvPicPr>
-                  </pic:nvPicPr>
-                  <pic:blipFill>
-                    <a:blip r:embed="rId50" cstate="print"/>
-                    <a:srcRect/>
-                    <a:stretch>
-                      <a:fillRect/>
-                    </a:stretch>
-                  </pic:blipFill>
-                  <pic:spPr bwMode="auto">
-                    <a:xfrm>
-                      <a:off x="0" y="0"/>
-                      <a:ext cx="1783080" cy="2941320"/>
-                    </a:xfrm>
-                    <a:prstGeom prst="rect">
-                      <a:avLst/>
-                    </a:prstGeom>
-                    <a:noFill/>
-                    <a:ln w="9525">
-                      <a:noFill/>
-                      <a:miter lim="800000"/>
-                      <a:headEnd/>
-                      <a:tailEnd/>
-                    </a:ln>
-                  </pic:spPr>
-                </pic:pic>
-              </a:graphicData>
-            </a:graphic>
-          </wp:inline>
-        </w:drawing>
-      </w:r>
-      <w:r>
-        <w:rPr>
-          <w:rFonts w:cstheme="minorHAnsi"/>
-        </w:rPr>
-        <w:tab/>
-      </w:r>
-    </w:p>
-    <w:p>
-      <w:pPr>
-        <w:tabs>
-          <w:tab w:val="left" w:pos="3288"/>
-        </w:tabs>
-        <w:rPr>
-          <w:rFonts w:cstheme="minorHAnsi"/>
-        </w:rPr>
-      </w:pPr>
-      <w:r>
-        <w:rPr>
-          <w:rFonts w:cstheme="minorHAnsi"/>
-        </w:rPr>
-        <w:lastRenderedPageBreak/>
-        <w:t>Luego de realizar los pasos anteriores</w:t>
-      </w:r>
-      <w:r>
-        <w:rPr>
-          <w:rFonts w:cstheme="minorHAnsi"/>
-        </w:rPr>
-        <w:t>,</w:t>
-      </w:r>
-      <w:r>
-        <w:rPr>
-          <w:rFonts w:cstheme="minorHAnsi"/>
-        </w:rPr>
-        <w:t xml:space="preserve"> el nombre de la canción aparece en el campo correspondiente, puede reproducir luego de seleccionar.</w:t>
-      </w:r>
-    </w:p>
-    <w:p>
-      <w:pPr>
-        <w:tabs>
-          <w:tab w:val="left" w:pos="3288"/>
-        </w:tabs>
-        <w:rPr>
-          <w:rFonts w:cstheme="minorHAnsi"/>
-        </w:rPr>
-      </w:pPr>
-      <w:r>
-        <w:rPr>
-          <w:rFonts w:cstheme="minorHAnsi"/>
-          <w:noProof/>
-          <w:lang w:val="es-ES" w:eastAsia="es-ES"/>
-        </w:rPr>
-        <w:drawing>
-          <wp:inline distT="0" distB="0" distL="0" distR="0">
-            <wp:extent cx="2308860" cy="1935480"/>
-            <wp:effectExtent l="19050" t="0" r="0" b="0"/>
-            <wp:docPr id="10" name="Imagen 5"/>
-            <wp:cNvGraphicFramePr>
-              <a:graphicFrameLocks xmlns:a="http://schemas.openxmlformats.org/drawingml/2006/main" noChangeAspect="1"/>
-            </wp:cNvGraphicFramePr>
-            <a:graphic xmlns:a="http://schemas.openxmlformats.org/drawingml/2006/main">
-              <a:graphicData uri="http://schemas.openxmlformats.org/drawingml/2006/picture">
-                <pic:pic xmlns:pic="http://schemas.openxmlformats.org/drawingml/2006/picture">
-                  <pic:nvPicPr>
-                    <pic:cNvPr id="0" name="Picture 5"/>
-                    <pic:cNvPicPr>
-                      <a:picLocks noChangeAspect="1" noChangeArrowheads="1"/>
-                    </pic:cNvPicPr>
-                  </pic:nvPicPr>
-                  <pic:blipFill>
-                    <a:blip r:embed="rId51" cstate="print"/>
-                    <a:srcRect/>
-                    <a:stretch>
-                      <a:fillRect/>
-                    </a:stretch>
-                  </pic:blipFill>
-                  <pic:spPr bwMode="auto">
-                    <a:xfrm>
-                      <a:off x="0" y="0"/>
-                      <a:ext cx="2308860" cy="1935480"/>
-                    </a:xfrm>
-                    <a:prstGeom prst="rect">
-                      <a:avLst/>
-                    </a:prstGeom>
-                    <a:noFill/>
-                    <a:ln w="9525">
-                      <a:noFill/>
-                      <a:miter lim="800000"/>
-                      <a:headEnd/>
-                      <a:tailEnd/>
-                    </a:ln>
-                  </pic:spPr>
-                </pic:pic>
-              </a:graphicData>
-            </a:graphic>
-          </wp:inline>
-        </w:drawing>
-      </w:r>
-    </w:p>
-    <w:p>
-      <w:pPr>
-        <w:tabs>
-          <w:tab w:val="left" w:pos="3288"/>
-        </w:tabs>
-        <w:rPr>
-          <w:rFonts w:cstheme="minorHAnsi"/>
-        </w:rPr>
-      </w:pPr>
-    </w:p>
-    <w:p>
-      <w:pPr>
-        <w:tabs>
-          <w:tab w:val="left" w:pos="3288"/>
-        </w:tabs>
-        <w:rPr>
-          <w:rFonts w:cstheme="minorHAnsi"/>
-          <w:b/>
-        </w:rPr>
-      </w:pPr>
+      <w:bookmarkStart w:id="0" w:name="_GoBack"/>
+      <w:bookmarkEnd w:id="0"/>
     </w:p>
     <w:p>
       <w:pPr>
@@ -5514,19 +3466,11 @@
           <w:rFonts w:cstheme="minorHAnsi"/>
         </w:rPr>
       </w:pPr>
-      <w:proofErr w:type="spellStart"/>
       <w:r>
         <w:rPr>
           <w:rFonts w:cstheme="minorHAnsi"/>
         </w:rPr>
-        <w:t>Jhonson</w:t>
-      </w:r>
-      <w:proofErr w:type="spellEnd"/>
-      <w:r>
-        <w:rPr>
-          <w:rFonts w:cstheme="minorHAnsi"/>
-        </w:rPr>
-        <w:t xml:space="preserve"> Jiménez:</w:t>
+        <w:t>Jhonson Jiménez:</w:t>
       </w:r>
     </w:p>
     <w:p>
@@ -5711,35 +3655,7 @@
         <w:rPr>
           <w:rFonts w:cstheme="minorHAnsi"/>
         </w:rPr>
-        <w:t xml:space="preserve"> mucha paciencia con lo que fue </w:t>
-      </w:r>
-      <w:proofErr w:type="spellStart"/>
-      <w:r>
-        <w:rPr>
-          <w:rFonts w:cstheme="minorHAnsi"/>
-        </w:rPr>
-        <w:t>git</w:t>
-      </w:r>
-      <w:proofErr w:type="spellEnd"/>
-      <w:r>
-        <w:rPr>
-          <w:rFonts w:cstheme="minorHAnsi"/>
-        </w:rPr>
-        <w:t xml:space="preserve">, </w:t>
-      </w:r>
-      <w:proofErr w:type="spellStart"/>
-      <w:r>
-        <w:rPr>
-          <w:rFonts w:cstheme="minorHAnsi"/>
-        </w:rPr>
-        <w:t>github</w:t>
-      </w:r>
-      <w:proofErr w:type="spellEnd"/>
-      <w:r>
-        <w:rPr>
-          <w:rFonts w:cstheme="minorHAnsi"/>
-        </w:rPr>
-        <w:t xml:space="preserve"> y con el código en general. Personalmente me</w:t>
+        <w:t xml:space="preserve"> mucha paciencia con lo que fue git, github y con el código en general. Personalmente me</w:t>
       </w:r>
       <w:r>
         <w:rPr>
@@ -6981,6 +4897,74 @@
       <w:contextualSpacing/>
     </w:pPr>
   </w:style>
+  <w:style w:type="character" w:styleId="Refdecomentario">
+    <w:name w:val="annotation reference"/>
+    <w:basedOn w:val="Fuentedeprrafopredeter"/>
+    <w:uiPriority w:val="99"/>
+    <w:semiHidden/>
+    <w:unhideWhenUsed/>
+    <w:rsid w:val="00D84E95"/>
+    <w:rPr>
+      <w:sz w:val="16"/>
+      <w:szCs w:val="16"/>
+    </w:rPr>
+  </w:style>
+  <w:style w:type="paragraph" w:styleId="Textocomentario">
+    <w:name w:val="annotation text"/>
+    <w:basedOn w:val="Normal"/>
+    <w:link w:val="TextocomentarioCar"/>
+    <w:uiPriority w:val="99"/>
+    <w:semiHidden/>
+    <w:unhideWhenUsed/>
+    <w:rsid w:val="00D84E95"/>
+    <w:pPr>
+      <w:spacing w:line="240" w:lineRule="auto"/>
+    </w:pPr>
+    <w:rPr>
+      <w:sz w:val="20"/>
+      <w:szCs w:val="20"/>
+    </w:rPr>
+  </w:style>
+  <w:style w:type="character" w:customStyle="1" w:styleId="TextocomentarioCar">
+    <w:name w:val="Texto comentario Car"/>
+    <w:basedOn w:val="Fuentedeprrafopredeter"/>
+    <w:link w:val="Textocomentario"/>
+    <w:uiPriority w:val="99"/>
+    <w:semiHidden/>
+    <w:rsid w:val="00D84E95"/>
+    <w:rPr>
+      <w:sz w:val="20"/>
+      <w:szCs w:val="20"/>
+    </w:rPr>
+  </w:style>
+  <w:style w:type="paragraph" w:styleId="Asuntodelcomentario">
+    <w:name w:val="annotation subject"/>
+    <w:basedOn w:val="Textocomentario"/>
+    <w:next w:val="Textocomentario"/>
+    <w:link w:val="AsuntodelcomentarioCar"/>
+    <w:uiPriority w:val="99"/>
+    <w:semiHidden/>
+    <w:unhideWhenUsed/>
+    <w:rsid w:val="00D84E95"/>
+    <w:rPr>
+      <w:b/>
+      <w:bCs/>
+    </w:rPr>
+  </w:style>
+  <w:style w:type="character" w:customStyle="1" w:styleId="AsuntodelcomentarioCar">
+    <w:name w:val="Asunto del comentario Car"/>
+    <w:basedOn w:val="TextocomentarioCar"/>
+    <w:link w:val="Asuntodelcomentario"/>
+    <w:uiPriority w:val="99"/>
+    <w:semiHidden/>
+    <w:rsid w:val="00D84E95"/>
+    <w:rPr>
+      <w:b/>
+      <w:bCs/>
+      <w:sz w:val="20"/>
+      <w:szCs w:val="20"/>
+    </w:rPr>
+  </w:style>
 </w:styles>
 </file>
 
@@ -12195,43 +10179,43 @@
     </dgm:pt>
   </dgm:ptLst>
   <dgm:cxnLst>
-    <dgm:cxn modelId="{EA03AB3B-47CB-4F45-91DE-57918702B450}" type="presOf" srcId="{2ACB745D-93A7-408D-B504-94C979A58BF8}" destId="{1FA1F21D-260F-4E0C-8A77-7FE010C8D96C}" srcOrd="0" destOrd="0" presId="urn:microsoft.com/office/officeart/2005/8/layout/bProcess2"/>
     <dgm:cxn modelId="{F2FE03A0-8361-461D-9F23-DC8D4AC8965B}" srcId="{D9D04990-9FB1-4A8B-8DA5-B43B20233E8C}" destId="{9635227E-0A05-4374-9670-BA5F17CE09C9}" srcOrd="0" destOrd="0" parTransId="{877D4201-4E92-42D5-B6FC-6458734937C5}" sibTransId="{CC5EB989-B89E-4E74-A304-508C3DE61377}"/>
     <dgm:cxn modelId="{48485F52-0A4C-45B4-835F-37E4870E2C27}" srcId="{D9D04990-9FB1-4A8B-8DA5-B43B20233E8C}" destId="{2D14C26E-D232-4C14-8904-4F7C4D28D4AF}" srcOrd="4" destOrd="0" parTransId="{43B1E14C-F829-419E-9E56-5EF12F033DED}" sibTransId="{20A00F41-FD9A-4E9C-A5C3-31E6DA14B326}"/>
-    <dgm:cxn modelId="{E566586C-BC4E-4D91-A27C-43CD38487F32}" type="presOf" srcId="{33AB69D2-B0CA-40E6-B676-FD9D01E793C6}" destId="{F4A9C7E9-BF5E-4305-B992-ED40EB05BC67}" srcOrd="0" destOrd="0" presId="urn:microsoft.com/office/officeart/2005/8/layout/bProcess2"/>
-    <dgm:cxn modelId="{39957CBD-D875-4854-8DA1-DDF866DCE9CE}" type="presOf" srcId="{25C296CA-27FA-4AD8-8FFA-48F076537348}" destId="{4378FBB7-3D64-42C1-9C1D-49EB33F6D066}" srcOrd="0" destOrd="0" presId="urn:microsoft.com/office/officeart/2005/8/layout/bProcess2"/>
-    <dgm:cxn modelId="{825B84F7-C47B-4CEA-ACD5-9DC04764F998}" type="presOf" srcId="{20A00F41-FD9A-4E9C-A5C3-31E6DA14B326}" destId="{3FACF4F5-EBB9-4BF4-9012-B0F330DEFD72}" srcOrd="0" destOrd="0" presId="urn:microsoft.com/office/officeart/2005/8/layout/bProcess2"/>
+    <dgm:cxn modelId="{73BEB82A-2977-4061-8B8F-D4127681BE3B}" type="presOf" srcId="{25C296CA-27FA-4AD8-8FFA-48F076537348}" destId="{4378FBB7-3D64-42C1-9C1D-49EB33F6D066}" srcOrd="0" destOrd="0" presId="urn:microsoft.com/office/officeart/2005/8/layout/bProcess2"/>
+    <dgm:cxn modelId="{507AB52A-DC10-4F4B-A24E-A2DA00FCE8B3}" type="presOf" srcId="{132293EA-6C64-44AF-BF7D-049A445448CF}" destId="{F07DB5CD-4DBD-4821-9129-5A6A0C65E602}" srcOrd="0" destOrd="0" presId="urn:microsoft.com/office/officeart/2005/8/layout/bProcess2"/>
     <dgm:cxn modelId="{24C6C366-A907-42F4-9FD3-67F36A45A214}" srcId="{D9D04990-9FB1-4A8B-8DA5-B43B20233E8C}" destId="{DF4CD44D-96C0-46D1-9023-19D3BC77E126}" srcOrd="2" destOrd="0" parTransId="{2E2C6129-1BBE-4EA6-8426-2209D5C820D6}" sibTransId="{F55E78CD-92B8-4DBF-BE6F-813D3A0BF2A9}"/>
-    <dgm:cxn modelId="{01847962-B0E7-4DF9-B56C-E40DCD4E9F84}" type="presOf" srcId="{132293EA-6C64-44AF-BF7D-049A445448CF}" destId="{F07DB5CD-4DBD-4821-9129-5A6A0C65E602}" srcOrd="0" destOrd="0" presId="urn:microsoft.com/office/officeart/2005/8/layout/bProcess2"/>
+    <dgm:cxn modelId="{FCD7663E-EB71-48BD-A870-E65F89016EEA}" type="presOf" srcId="{9635227E-0A05-4374-9670-BA5F17CE09C9}" destId="{B3886CFB-8E03-4B6E-A784-80AC0EA09852}" srcOrd="0" destOrd="0" presId="urn:microsoft.com/office/officeart/2005/8/layout/bProcess2"/>
+    <dgm:cxn modelId="{0E1DAB21-9ED4-44A6-8726-2F7CCA4BEF9B}" type="presOf" srcId="{2D14C26E-D232-4C14-8904-4F7C4D28D4AF}" destId="{184C52D9-8CBF-4D2A-B488-71906EB24142}" srcOrd="0" destOrd="0" presId="urn:microsoft.com/office/officeart/2005/8/layout/bProcess2"/>
     <dgm:cxn modelId="{DD89A707-65EE-4F2C-AD45-565B1B9179F3}" srcId="{D9D04990-9FB1-4A8B-8DA5-B43B20233E8C}" destId="{33AB69D2-B0CA-40E6-B676-FD9D01E793C6}" srcOrd="5" destOrd="0" parTransId="{6E4B1DEF-E661-4537-BD5F-45A1345E1CAF}" sibTransId="{93C706CD-D1E7-4EF5-A44B-208B8BF31ECE}"/>
-    <dgm:cxn modelId="{216B698D-A6AE-4F09-BE26-20C2E697BD81}" type="presOf" srcId="{9635227E-0A05-4374-9670-BA5F17CE09C9}" destId="{B3886CFB-8E03-4B6E-A784-80AC0EA09852}" srcOrd="0" destOrd="0" presId="urn:microsoft.com/office/officeart/2005/8/layout/bProcess2"/>
+    <dgm:cxn modelId="{C1E9501D-A821-45C6-9F6B-92C3DB4CFAE7}" type="presOf" srcId="{CC5EB989-B89E-4E74-A304-508C3DE61377}" destId="{73E7792E-678B-41EC-B4AB-51AF17775344}" srcOrd="0" destOrd="0" presId="urn:microsoft.com/office/officeart/2005/8/layout/bProcess2"/>
+    <dgm:cxn modelId="{01B5B968-BC97-4805-A0AA-A6BEADBE5908}" type="presOf" srcId="{2ACB745D-93A7-408D-B504-94C979A58BF8}" destId="{1FA1F21D-260F-4E0C-8A77-7FE010C8D96C}" srcOrd="0" destOrd="0" presId="urn:microsoft.com/office/officeart/2005/8/layout/bProcess2"/>
+    <dgm:cxn modelId="{6918B595-4CCA-476E-B056-DCE1C2A7A408}" type="presOf" srcId="{F55E78CD-92B8-4DBF-BE6F-813D3A0BF2A9}" destId="{3D3940E2-2302-4FE8-8111-A8CB76F7518D}" srcOrd="0" destOrd="0" presId="urn:microsoft.com/office/officeart/2005/8/layout/bProcess2"/>
     <dgm:cxn modelId="{D16D6B97-F6EF-4671-81A5-738C1E9E41CB}" srcId="{D9D04990-9FB1-4A8B-8DA5-B43B20233E8C}" destId="{132293EA-6C64-44AF-BF7D-049A445448CF}" srcOrd="3" destOrd="0" parTransId="{D0DC1347-D2DC-41A9-971C-A42CFF1576BB}" sibTransId="{2ACB745D-93A7-408D-B504-94C979A58BF8}"/>
-    <dgm:cxn modelId="{6D544C7C-45A9-466A-AB11-A04755165F58}" type="presOf" srcId="{CC5EB989-B89E-4E74-A304-508C3DE61377}" destId="{73E7792E-678B-41EC-B4AB-51AF17775344}" srcOrd="0" destOrd="0" presId="urn:microsoft.com/office/officeart/2005/8/layout/bProcess2"/>
-    <dgm:cxn modelId="{BE1C2A87-7414-46F1-91F4-C10EDF61A955}" type="presOf" srcId="{2D14C26E-D232-4C14-8904-4F7C4D28D4AF}" destId="{184C52D9-8CBF-4D2A-B488-71906EB24142}" srcOrd="0" destOrd="0" presId="urn:microsoft.com/office/officeart/2005/8/layout/bProcess2"/>
-    <dgm:cxn modelId="{05BF1CB6-0AB9-4287-8765-203FD71EE908}" type="presOf" srcId="{F55E78CD-92B8-4DBF-BE6F-813D3A0BF2A9}" destId="{3D3940E2-2302-4FE8-8111-A8CB76F7518D}" srcOrd="0" destOrd="0" presId="urn:microsoft.com/office/officeart/2005/8/layout/bProcess2"/>
-    <dgm:cxn modelId="{7E712B53-B253-42BD-B88B-473876A62275}" type="presOf" srcId="{D9D04990-9FB1-4A8B-8DA5-B43B20233E8C}" destId="{BC915DA9-D84C-45FA-9D0C-D0EC2A82492C}" srcOrd="0" destOrd="0" presId="urn:microsoft.com/office/officeart/2005/8/layout/bProcess2"/>
+    <dgm:cxn modelId="{ADC1A32B-DE50-4268-A681-BCE7CEB5842B}" type="presOf" srcId="{20A00F41-FD9A-4E9C-A5C3-31E6DA14B326}" destId="{3FACF4F5-EBB9-4BF4-9012-B0F330DEFD72}" srcOrd="0" destOrd="0" presId="urn:microsoft.com/office/officeart/2005/8/layout/bProcess2"/>
+    <dgm:cxn modelId="{87BDB3A1-6956-4516-B691-0DD3596AEA60}" type="presOf" srcId="{D9D04990-9FB1-4A8B-8DA5-B43B20233E8C}" destId="{BC915DA9-D84C-45FA-9D0C-D0EC2A82492C}" srcOrd="0" destOrd="0" presId="urn:microsoft.com/office/officeart/2005/8/layout/bProcess2"/>
+    <dgm:cxn modelId="{74D497FF-1AB5-48EB-91F1-1AA0385A97A9}" type="presOf" srcId="{45F49268-C599-4B81-BA91-D1B86F122D2A}" destId="{F092A319-3F71-42BF-8803-F6F5314D4A2A}" srcOrd="0" destOrd="0" presId="urn:microsoft.com/office/officeart/2005/8/layout/bProcess2"/>
+    <dgm:cxn modelId="{89D46C15-A5D2-4D14-AE18-F8B61E8912AC}" type="presOf" srcId="{DF4CD44D-96C0-46D1-9023-19D3BC77E126}" destId="{BD7EC672-C8BB-410E-8CC0-49292CB35544}" srcOrd="0" destOrd="0" presId="urn:microsoft.com/office/officeart/2005/8/layout/bProcess2"/>
+    <dgm:cxn modelId="{BE7B8529-3C00-4947-AD7B-9BD1B4331E79}" type="presOf" srcId="{33AB69D2-B0CA-40E6-B676-FD9D01E793C6}" destId="{F4A9C7E9-BF5E-4305-B992-ED40EB05BC67}" srcOrd="0" destOrd="0" presId="urn:microsoft.com/office/officeart/2005/8/layout/bProcess2"/>
     <dgm:cxn modelId="{EAC91C04-5EDD-4CB8-888B-903F89B6B01D}" srcId="{D9D04990-9FB1-4A8B-8DA5-B43B20233E8C}" destId="{45F49268-C599-4B81-BA91-D1B86F122D2A}" srcOrd="1" destOrd="0" parTransId="{5879DAED-3E54-43D4-8E2B-2CCA7857F131}" sibTransId="{25C296CA-27FA-4AD8-8FFA-48F076537348}"/>
-    <dgm:cxn modelId="{8EF0CAF4-BDD5-44BC-BDCB-42E0599BA58A}" type="presOf" srcId="{45F49268-C599-4B81-BA91-D1B86F122D2A}" destId="{F092A319-3F71-42BF-8803-F6F5314D4A2A}" srcOrd="0" destOrd="0" presId="urn:microsoft.com/office/officeart/2005/8/layout/bProcess2"/>
-    <dgm:cxn modelId="{9FB9DF39-7C6E-485E-B3B8-CB33FECBF92E}" type="presOf" srcId="{DF4CD44D-96C0-46D1-9023-19D3BC77E126}" destId="{BD7EC672-C8BB-410E-8CC0-49292CB35544}" srcOrd="0" destOrd="0" presId="urn:microsoft.com/office/officeart/2005/8/layout/bProcess2"/>
-    <dgm:cxn modelId="{4C59B182-3C34-4D21-A622-BB09A61C9FF6}" type="presParOf" srcId="{BC915DA9-D84C-45FA-9D0C-D0EC2A82492C}" destId="{B3886CFB-8E03-4B6E-A784-80AC0EA09852}" srcOrd="0" destOrd="0" presId="urn:microsoft.com/office/officeart/2005/8/layout/bProcess2"/>
-    <dgm:cxn modelId="{13644D60-A70D-4997-8E0C-AAA344520CB4}" type="presParOf" srcId="{BC915DA9-D84C-45FA-9D0C-D0EC2A82492C}" destId="{73E7792E-678B-41EC-B4AB-51AF17775344}" srcOrd="1" destOrd="0" presId="urn:microsoft.com/office/officeart/2005/8/layout/bProcess2"/>
-    <dgm:cxn modelId="{892F0FE8-2C67-4E88-8674-BAABCCC66B47}" type="presParOf" srcId="{BC915DA9-D84C-45FA-9D0C-D0EC2A82492C}" destId="{459E96CE-A869-4B64-A2B6-72746FC99081}" srcOrd="2" destOrd="0" presId="urn:microsoft.com/office/officeart/2005/8/layout/bProcess2"/>
-    <dgm:cxn modelId="{00206837-A074-4B94-945A-3428D9CE5852}" type="presParOf" srcId="{459E96CE-A869-4B64-A2B6-72746FC99081}" destId="{88253DBD-1193-4C90-8715-05B05E1AD05B}" srcOrd="0" destOrd="0" presId="urn:microsoft.com/office/officeart/2005/8/layout/bProcess2"/>
-    <dgm:cxn modelId="{1787A779-309C-4692-9FC7-81D92A6B7146}" type="presParOf" srcId="{459E96CE-A869-4B64-A2B6-72746FC99081}" destId="{F092A319-3F71-42BF-8803-F6F5314D4A2A}" srcOrd="1" destOrd="0" presId="urn:microsoft.com/office/officeart/2005/8/layout/bProcess2"/>
-    <dgm:cxn modelId="{8B80ACA4-B8E0-4BA1-8E5C-2BE1FE25926F}" type="presParOf" srcId="{BC915DA9-D84C-45FA-9D0C-D0EC2A82492C}" destId="{4378FBB7-3D64-42C1-9C1D-49EB33F6D066}" srcOrd="3" destOrd="0" presId="urn:microsoft.com/office/officeart/2005/8/layout/bProcess2"/>
-    <dgm:cxn modelId="{DEAF7F6A-EB6B-45AF-8A8E-7C372D04C3BD}" type="presParOf" srcId="{BC915DA9-D84C-45FA-9D0C-D0EC2A82492C}" destId="{6F952FCA-8794-47AB-8B31-EF083861143A}" srcOrd="4" destOrd="0" presId="urn:microsoft.com/office/officeart/2005/8/layout/bProcess2"/>
-    <dgm:cxn modelId="{6772D3B0-8D85-4E7D-BBAD-C29F5BDFE8DE}" type="presParOf" srcId="{6F952FCA-8794-47AB-8B31-EF083861143A}" destId="{B6E4F0FE-4752-4350-915B-42C0D18DB41B}" srcOrd="0" destOrd="0" presId="urn:microsoft.com/office/officeart/2005/8/layout/bProcess2"/>
-    <dgm:cxn modelId="{7A4792E0-B9AE-4776-9420-9E75807D7045}" type="presParOf" srcId="{6F952FCA-8794-47AB-8B31-EF083861143A}" destId="{BD7EC672-C8BB-410E-8CC0-49292CB35544}" srcOrd="1" destOrd="0" presId="urn:microsoft.com/office/officeart/2005/8/layout/bProcess2"/>
-    <dgm:cxn modelId="{16448EB4-B376-4782-B2FA-DEE308AB5AA5}" type="presParOf" srcId="{BC915DA9-D84C-45FA-9D0C-D0EC2A82492C}" destId="{3D3940E2-2302-4FE8-8111-A8CB76F7518D}" srcOrd="5" destOrd="0" presId="urn:microsoft.com/office/officeart/2005/8/layout/bProcess2"/>
-    <dgm:cxn modelId="{61B672AB-7D22-48B4-967D-0BD1A8632B28}" type="presParOf" srcId="{BC915DA9-D84C-45FA-9D0C-D0EC2A82492C}" destId="{49DB19EF-27AF-4724-8A64-0D4E6148B7B9}" srcOrd="6" destOrd="0" presId="urn:microsoft.com/office/officeart/2005/8/layout/bProcess2"/>
-    <dgm:cxn modelId="{DFC4C698-C484-41B4-AD41-FC2DEE0FA17D}" type="presParOf" srcId="{49DB19EF-27AF-4724-8A64-0D4E6148B7B9}" destId="{1E97FAFD-4EF7-4410-83EC-2A49E0F68557}" srcOrd="0" destOrd="0" presId="urn:microsoft.com/office/officeart/2005/8/layout/bProcess2"/>
-    <dgm:cxn modelId="{E89446DE-8512-49CD-AE42-3F0433B705B4}" type="presParOf" srcId="{49DB19EF-27AF-4724-8A64-0D4E6148B7B9}" destId="{F07DB5CD-4DBD-4821-9129-5A6A0C65E602}" srcOrd="1" destOrd="0" presId="urn:microsoft.com/office/officeart/2005/8/layout/bProcess2"/>
-    <dgm:cxn modelId="{E482C77E-DCA9-48DD-B15B-0B61A438F5DE}" type="presParOf" srcId="{BC915DA9-D84C-45FA-9D0C-D0EC2A82492C}" destId="{1FA1F21D-260F-4E0C-8A77-7FE010C8D96C}" srcOrd="7" destOrd="0" presId="urn:microsoft.com/office/officeart/2005/8/layout/bProcess2"/>
-    <dgm:cxn modelId="{710825B0-90C1-436B-A5F1-149E84B9138E}" type="presParOf" srcId="{BC915DA9-D84C-45FA-9D0C-D0EC2A82492C}" destId="{2D0C45F0-F984-4B63-B476-CABFC68FAC78}" srcOrd="8" destOrd="0" presId="urn:microsoft.com/office/officeart/2005/8/layout/bProcess2"/>
-    <dgm:cxn modelId="{928FC2E7-7030-4CA5-B3EB-590F517D6099}" type="presParOf" srcId="{2D0C45F0-F984-4B63-B476-CABFC68FAC78}" destId="{940427D3-1C09-4FB2-85BF-FA58A96A1348}" srcOrd="0" destOrd="0" presId="urn:microsoft.com/office/officeart/2005/8/layout/bProcess2"/>
-    <dgm:cxn modelId="{B2F6BBBA-3B70-4460-8532-1B30F8A71AAC}" type="presParOf" srcId="{2D0C45F0-F984-4B63-B476-CABFC68FAC78}" destId="{184C52D9-8CBF-4D2A-B488-71906EB24142}" srcOrd="1" destOrd="0" presId="urn:microsoft.com/office/officeart/2005/8/layout/bProcess2"/>
-    <dgm:cxn modelId="{43C07EB3-24A1-4D39-A384-BF1254F7F52D}" type="presParOf" srcId="{BC915DA9-D84C-45FA-9D0C-D0EC2A82492C}" destId="{3FACF4F5-EBB9-4BF4-9012-B0F330DEFD72}" srcOrd="9" destOrd="0" presId="urn:microsoft.com/office/officeart/2005/8/layout/bProcess2"/>
-    <dgm:cxn modelId="{DE717C7A-C92A-472C-BE68-60FEE0114A19}" type="presParOf" srcId="{BC915DA9-D84C-45FA-9D0C-D0EC2A82492C}" destId="{F4A9C7E9-BF5E-4305-B992-ED40EB05BC67}" srcOrd="10" destOrd="0" presId="urn:microsoft.com/office/officeart/2005/8/layout/bProcess2"/>
+    <dgm:cxn modelId="{814C1BDE-A5D0-49B6-8DC9-6ABB8AEC16BF}" type="presParOf" srcId="{BC915DA9-D84C-45FA-9D0C-D0EC2A82492C}" destId="{B3886CFB-8E03-4B6E-A784-80AC0EA09852}" srcOrd="0" destOrd="0" presId="urn:microsoft.com/office/officeart/2005/8/layout/bProcess2"/>
+    <dgm:cxn modelId="{7AC59274-E2DD-4476-9040-60DD7E2A733A}" type="presParOf" srcId="{BC915DA9-D84C-45FA-9D0C-D0EC2A82492C}" destId="{73E7792E-678B-41EC-B4AB-51AF17775344}" srcOrd="1" destOrd="0" presId="urn:microsoft.com/office/officeart/2005/8/layout/bProcess2"/>
+    <dgm:cxn modelId="{8E84F054-DBE8-4CA9-96B9-92548A2D229C}" type="presParOf" srcId="{BC915DA9-D84C-45FA-9D0C-D0EC2A82492C}" destId="{459E96CE-A869-4B64-A2B6-72746FC99081}" srcOrd="2" destOrd="0" presId="urn:microsoft.com/office/officeart/2005/8/layout/bProcess2"/>
+    <dgm:cxn modelId="{14640FC0-DD0F-4184-B725-43BCB8DB5730}" type="presParOf" srcId="{459E96CE-A869-4B64-A2B6-72746FC99081}" destId="{88253DBD-1193-4C90-8715-05B05E1AD05B}" srcOrd="0" destOrd="0" presId="urn:microsoft.com/office/officeart/2005/8/layout/bProcess2"/>
+    <dgm:cxn modelId="{1E0723B3-FEEB-4798-89AF-68A9CC240FCA}" type="presParOf" srcId="{459E96CE-A869-4B64-A2B6-72746FC99081}" destId="{F092A319-3F71-42BF-8803-F6F5314D4A2A}" srcOrd="1" destOrd="0" presId="urn:microsoft.com/office/officeart/2005/8/layout/bProcess2"/>
+    <dgm:cxn modelId="{8B3CB5D3-2DA4-4503-B07E-C42E0BB68065}" type="presParOf" srcId="{BC915DA9-D84C-45FA-9D0C-D0EC2A82492C}" destId="{4378FBB7-3D64-42C1-9C1D-49EB33F6D066}" srcOrd="3" destOrd="0" presId="urn:microsoft.com/office/officeart/2005/8/layout/bProcess2"/>
+    <dgm:cxn modelId="{746FCB9B-68D9-4196-AA77-4C11728A6F30}" type="presParOf" srcId="{BC915DA9-D84C-45FA-9D0C-D0EC2A82492C}" destId="{6F952FCA-8794-47AB-8B31-EF083861143A}" srcOrd="4" destOrd="0" presId="urn:microsoft.com/office/officeart/2005/8/layout/bProcess2"/>
+    <dgm:cxn modelId="{B5D30C33-A24A-4770-8BF1-308857FE63A1}" type="presParOf" srcId="{6F952FCA-8794-47AB-8B31-EF083861143A}" destId="{B6E4F0FE-4752-4350-915B-42C0D18DB41B}" srcOrd="0" destOrd="0" presId="urn:microsoft.com/office/officeart/2005/8/layout/bProcess2"/>
+    <dgm:cxn modelId="{311C950E-FDF2-4B43-AA0B-635F19A8DD3F}" type="presParOf" srcId="{6F952FCA-8794-47AB-8B31-EF083861143A}" destId="{BD7EC672-C8BB-410E-8CC0-49292CB35544}" srcOrd="1" destOrd="0" presId="urn:microsoft.com/office/officeart/2005/8/layout/bProcess2"/>
+    <dgm:cxn modelId="{2674A035-D341-43A8-8F39-8EA3895D5A72}" type="presParOf" srcId="{BC915DA9-D84C-45FA-9D0C-D0EC2A82492C}" destId="{3D3940E2-2302-4FE8-8111-A8CB76F7518D}" srcOrd="5" destOrd="0" presId="urn:microsoft.com/office/officeart/2005/8/layout/bProcess2"/>
+    <dgm:cxn modelId="{16A3D821-C1FB-40D6-BB24-1EBAD6B0FC09}" type="presParOf" srcId="{BC915DA9-D84C-45FA-9D0C-D0EC2A82492C}" destId="{49DB19EF-27AF-4724-8A64-0D4E6148B7B9}" srcOrd="6" destOrd="0" presId="urn:microsoft.com/office/officeart/2005/8/layout/bProcess2"/>
+    <dgm:cxn modelId="{174CB1A6-94CC-4676-B110-C3081F4A9CB8}" type="presParOf" srcId="{49DB19EF-27AF-4724-8A64-0D4E6148B7B9}" destId="{1E97FAFD-4EF7-4410-83EC-2A49E0F68557}" srcOrd="0" destOrd="0" presId="urn:microsoft.com/office/officeart/2005/8/layout/bProcess2"/>
+    <dgm:cxn modelId="{4274F475-E13B-4B87-BDEA-99DD6EE7B2FA}" type="presParOf" srcId="{49DB19EF-27AF-4724-8A64-0D4E6148B7B9}" destId="{F07DB5CD-4DBD-4821-9129-5A6A0C65E602}" srcOrd="1" destOrd="0" presId="urn:microsoft.com/office/officeart/2005/8/layout/bProcess2"/>
+    <dgm:cxn modelId="{C4F70558-E878-48E2-A87F-E302F643CBA2}" type="presParOf" srcId="{BC915DA9-D84C-45FA-9D0C-D0EC2A82492C}" destId="{1FA1F21D-260F-4E0C-8A77-7FE010C8D96C}" srcOrd="7" destOrd="0" presId="urn:microsoft.com/office/officeart/2005/8/layout/bProcess2"/>
+    <dgm:cxn modelId="{D27DC547-5E69-4A82-97F0-2D2A3D917620}" type="presParOf" srcId="{BC915DA9-D84C-45FA-9D0C-D0EC2A82492C}" destId="{2D0C45F0-F984-4B63-B476-CABFC68FAC78}" srcOrd="8" destOrd="0" presId="urn:microsoft.com/office/officeart/2005/8/layout/bProcess2"/>
+    <dgm:cxn modelId="{806395FA-F90A-4386-A2B9-9F93E57FD171}" type="presParOf" srcId="{2D0C45F0-F984-4B63-B476-CABFC68FAC78}" destId="{940427D3-1C09-4FB2-85BF-FA58A96A1348}" srcOrd="0" destOrd="0" presId="urn:microsoft.com/office/officeart/2005/8/layout/bProcess2"/>
+    <dgm:cxn modelId="{0FC357C3-DAAE-4D01-80EF-8C502E8C62A3}" type="presParOf" srcId="{2D0C45F0-F984-4B63-B476-CABFC68FAC78}" destId="{184C52D9-8CBF-4D2A-B488-71906EB24142}" srcOrd="1" destOrd="0" presId="urn:microsoft.com/office/officeart/2005/8/layout/bProcess2"/>
+    <dgm:cxn modelId="{C7B9C812-BD51-450B-990F-62AA93F78423}" type="presParOf" srcId="{BC915DA9-D84C-45FA-9D0C-D0EC2A82492C}" destId="{3FACF4F5-EBB9-4BF4-9012-B0F330DEFD72}" srcOrd="9" destOrd="0" presId="urn:microsoft.com/office/officeart/2005/8/layout/bProcess2"/>
+    <dgm:cxn modelId="{3D8BBAE9-B362-4362-A4DF-5BF57FCE1ABE}" type="presParOf" srcId="{BC915DA9-D84C-45FA-9D0C-D0EC2A82492C}" destId="{F4A9C7E9-BF5E-4305-B992-ED40EB05BC67}" srcOrd="10" destOrd="0" presId="urn:microsoft.com/office/officeart/2005/8/layout/bProcess2"/>
   </dgm:cxnLst>
   <dgm:bg/>
   <dgm:whole/>
@@ -12783,6 +10767,13 @@
     <dgm:pt modelId="{0B3F96AE-B014-4FC3-8A5D-DFA4E8AB94CD}" type="pres">
       <dgm:prSet presAssocID="{44DCA2E9-CB82-4676-B8F2-FD440ACB25E3}" presName="sibTrans" presStyleLbl="sibTrans2D1" presStyleIdx="6" presStyleCnt="7"/>
       <dgm:spPr/>
+      <dgm:t>
+        <a:bodyPr/>
+        <a:lstStyle/>
+        <a:p>
+          <a:endParaRPr lang="es-ES"/>
+        </a:p>
+      </dgm:t>
     </dgm:pt>
     <dgm:pt modelId="{45249355-0C29-478F-B94A-DBD34A264818}" type="pres">
       <dgm:prSet presAssocID="{E22F1E41-4C5B-46F2-AC8D-8201402DDA93}" presName="lastNode" presStyleLbl="node1" presStyleIdx="7" presStyleCnt="8">
@@ -12802,56 +10793,56 @@
   </dgm:ptLst>
   <dgm:cxnLst>
     <dgm:cxn modelId="{D790A945-19B8-4211-85A6-F53A5D35FE4B}" srcId="{8C0F66D3-5782-4EC5-8F91-31C99203E99A}" destId="{7134D480-B8C8-41C7-ACC0-0DD151C58B1A}" srcOrd="1" destOrd="0" parTransId="{BC11753D-AE23-4B8D-B916-A7A3153C4BD0}" sibTransId="{63187F8E-7BD8-4EBC-BA5D-C9CA2E2E1705}"/>
-    <dgm:cxn modelId="{69B73710-9664-4FA0-AF1B-CB72CBE924B7}" type="presOf" srcId="{63187F8E-7BD8-4EBC-BA5D-C9CA2E2E1705}" destId="{2B2F8C3A-531D-4949-8471-4226AD48B0AB}" srcOrd="0" destOrd="0" presId="urn:microsoft.com/office/officeart/2005/8/layout/bProcess2"/>
     <dgm:cxn modelId="{FFC2757A-2258-486A-A1AA-BFD19E4BE74F}" srcId="{8C0F66D3-5782-4EC5-8F91-31C99203E99A}" destId="{2881972E-F14E-4428-BBAF-C54C8C15E60E}" srcOrd="0" destOrd="0" parTransId="{352E82CC-F84D-4F9F-9BA7-B8E31846D0B7}" sibTransId="{3F952DF3-E2A8-40C9-B215-33CFE55FB7C3}"/>
-    <dgm:cxn modelId="{CDA751B7-080E-4B6F-93D0-1AF312F86265}" type="presOf" srcId="{486AD9AD-045D-46D8-9202-80BC15995E2E}" destId="{FECD7DBB-3A99-40CB-B100-929B44B18371}" srcOrd="0" destOrd="0" presId="urn:microsoft.com/office/officeart/2005/8/layout/bProcess2"/>
-    <dgm:cxn modelId="{AC1CE6E6-BF45-45A0-B9BF-6D8F9A55D23C}" type="presOf" srcId="{587AAD12-6BA6-4AC3-9F2F-BCAB81DE0069}" destId="{7C36B2ED-F009-4B04-9695-4403CB9CA4EB}" srcOrd="0" destOrd="0" presId="urn:microsoft.com/office/officeart/2005/8/layout/bProcess2"/>
-    <dgm:cxn modelId="{0215D9A6-5EBF-44EE-A4EF-6D574CDF1893}" type="presOf" srcId="{3F952DF3-E2A8-40C9-B215-33CFE55FB7C3}" destId="{D4AECB3B-6F82-4495-A612-BF8D67EE2824}" srcOrd="0" destOrd="0" presId="urn:microsoft.com/office/officeart/2005/8/layout/bProcess2"/>
+    <dgm:cxn modelId="{2960E9AC-F57A-4386-AE97-D21A5FE6EF18}" type="presOf" srcId="{68378BA1-F79B-47E5-87FF-B4E96E700F68}" destId="{75ED0758-D280-4C0B-9795-C1F06D33BFEA}" srcOrd="0" destOrd="0" presId="urn:microsoft.com/office/officeart/2005/8/layout/bProcess2"/>
+    <dgm:cxn modelId="{0BB1F8B1-2F48-412A-BBC4-0CF761F820D9}" type="presOf" srcId="{63187F8E-7BD8-4EBC-BA5D-C9CA2E2E1705}" destId="{2B2F8C3A-531D-4949-8471-4226AD48B0AB}" srcOrd="0" destOrd="0" presId="urn:microsoft.com/office/officeart/2005/8/layout/bProcess2"/>
+    <dgm:cxn modelId="{33711311-6619-4CBA-99FB-CD8B5709BBE5}" type="presOf" srcId="{7134D480-B8C8-41C7-ACC0-0DD151C58B1A}" destId="{CB53E5F5-3D24-4E42-B029-B1456E212765}" srcOrd="0" destOrd="0" presId="urn:microsoft.com/office/officeart/2005/8/layout/bProcess2"/>
+    <dgm:cxn modelId="{CF2DB3C8-01F2-470A-A804-0F9A6687BF66}" type="presOf" srcId="{3C8CFB15-4B47-4E20-9927-E099FB57175B}" destId="{7518F892-3271-4611-964C-0C44094969A3}" srcOrd="0" destOrd="0" presId="urn:microsoft.com/office/officeart/2005/8/layout/bProcess2"/>
     <dgm:cxn modelId="{3CFC5F07-064A-41DE-9D4A-90F5A9924CCB}" srcId="{8C0F66D3-5782-4EC5-8F91-31C99203E99A}" destId="{486AD9AD-045D-46D8-9202-80BC15995E2E}" srcOrd="5" destOrd="0" parTransId="{3CF12D9F-686C-43F3-8602-3442CDE7DD0A}" sibTransId="{AF131BA7-E73F-48E0-B4B5-9B54EF7A0846}"/>
-    <dgm:cxn modelId="{AB631A33-0CF0-47AC-A075-62743AC66D0C}" type="presOf" srcId="{7134D480-B8C8-41C7-ACC0-0DD151C58B1A}" destId="{CB53E5F5-3D24-4E42-B029-B1456E212765}" srcOrd="0" destOrd="0" presId="urn:microsoft.com/office/officeart/2005/8/layout/bProcess2"/>
-    <dgm:cxn modelId="{DA20945D-F527-4F12-A951-A8C9C599A902}" type="presOf" srcId="{3A3141BC-C088-4FD2-9A59-008FC1458871}" destId="{154B20F4-6759-47C4-A237-7BEABF6A6EF3}" srcOrd="0" destOrd="0" presId="urn:microsoft.com/office/officeart/2005/8/layout/bProcess2"/>
-    <dgm:cxn modelId="{E99F29B3-5085-4BA9-8C2B-D057A80062EA}" type="presOf" srcId="{68378BA1-F79B-47E5-87FF-B4E96E700F68}" destId="{75ED0758-D280-4C0B-9795-C1F06D33BFEA}" srcOrd="0" destOrd="0" presId="urn:microsoft.com/office/officeart/2005/8/layout/bProcess2"/>
+    <dgm:cxn modelId="{8C350A2E-EC10-4AF3-81B5-F6752943CDC7}" type="presOf" srcId="{8C0F66D3-5782-4EC5-8F91-31C99203E99A}" destId="{88F7F0AB-36B2-4E95-8C87-A0B6A71BBE2C}" srcOrd="0" destOrd="0" presId="urn:microsoft.com/office/officeart/2005/8/layout/bProcess2"/>
+    <dgm:cxn modelId="{10B3A080-F170-49EA-ABE5-ECFDD163D662}" type="presOf" srcId="{2881972E-F14E-4428-BBAF-C54C8C15E60E}" destId="{4C34651B-EDEB-44D3-934D-D5B978875AC5}" srcOrd="0" destOrd="0" presId="urn:microsoft.com/office/officeart/2005/8/layout/bProcess2"/>
+    <dgm:cxn modelId="{470670A0-D425-4993-B4CE-2B0D009628EA}" type="presOf" srcId="{3A3141BC-C088-4FD2-9A59-008FC1458871}" destId="{154B20F4-6759-47C4-A237-7BEABF6A6EF3}" srcOrd="0" destOrd="0" presId="urn:microsoft.com/office/officeart/2005/8/layout/bProcess2"/>
+    <dgm:cxn modelId="{442FA84B-00B3-4356-A51A-E6BD1745C475}" type="presOf" srcId="{486AD9AD-045D-46D8-9202-80BC15995E2E}" destId="{FECD7DBB-3A99-40CB-B100-929B44B18371}" srcOrd="0" destOrd="0" presId="urn:microsoft.com/office/officeart/2005/8/layout/bProcess2"/>
     <dgm:cxn modelId="{8CFE7684-B15A-44C5-A23B-49F671367F05}" srcId="{8C0F66D3-5782-4EC5-8F91-31C99203E99A}" destId="{587AAD12-6BA6-4AC3-9F2F-BCAB81DE0069}" srcOrd="3" destOrd="0" parTransId="{DE814D1F-7572-419E-9F4E-5A59D9F6792B}" sibTransId="{3C8CFB15-4B47-4E20-9927-E099FB57175B}"/>
-    <dgm:cxn modelId="{8FC9EA68-672A-4B5D-8438-661CA4B64966}" type="presOf" srcId="{8C0F66D3-5782-4EC5-8F91-31C99203E99A}" destId="{88F7F0AB-36B2-4E95-8C87-A0B6A71BBE2C}" srcOrd="0" destOrd="0" presId="urn:microsoft.com/office/officeart/2005/8/layout/bProcess2"/>
-    <dgm:cxn modelId="{AF26105C-C452-4376-9402-B703202C8EB8}" type="presOf" srcId="{3C8CFB15-4B47-4E20-9927-E099FB57175B}" destId="{7518F892-3271-4611-964C-0C44094969A3}" srcOrd="0" destOrd="0" presId="urn:microsoft.com/office/officeart/2005/8/layout/bProcess2"/>
-    <dgm:cxn modelId="{4F0F35A5-BEE4-41D4-95A4-9A27BD4C6730}" type="presOf" srcId="{2881972E-F14E-4428-BBAF-C54C8C15E60E}" destId="{4C34651B-EDEB-44D3-934D-D5B978875AC5}" srcOrd="0" destOrd="0" presId="urn:microsoft.com/office/officeart/2005/8/layout/bProcess2"/>
-    <dgm:cxn modelId="{29D30054-E1BC-48CB-BFFD-A8FC81D36758}" type="presOf" srcId="{44DCA2E9-CB82-4676-B8F2-FD440ACB25E3}" destId="{0B3F96AE-B014-4FC3-8A5D-DFA4E8AB94CD}" srcOrd="0" destOrd="0" presId="urn:microsoft.com/office/officeart/2005/8/layout/bProcess2"/>
-    <dgm:cxn modelId="{D100B74A-FFFE-4E3C-9533-DB2C4D06A5F5}" type="presOf" srcId="{02B4DBB3-6D8A-4A11-9387-993007D5FA31}" destId="{36DE2576-593F-4239-BBAE-3398E3CD0121}" srcOrd="0" destOrd="0" presId="urn:microsoft.com/office/officeart/2005/8/layout/bProcess2"/>
+    <dgm:cxn modelId="{66CEB159-39FC-4121-99FA-EB697CFB83B2}" type="presOf" srcId="{33B751B4-5618-4F19-AA93-BE402D0FF65A}" destId="{178DFC5B-48BF-4D33-95FB-C11FFC65C1E4}" srcOrd="0" destOrd="0" presId="urn:microsoft.com/office/officeart/2005/8/layout/bProcess2"/>
+    <dgm:cxn modelId="{160EDB5C-E063-4980-9D08-233862C838D8}" type="presOf" srcId="{1A16586B-B2EA-427D-A1CA-FA4421D08702}" destId="{8EA09E57-5E81-436C-9F94-C724833E3644}" srcOrd="0" destOrd="0" presId="urn:microsoft.com/office/officeart/2005/8/layout/bProcess2"/>
+    <dgm:cxn modelId="{9352F413-33B0-4AFC-98C0-3D7FEEF75153}" type="presOf" srcId="{3F952DF3-E2A8-40C9-B215-33CFE55FB7C3}" destId="{D4AECB3B-6F82-4495-A612-BF8D67EE2824}" srcOrd="0" destOrd="0" presId="urn:microsoft.com/office/officeart/2005/8/layout/bProcess2"/>
     <dgm:cxn modelId="{F511DDCE-B10F-459D-A6DE-2652C677A63C}" srcId="{8C0F66D3-5782-4EC5-8F91-31C99203E99A}" destId="{33B751B4-5618-4F19-AA93-BE402D0FF65A}" srcOrd="6" destOrd="0" parTransId="{97EF8D58-E235-4B17-8EF4-DDBB16568813}" sibTransId="{44DCA2E9-CB82-4676-B8F2-FD440ACB25E3}"/>
-    <dgm:cxn modelId="{85F7E965-4787-452F-BD35-AAA65EBE2E47}" type="presOf" srcId="{E22F1E41-4C5B-46F2-AC8D-8201402DDA93}" destId="{45249355-0C29-478F-B94A-DBD34A264818}" srcOrd="0" destOrd="0" presId="urn:microsoft.com/office/officeart/2005/8/layout/bProcess2"/>
-    <dgm:cxn modelId="{985661A4-1D35-482A-A3CF-0500DD23CA97}" type="presOf" srcId="{1A16586B-B2EA-427D-A1CA-FA4421D08702}" destId="{8EA09E57-5E81-436C-9F94-C724833E3644}" srcOrd="0" destOrd="0" presId="urn:microsoft.com/office/officeart/2005/8/layout/bProcess2"/>
+    <dgm:cxn modelId="{A79D1E21-871A-43E1-9B16-2BD459CA956C}" type="presOf" srcId="{44DCA2E9-CB82-4676-B8F2-FD440ACB25E3}" destId="{0B3F96AE-B014-4FC3-8A5D-DFA4E8AB94CD}" srcOrd="0" destOrd="0" presId="urn:microsoft.com/office/officeart/2005/8/layout/bProcess2"/>
+    <dgm:cxn modelId="{11D877BA-DF39-4E42-BB67-432C192B7D68}" type="presOf" srcId="{E22F1E41-4C5B-46F2-AC8D-8201402DDA93}" destId="{45249355-0C29-478F-B94A-DBD34A264818}" srcOrd="0" destOrd="0" presId="urn:microsoft.com/office/officeart/2005/8/layout/bProcess2"/>
+    <dgm:cxn modelId="{E19540CB-A1D5-4198-91DC-3707CC1C9F3F}" type="presOf" srcId="{AF131BA7-E73F-48E0-B4B5-9B54EF7A0846}" destId="{27E8140B-FC75-4089-89F8-3652D5C3635D}" srcOrd="0" destOrd="0" presId="urn:microsoft.com/office/officeart/2005/8/layout/bProcess2"/>
+    <dgm:cxn modelId="{DCFCCFDB-36DD-4467-AFF2-715D7C0285C3}" type="presOf" srcId="{02B4DBB3-6D8A-4A11-9387-993007D5FA31}" destId="{36DE2576-593F-4239-BBAE-3398E3CD0121}" srcOrd="0" destOrd="0" presId="urn:microsoft.com/office/officeart/2005/8/layout/bProcess2"/>
+    <dgm:cxn modelId="{449CD4EB-3ACE-46FD-BA3F-1140091A09FA}" type="presOf" srcId="{587AAD12-6BA6-4AC3-9F2F-BCAB81DE0069}" destId="{7C36B2ED-F009-4B04-9695-4403CB9CA4EB}" srcOrd="0" destOrd="0" presId="urn:microsoft.com/office/officeart/2005/8/layout/bProcess2"/>
     <dgm:cxn modelId="{098EB84C-BD84-4F03-87A1-2FB7E06F5B73}" srcId="{8C0F66D3-5782-4EC5-8F91-31C99203E99A}" destId="{68378BA1-F79B-47E5-87FF-B4E96E700F68}" srcOrd="2" destOrd="0" parTransId="{8280470E-8B55-422A-88C2-EA12E99DE088}" sibTransId="{3A3141BC-C088-4FD2-9A59-008FC1458871}"/>
-    <dgm:cxn modelId="{6283FC78-1943-437D-B9A8-E6817CB635EE}" type="presOf" srcId="{33B751B4-5618-4F19-AA93-BE402D0FF65A}" destId="{178DFC5B-48BF-4D33-95FB-C11FFC65C1E4}" srcOrd="0" destOrd="0" presId="urn:microsoft.com/office/officeart/2005/8/layout/bProcess2"/>
-    <dgm:cxn modelId="{C93AA3B7-5464-4FEF-96FF-FDE5281E98C1}" type="presOf" srcId="{AF131BA7-E73F-48E0-B4B5-9B54EF7A0846}" destId="{27E8140B-FC75-4089-89F8-3652D5C3635D}" srcOrd="0" destOrd="0" presId="urn:microsoft.com/office/officeart/2005/8/layout/bProcess2"/>
     <dgm:cxn modelId="{076C885D-03AD-4FE1-912A-9098635F5A4C}" srcId="{8C0F66D3-5782-4EC5-8F91-31C99203E99A}" destId="{02B4DBB3-6D8A-4A11-9387-993007D5FA31}" srcOrd="4" destOrd="0" parTransId="{C6F3D7B3-7E42-497E-B3B1-A0BA87FEBB74}" sibTransId="{1A16586B-B2EA-427D-A1CA-FA4421D08702}"/>
     <dgm:cxn modelId="{52194DA3-0D6E-45A7-BC0A-4B1E5123B0A6}" srcId="{8C0F66D3-5782-4EC5-8F91-31C99203E99A}" destId="{E22F1E41-4C5B-46F2-AC8D-8201402DDA93}" srcOrd="7" destOrd="0" parTransId="{29FFB9C2-7700-481D-8B6A-0C8F494278FA}" sibTransId="{8F763DED-338A-41D5-9C06-EEEBB2E1198B}"/>
-    <dgm:cxn modelId="{3EA2DAEC-3368-4295-B787-D8A1FF9B46B7}" type="presParOf" srcId="{88F7F0AB-36B2-4E95-8C87-A0B6A71BBE2C}" destId="{4C34651B-EDEB-44D3-934D-D5B978875AC5}" srcOrd="0" destOrd="0" presId="urn:microsoft.com/office/officeart/2005/8/layout/bProcess2"/>
-    <dgm:cxn modelId="{E72D1604-DF9D-4F1A-A81A-3D799D91C00D}" type="presParOf" srcId="{88F7F0AB-36B2-4E95-8C87-A0B6A71BBE2C}" destId="{D4AECB3B-6F82-4495-A612-BF8D67EE2824}" srcOrd="1" destOrd="0" presId="urn:microsoft.com/office/officeart/2005/8/layout/bProcess2"/>
-    <dgm:cxn modelId="{2103C54F-112F-453A-8AB4-4A43B3A5F0ED}" type="presParOf" srcId="{88F7F0AB-36B2-4E95-8C87-A0B6A71BBE2C}" destId="{5A551247-A257-4DD9-968B-F91582AD9271}" srcOrd="2" destOrd="0" presId="urn:microsoft.com/office/officeart/2005/8/layout/bProcess2"/>
-    <dgm:cxn modelId="{13F8098C-113F-4EF7-98B4-66C79774869E}" type="presParOf" srcId="{5A551247-A257-4DD9-968B-F91582AD9271}" destId="{A2C99229-4643-4FA2-AD95-476158BA75B0}" srcOrd="0" destOrd="0" presId="urn:microsoft.com/office/officeart/2005/8/layout/bProcess2"/>
-    <dgm:cxn modelId="{2807E127-9368-46EF-B680-417C41B278A9}" type="presParOf" srcId="{5A551247-A257-4DD9-968B-F91582AD9271}" destId="{CB53E5F5-3D24-4E42-B029-B1456E212765}" srcOrd="1" destOrd="0" presId="urn:microsoft.com/office/officeart/2005/8/layout/bProcess2"/>
-    <dgm:cxn modelId="{EB0D49E4-A314-40EB-804F-D67BC6B8035D}" type="presParOf" srcId="{88F7F0AB-36B2-4E95-8C87-A0B6A71BBE2C}" destId="{2B2F8C3A-531D-4949-8471-4226AD48B0AB}" srcOrd="3" destOrd="0" presId="urn:microsoft.com/office/officeart/2005/8/layout/bProcess2"/>
-    <dgm:cxn modelId="{3FD9DC06-9273-46D0-9FF6-AD5B6EB2E251}" type="presParOf" srcId="{88F7F0AB-36B2-4E95-8C87-A0B6A71BBE2C}" destId="{9C8F6A7A-A832-4EA3-94ED-C88711781BD4}" srcOrd="4" destOrd="0" presId="urn:microsoft.com/office/officeart/2005/8/layout/bProcess2"/>
-    <dgm:cxn modelId="{AD889236-094A-42E2-8D90-BBE8A0C9250B}" type="presParOf" srcId="{9C8F6A7A-A832-4EA3-94ED-C88711781BD4}" destId="{B599F397-E35E-40D3-A6DC-FEFC7D8E5736}" srcOrd="0" destOrd="0" presId="urn:microsoft.com/office/officeart/2005/8/layout/bProcess2"/>
-    <dgm:cxn modelId="{961E2B2B-3FC0-4B6E-A6EC-2209E23DED4D}" type="presParOf" srcId="{9C8F6A7A-A832-4EA3-94ED-C88711781BD4}" destId="{75ED0758-D280-4C0B-9795-C1F06D33BFEA}" srcOrd="1" destOrd="0" presId="urn:microsoft.com/office/officeart/2005/8/layout/bProcess2"/>
-    <dgm:cxn modelId="{06EA6E86-C77F-4D20-B320-84C5002D4085}" type="presParOf" srcId="{88F7F0AB-36B2-4E95-8C87-A0B6A71BBE2C}" destId="{154B20F4-6759-47C4-A237-7BEABF6A6EF3}" srcOrd="5" destOrd="0" presId="urn:microsoft.com/office/officeart/2005/8/layout/bProcess2"/>
-    <dgm:cxn modelId="{B5F3FD35-1AA7-497C-8DD7-19E6CE905269}" type="presParOf" srcId="{88F7F0AB-36B2-4E95-8C87-A0B6A71BBE2C}" destId="{C7D64552-CE80-4D14-A056-C6EADF2AB888}" srcOrd="6" destOrd="0" presId="urn:microsoft.com/office/officeart/2005/8/layout/bProcess2"/>
-    <dgm:cxn modelId="{C4D30C8D-8990-45D2-9CE4-820C8F852AA2}" type="presParOf" srcId="{C7D64552-CE80-4D14-A056-C6EADF2AB888}" destId="{9000F808-E321-4B4D-91B1-0EE8699050A3}" srcOrd="0" destOrd="0" presId="urn:microsoft.com/office/officeart/2005/8/layout/bProcess2"/>
-    <dgm:cxn modelId="{2BEF34F7-26A3-4AF7-809A-7B81449EA850}" type="presParOf" srcId="{C7D64552-CE80-4D14-A056-C6EADF2AB888}" destId="{7C36B2ED-F009-4B04-9695-4403CB9CA4EB}" srcOrd="1" destOrd="0" presId="urn:microsoft.com/office/officeart/2005/8/layout/bProcess2"/>
-    <dgm:cxn modelId="{0F69E9BA-D379-4AA6-9741-B4EBAD233557}" type="presParOf" srcId="{88F7F0AB-36B2-4E95-8C87-A0B6A71BBE2C}" destId="{7518F892-3271-4611-964C-0C44094969A3}" srcOrd="7" destOrd="0" presId="urn:microsoft.com/office/officeart/2005/8/layout/bProcess2"/>
-    <dgm:cxn modelId="{4AEDF99D-DFE0-429E-8601-4AD9FEFDF9DF}" type="presParOf" srcId="{88F7F0AB-36B2-4E95-8C87-A0B6A71BBE2C}" destId="{A47B27D4-543C-4BC0-9177-9D685E4CE7C4}" srcOrd="8" destOrd="0" presId="urn:microsoft.com/office/officeart/2005/8/layout/bProcess2"/>
-    <dgm:cxn modelId="{A0C1D62E-5978-4804-AD59-8D9909C8B4DA}" type="presParOf" srcId="{A47B27D4-543C-4BC0-9177-9D685E4CE7C4}" destId="{43BFC67F-0EAD-4B50-B914-CDECF1A41C64}" srcOrd="0" destOrd="0" presId="urn:microsoft.com/office/officeart/2005/8/layout/bProcess2"/>
-    <dgm:cxn modelId="{8161A0E0-98D6-4B00-BDE9-9BE8EC5C40A0}" type="presParOf" srcId="{A47B27D4-543C-4BC0-9177-9D685E4CE7C4}" destId="{36DE2576-593F-4239-BBAE-3398E3CD0121}" srcOrd="1" destOrd="0" presId="urn:microsoft.com/office/officeart/2005/8/layout/bProcess2"/>
-    <dgm:cxn modelId="{A409AA05-0E2A-4F15-A8FB-6C06EBBEDDE9}" type="presParOf" srcId="{88F7F0AB-36B2-4E95-8C87-A0B6A71BBE2C}" destId="{8EA09E57-5E81-436C-9F94-C724833E3644}" srcOrd="9" destOrd="0" presId="urn:microsoft.com/office/officeart/2005/8/layout/bProcess2"/>
-    <dgm:cxn modelId="{EA87AB56-8252-41C0-B90F-EC492B8E08C7}" type="presParOf" srcId="{88F7F0AB-36B2-4E95-8C87-A0B6A71BBE2C}" destId="{BFE54239-0852-4CD3-A32E-A471023056F1}" srcOrd="10" destOrd="0" presId="urn:microsoft.com/office/officeart/2005/8/layout/bProcess2"/>
-    <dgm:cxn modelId="{7A244E92-75F3-44F9-9FA0-0CC844094ED2}" type="presParOf" srcId="{BFE54239-0852-4CD3-A32E-A471023056F1}" destId="{1E777EEA-41AB-424A-855E-AE4B8C78029D}" srcOrd="0" destOrd="0" presId="urn:microsoft.com/office/officeart/2005/8/layout/bProcess2"/>
-    <dgm:cxn modelId="{EB3F2C56-B302-49EA-801F-5411EC6768B5}" type="presParOf" srcId="{BFE54239-0852-4CD3-A32E-A471023056F1}" destId="{FECD7DBB-3A99-40CB-B100-929B44B18371}" srcOrd="1" destOrd="0" presId="urn:microsoft.com/office/officeart/2005/8/layout/bProcess2"/>
-    <dgm:cxn modelId="{99B2F8F1-890E-440A-9F5D-D660CB38E46F}" type="presParOf" srcId="{88F7F0AB-36B2-4E95-8C87-A0B6A71BBE2C}" destId="{27E8140B-FC75-4089-89F8-3652D5C3635D}" srcOrd="11" destOrd="0" presId="urn:microsoft.com/office/officeart/2005/8/layout/bProcess2"/>
-    <dgm:cxn modelId="{4908614C-4DF7-4718-AF97-7A09E92CDDFB}" type="presParOf" srcId="{88F7F0AB-36B2-4E95-8C87-A0B6A71BBE2C}" destId="{CBCBD4A9-69D1-4D3A-AA4D-2D21CE6F2EAE}" srcOrd="12" destOrd="0" presId="urn:microsoft.com/office/officeart/2005/8/layout/bProcess2"/>
-    <dgm:cxn modelId="{877A6FCA-FF52-4989-9C53-829CC78D8C6A}" type="presParOf" srcId="{CBCBD4A9-69D1-4D3A-AA4D-2D21CE6F2EAE}" destId="{29162FFA-EF6D-4742-9723-29E7EA74164C}" srcOrd="0" destOrd="0" presId="urn:microsoft.com/office/officeart/2005/8/layout/bProcess2"/>
-    <dgm:cxn modelId="{45712D07-B60E-465C-9F2F-3250D9C90EE8}" type="presParOf" srcId="{CBCBD4A9-69D1-4D3A-AA4D-2D21CE6F2EAE}" destId="{178DFC5B-48BF-4D33-95FB-C11FFC65C1E4}" srcOrd="1" destOrd="0" presId="urn:microsoft.com/office/officeart/2005/8/layout/bProcess2"/>
-    <dgm:cxn modelId="{6E7883B8-A6DD-44D6-9521-CB20F322BCFD}" type="presParOf" srcId="{88F7F0AB-36B2-4E95-8C87-A0B6A71BBE2C}" destId="{0B3F96AE-B014-4FC3-8A5D-DFA4E8AB94CD}" srcOrd="13" destOrd="0" presId="urn:microsoft.com/office/officeart/2005/8/layout/bProcess2"/>
-    <dgm:cxn modelId="{8ACAF3A0-07BB-4828-A081-8B241D880B02}" type="presParOf" srcId="{88F7F0AB-36B2-4E95-8C87-A0B6A71BBE2C}" destId="{45249355-0C29-478F-B94A-DBD34A264818}" srcOrd="14" destOrd="0" presId="urn:microsoft.com/office/officeart/2005/8/layout/bProcess2"/>
+    <dgm:cxn modelId="{E12AA4B7-8BD6-44C5-9323-30DC7962AEF7}" type="presParOf" srcId="{88F7F0AB-36B2-4E95-8C87-A0B6A71BBE2C}" destId="{4C34651B-EDEB-44D3-934D-D5B978875AC5}" srcOrd="0" destOrd="0" presId="urn:microsoft.com/office/officeart/2005/8/layout/bProcess2"/>
+    <dgm:cxn modelId="{E7FB2CED-9589-4EC5-A371-7A107B9DC303}" type="presParOf" srcId="{88F7F0AB-36B2-4E95-8C87-A0B6A71BBE2C}" destId="{D4AECB3B-6F82-4495-A612-BF8D67EE2824}" srcOrd="1" destOrd="0" presId="urn:microsoft.com/office/officeart/2005/8/layout/bProcess2"/>
+    <dgm:cxn modelId="{3ED015B1-FA2A-43EB-BE4A-BB90F70A00D2}" type="presParOf" srcId="{88F7F0AB-36B2-4E95-8C87-A0B6A71BBE2C}" destId="{5A551247-A257-4DD9-968B-F91582AD9271}" srcOrd="2" destOrd="0" presId="urn:microsoft.com/office/officeart/2005/8/layout/bProcess2"/>
+    <dgm:cxn modelId="{C6874AF5-AC00-4F22-A7C8-FFE04F4CC3E9}" type="presParOf" srcId="{5A551247-A257-4DD9-968B-F91582AD9271}" destId="{A2C99229-4643-4FA2-AD95-476158BA75B0}" srcOrd="0" destOrd="0" presId="urn:microsoft.com/office/officeart/2005/8/layout/bProcess2"/>
+    <dgm:cxn modelId="{274DF3B6-B385-41C0-8052-FEA53F71D924}" type="presParOf" srcId="{5A551247-A257-4DD9-968B-F91582AD9271}" destId="{CB53E5F5-3D24-4E42-B029-B1456E212765}" srcOrd="1" destOrd="0" presId="urn:microsoft.com/office/officeart/2005/8/layout/bProcess2"/>
+    <dgm:cxn modelId="{81ABD2F0-D06B-4E34-9363-493907621129}" type="presParOf" srcId="{88F7F0AB-36B2-4E95-8C87-A0B6A71BBE2C}" destId="{2B2F8C3A-531D-4949-8471-4226AD48B0AB}" srcOrd="3" destOrd="0" presId="urn:microsoft.com/office/officeart/2005/8/layout/bProcess2"/>
+    <dgm:cxn modelId="{34DEF2C1-4F73-405B-B050-B1A3A84AA05A}" type="presParOf" srcId="{88F7F0AB-36B2-4E95-8C87-A0B6A71BBE2C}" destId="{9C8F6A7A-A832-4EA3-94ED-C88711781BD4}" srcOrd="4" destOrd="0" presId="urn:microsoft.com/office/officeart/2005/8/layout/bProcess2"/>
+    <dgm:cxn modelId="{E062D471-2642-4CD8-9949-FBB4247A0D89}" type="presParOf" srcId="{9C8F6A7A-A832-4EA3-94ED-C88711781BD4}" destId="{B599F397-E35E-40D3-A6DC-FEFC7D8E5736}" srcOrd="0" destOrd="0" presId="urn:microsoft.com/office/officeart/2005/8/layout/bProcess2"/>
+    <dgm:cxn modelId="{865769EC-99C8-4156-88FB-3A0DC1816B61}" type="presParOf" srcId="{9C8F6A7A-A832-4EA3-94ED-C88711781BD4}" destId="{75ED0758-D280-4C0B-9795-C1F06D33BFEA}" srcOrd="1" destOrd="0" presId="urn:microsoft.com/office/officeart/2005/8/layout/bProcess2"/>
+    <dgm:cxn modelId="{CC381DCE-ACB4-4633-9C92-85C871623FEF}" type="presParOf" srcId="{88F7F0AB-36B2-4E95-8C87-A0B6A71BBE2C}" destId="{154B20F4-6759-47C4-A237-7BEABF6A6EF3}" srcOrd="5" destOrd="0" presId="urn:microsoft.com/office/officeart/2005/8/layout/bProcess2"/>
+    <dgm:cxn modelId="{01B16580-7DF4-4F67-B83D-DAD445CCA363}" type="presParOf" srcId="{88F7F0AB-36B2-4E95-8C87-A0B6A71BBE2C}" destId="{C7D64552-CE80-4D14-A056-C6EADF2AB888}" srcOrd="6" destOrd="0" presId="urn:microsoft.com/office/officeart/2005/8/layout/bProcess2"/>
+    <dgm:cxn modelId="{005A2436-C32E-4A5A-BAED-758E306F0324}" type="presParOf" srcId="{C7D64552-CE80-4D14-A056-C6EADF2AB888}" destId="{9000F808-E321-4B4D-91B1-0EE8699050A3}" srcOrd="0" destOrd="0" presId="urn:microsoft.com/office/officeart/2005/8/layout/bProcess2"/>
+    <dgm:cxn modelId="{4C7625E3-05E3-4E57-AC38-E49907E3CD74}" type="presParOf" srcId="{C7D64552-CE80-4D14-A056-C6EADF2AB888}" destId="{7C36B2ED-F009-4B04-9695-4403CB9CA4EB}" srcOrd="1" destOrd="0" presId="urn:microsoft.com/office/officeart/2005/8/layout/bProcess2"/>
+    <dgm:cxn modelId="{D8B76BAA-3F9C-44B3-A7BA-98C2CAA42061}" type="presParOf" srcId="{88F7F0AB-36B2-4E95-8C87-A0B6A71BBE2C}" destId="{7518F892-3271-4611-964C-0C44094969A3}" srcOrd="7" destOrd="0" presId="urn:microsoft.com/office/officeart/2005/8/layout/bProcess2"/>
+    <dgm:cxn modelId="{FF3A010D-0611-4F15-9328-023B28DBA454}" type="presParOf" srcId="{88F7F0AB-36B2-4E95-8C87-A0B6A71BBE2C}" destId="{A47B27D4-543C-4BC0-9177-9D685E4CE7C4}" srcOrd="8" destOrd="0" presId="urn:microsoft.com/office/officeart/2005/8/layout/bProcess2"/>
+    <dgm:cxn modelId="{D1F194CB-F047-40BC-A51A-67EC6328E892}" type="presParOf" srcId="{A47B27D4-543C-4BC0-9177-9D685E4CE7C4}" destId="{43BFC67F-0EAD-4B50-B914-CDECF1A41C64}" srcOrd="0" destOrd="0" presId="urn:microsoft.com/office/officeart/2005/8/layout/bProcess2"/>
+    <dgm:cxn modelId="{B2E1F01C-A83F-4E55-A606-D7D6A768B5B3}" type="presParOf" srcId="{A47B27D4-543C-4BC0-9177-9D685E4CE7C4}" destId="{36DE2576-593F-4239-BBAE-3398E3CD0121}" srcOrd="1" destOrd="0" presId="urn:microsoft.com/office/officeart/2005/8/layout/bProcess2"/>
+    <dgm:cxn modelId="{B80D1822-AE3D-4630-84A1-1F37196702C2}" type="presParOf" srcId="{88F7F0AB-36B2-4E95-8C87-A0B6A71BBE2C}" destId="{8EA09E57-5E81-436C-9F94-C724833E3644}" srcOrd="9" destOrd="0" presId="urn:microsoft.com/office/officeart/2005/8/layout/bProcess2"/>
+    <dgm:cxn modelId="{983D06BA-8E89-4090-9A25-4EE98A9FA19C}" type="presParOf" srcId="{88F7F0AB-36B2-4E95-8C87-A0B6A71BBE2C}" destId="{BFE54239-0852-4CD3-A32E-A471023056F1}" srcOrd="10" destOrd="0" presId="urn:microsoft.com/office/officeart/2005/8/layout/bProcess2"/>
+    <dgm:cxn modelId="{C2077824-CDC2-42AE-A88F-EA4AB3ABD167}" type="presParOf" srcId="{BFE54239-0852-4CD3-A32E-A471023056F1}" destId="{1E777EEA-41AB-424A-855E-AE4B8C78029D}" srcOrd="0" destOrd="0" presId="urn:microsoft.com/office/officeart/2005/8/layout/bProcess2"/>
+    <dgm:cxn modelId="{F9CE1C44-9763-44C1-B393-6725C2147613}" type="presParOf" srcId="{BFE54239-0852-4CD3-A32E-A471023056F1}" destId="{FECD7DBB-3A99-40CB-B100-929B44B18371}" srcOrd="1" destOrd="0" presId="urn:microsoft.com/office/officeart/2005/8/layout/bProcess2"/>
+    <dgm:cxn modelId="{CF8A8DF8-8B86-4326-901B-06518DC0A20C}" type="presParOf" srcId="{88F7F0AB-36B2-4E95-8C87-A0B6A71BBE2C}" destId="{27E8140B-FC75-4089-89F8-3652D5C3635D}" srcOrd="11" destOrd="0" presId="urn:microsoft.com/office/officeart/2005/8/layout/bProcess2"/>
+    <dgm:cxn modelId="{5582CF47-2813-4D80-9BBA-86173010CE1C}" type="presParOf" srcId="{88F7F0AB-36B2-4E95-8C87-A0B6A71BBE2C}" destId="{CBCBD4A9-69D1-4D3A-AA4D-2D21CE6F2EAE}" srcOrd="12" destOrd="0" presId="urn:microsoft.com/office/officeart/2005/8/layout/bProcess2"/>
+    <dgm:cxn modelId="{60B458C1-0CD1-48C5-847D-893B3DD52E31}" type="presParOf" srcId="{CBCBD4A9-69D1-4D3A-AA4D-2D21CE6F2EAE}" destId="{29162FFA-EF6D-4742-9723-29E7EA74164C}" srcOrd="0" destOrd="0" presId="urn:microsoft.com/office/officeart/2005/8/layout/bProcess2"/>
+    <dgm:cxn modelId="{A6334DB5-7107-4F63-9A94-BDA01115E77A}" type="presParOf" srcId="{CBCBD4A9-69D1-4D3A-AA4D-2D21CE6F2EAE}" destId="{178DFC5B-48BF-4D33-95FB-C11FFC65C1E4}" srcOrd="1" destOrd="0" presId="urn:microsoft.com/office/officeart/2005/8/layout/bProcess2"/>
+    <dgm:cxn modelId="{1D0AA4FC-5E8E-407E-A750-E49AB815288E}" type="presParOf" srcId="{88F7F0AB-36B2-4E95-8C87-A0B6A71BBE2C}" destId="{0B3F96AE-B014-4FC3-8A5D-DFA4E8AB94CD}" srcOrd="13" destOrd="0" presId="urn:microsoft.com/office/officeart/2005/8/layout/bProcess2"/>
+    <dgm:cxn modelId="{3EF85D70-8E5C-4A73-90E3-049AA32963F0}" type="presParOf" srcId="{88F7F0AB-36B2-4E95-8C87-A0B6A71BBE2C}" destId="{45249355-0C29-478F-B94A-DBD34A264818}" srcOrd="14" destOrd="0" presId="urn:microsoft.com/office/officeart/2005/8/layout/bProcess2"/>
   </dgm:cxnLst>
   <dgm:bg/>
   <dgm:whole/>
@@ -13078,22 +11069,22 @@
     </dgm:pt>
   </dgm:ptLst>
   <dgm:cxnLst>
-    <dgm:cxn modelId="{6798BA1D-9F2D-4D74-83DF-426DE0E38EC6}" type="presOf" srcId="{5C7B805D-39CD-4BBA-ADDF-A39F5FEEA4F3}" destId="{F631E1CB-E577-44B1-AA63-DFB3E2EC63E5}" srcOrd="0" destOrd="0" presId="urn:microsoft.com/office/officeart/2005/8/layout/bProcess2"/>
-    <dgm:cxn modelId="{D5D89E3D-D983-49BC-8AD2-834903A8B0F4}" type="presOf" srcId="{D271618C-D4D7-40CA-940D-5665AEE59C39}" destId="{A0B3D850-C4B3-48CE-A794-1E432C783DC0}" srcOrd="0" destOrd="0" presId="urn:microsoft.com/office/officeart/2005/8/layout/bProcess2"/>
-    <dgm:cxn modelId="{6231C1E0-648B-4C38-80D5-02A703DFB4DF}" type="presOf" srcId="{3A270F67-FF79-475B-826F-B6083B60EF5E}" destId="{46FF099B-9F73-43FB-806E-7E8DE29CFE35}" srcOrd="0" destOrd="0" presId="urn:microsoft.com/office/officeart/2005/8/layout/bProcess2"/>
-    <dgm:cxn modelId="{BD6CAEA4-3C93-4440-8018-DCE122B1DA5A}" type="presOf" srcId="{6F242074-78FE-4AE7-AE05-A8B8E00EB27C}" destId="{A5BECEA1-14C6-422B-AFF8-DD20BC95AFE9}" srcOrd="0" destOrd="0" presId="urn:microsoft.com/office/officeart/2005/8/layout/bProcess2"/>
-    <dgm:cxn modelId="{3D3E2783-8100-4066-B878-F517275E2973}" type="presOf" srcId="{08B07517-5119-489F-9AD8-8394DE7D0532}" destId="{C3E1E00B-4763-4DFB-AA9F-4F675AA135E1}" srcOrd="0" destOrd="0" presId="urn:microsoft.com/office/officeart/2005/8/layout/bProcess2"/>
+    <dgm:cxn modelId="{FDAA8590-DE9C-40F9-8424-ED4497AC0F31}" srcId="{5C7B805D-39CD-4BBA-ADDF-A39F5FEEA4F3}" destId="{08B07517-5119-489F-9AD8-8394DE7D0532}" srcOrd="0" destOrd="0" parTransId="{A1175BC1-97FF-41DE-B87D-D50774A76E42}" sibTransId="{D271618C-D4D7-40CA-940D-5665AEE59C39}"/>
+    <dgm:cxn modelId="{EE3EE8DB-A9CF-4EFC-AE04-921E47479767}" type="presOf" srcId="{4F252312-8981-4332-8080-B5F132EA82DC}" destId="{C46AFC74-286D-41D6-929A-0117C6ECDDF5}" srcOrd="0" destOrd="0" presId="urn:microsoft.com/office/officeart/2005/8/layout/bProcess2"/>
+    <dgm:cxn modelId="{BB99B585-460C-4769-90E0-D3656D283DA9}" type="presOf" srcId="{08B07517-5119-489F-9AD8-8394DE7D0532}" destId="{C3E1E00B-4763-4DFB-AA9F-4F675AA135E1}" srcOrd="0" destOrd="0" presId="urn:microsoft.com/office/officeart/2005/8/layout/bProcess2"/>
     <dgm:cxn modelId="{A8B9954C-25F9-465A-9FBA-B8D137263D8B}" srcId="{5C7B805D-39CD-4BBA-ADDF-A39F5FEEA4F3}" destId="{6F242074-78FE-4AE7-AE05-A8B8E00EB27C}" srcOrd="1" destOrd="0" parTransId="{3753F202-5DEE-4EE2-A2E2-5DE88EF4C604}" sibTransId="{4F252312-8981-4332-8080-B5F132EA82DC}"/>
-    <dgm:cxn modelId="{FDAA8590-DE9C-40F9-8424-ED4497AC0F31}" srcId="{5C7B805D-39CD-4BBA-ADDF-A39F5FEEA4F3}" destId="{08B07517-5119-489F-9AD8-8394DE7D0532}" srcOrd="0" destOrd="0" parTransId="{A1175BC1-97FF-41DE-B87D-D50774A76E42}" sibTransId="{D271618C-D4D7-40CA-940D-5665AEE59C39}"/>
     <dgm:cxn modelId="{CEB81302-7E7B-4CA1-AE62-765DEFD2FA0E}" srcId="{5C7B805D-39CD-4BBA-ADDF-A39F5FEEA4F3}" destId="{3A270F67-FF79-475B-826F-B6083B60EF5E}" srcOrd="2" destOrd="0" parTransId="{9B56CC9F-7148-4DAD-BCF0-4D30DCD89FAE}" sibTransId="{D88080C7-1FAC-4E92-87A2-3F37732791F9}"/>
-    <dgm:cxn modelId="{202CDBAD-9E42-43C3-B905-AB8DBD5556E7}" type="presOf" srcId="{4F252312-8981-4332-8080-B5F132EA82DC}" destId="{C46AFC74-286D-41D6-929A-0117C6ECDDF5}" srcOrd="0" destOrd="0" presId="urn:microsoft.com/office/officeart/2005/8/layout/bProcess2"/>
-    <dgm:cxn modelId="{E79A1D3B-127D-41B7-8DB1-C3146D4581AB}" type="presParOf" srcId="{F631E1CB-E577-44B1-AA63-DFB3E2EC63E5}" destId="{C3E1E00B-4763-4DFB-AA9F-4F675AA135E1}" srcOrd="0" destOrd="0" presId="urn:microsoft.com/office/officeart/2005/8/layout/bProcess2"/>
-    <dgm:cxn modelId="{3DC91C69-6390-4A22-ADA8-433EB1A1CEDA}" type="presParOf" srcId="{F631E1CB-E577-44B1-AA63-DFB3E2EC63E5}" destId="{A0B3D850-C4B3-48CE-A794-1E432C783DC0}" srcOrd="1" destOrd="0" presId="urn:microsoft.com/office/officeart/2005/8/layout/bProcess2"/>
-    <dgm:cxn modelId="{C1EE542D-911A-408F-ABF9-102FE9BC37B6}" type="presParOf" srcId="{F631E1CB-E577-44B1-AA63-DFB3E2EC63E5}" destId="{7B814B15-8328-4853-84C4-C99F8251D143}" srcOrd="2" destOrd="0" presId="urn:microsoft.com/office/officeart/2005/8/layout/bProcess2"/>
-    <dgm:cxn modelId="{6BA86FFA-84EC-4657-9A54-63442E9780B0}" type="presParOf" srcId="{7B814B15-8328-4853-84C4-C99F8251D143}" destId="{5ADD280A-8DDB-4D8A-9913-2DCBF064AB87}" srcOrd="0" destOrd="0" presId="urn:microsoft.com/office/officeart/2005/8/layout/bProcess2"/>
-    <dgm:cxn modelId="{99428CA3-1EAA-4818-A7FE-BE1A1CE4BE1C}" type="presParOf" srcId="{7B814B15-8328-4853-84C4-C99F8251D143}" destId="{A5BECEA1-14C6-422B-AFF8-DD20BC95AFE9}" srcOrd="1" destOrd="0" presId="urn:microsoft.com/office/officeart/2005/8/layout/bProcess2"/>
-    <dgm:cxn modelId="{B1F17088-1335-4F27-8D02-980B14FB3389}" type="presParOf" srcId="{F631E1CB-E577-44B1-AA63-DFB3E2EC63E5}" destId="{C46AFC74-286D-41D6-929A-0117C6ECDDF5}" srcOrd="3" destOrd="0" presId="urn:microsoft.com/office/officeart/2005/8/layout/bProcess2"/>
-    <dgm:cxn modelId="{9F231E7D-5CDA-4840-87D2-8111C2AE04B3}" type="presParOf" srcId="{F631E1CB-E577-44B1-AA63-DFB3E2EC63E5}" destId="{46FF099B-9F73-43FB-806E-7E8DE29CFE35}" srcOrd="4" destOrd="0" presId="urn:microsoft.com/office/officeart/2005/8/layout/bProcess2"/>
+    <dgm:cxn modelId="{C29A2DA8-7297-4E91-AB7C-50D4E8FA93DD}" type="presOf" srcId="{3A270F67-FF79-475B-826F-B6083B60EF5E}" destId="{46FF099B-9F73-43FB-806E-7E8DE29CFE35}" srcOrd="0" destOrd="0" presId="urn:microsoft.com/office/officeart/2005/8/layout/bProcess2"/>
+    <dgm:cxn modelId="{011AAC80-2520-44A0-9F0C-ADAE6E982144}" type="presOf" srcId="{5C7B805D-39CD-4BBA-ADDF-A39F5FEEA4F3}" destId="{F631E1CB-E577-44B1-AA63-DFB3E2EC63E5}" srcOrd="0" destOrd="0" presId="urn:microsoft.com/office/officeart/2005/8/layout/bProcess2"/>
+    <dgm:cxn modelId="{52417614-A0BA-47F0-9560-EF6786BBE763}" type="presOf" srcId="{D271618C-D4D7-40CA-940D-5665AEE59C39}" destId="{A0B3D850-C4B3-48CE-A794-1E432C783DC0}" srcOrd="0" destOrd="0" presId="urn:microsoft.com/office/officeart/2005/8/layout/bProcess2"/>
+    <dgm:cxn modelId="{31A68CEE-9C56-45F0-8A72-451C35811481}" type="presOf" srcId="{6F242074-78FE-4AE7-AE05-A8B8E00EB27C}" destId="{A5BECEA1-14C6-422B-AFF8-DD20BC95AFE9}" srcOrd="0" destOrd="0" presId="urn:microsoft.com/office/officeart/2005/8/layout/bProcess2"/>
+    <dgm:cxn modelId="{73F84435-3844-47CB-B7D5-BA446A67C608}" type="presParOf" srcId="{F631E1CB-E577-44B1-AA63-DFB3E2EC63E5}" destId="{C3E1E00B-4763-4DFB-AA9F-4F675AA135E1}" srcOrd="0" destOrd="0" presId="urn:microsoft.com/office/officeart/2005/8/layout/bProcess2"/>
+    <dgm:cxn modelId="{302305C4-FC0C-40A4-ABDD-4FABDD5E91B8}" type="presParOf" srcId="{F631E1CB-E577-44B1-AA63-DFB3E2EC63E5}" destId="{A0B3D850-C4B3-48CE-A794-1E432C783DC0}" srcOrd="1" destOrd="0" presId="urn:microsoft.com/office/officeart/2005/8/layout/bProcess2"/>
+    <dgm:cxn modelId="{AB6C00A2-6517-4DEE-A31D-46928FC91B3D}" type="presParOf" srcId="{F631E1CB-E577-44B1-AA63-DFB3E2EC63E5}" destId="{7B814B15-8328-4853-84C4-C99F8251D143}" srcOrd="2" destOrd="0" presId="urn:microsoft.com/office/officeart/2005/8/layout/bProcess2"/>
+    <dgm:cxn modelId="{E0BB1B51-72E3-4554-A750-F37CCBC78AD0}" type="presParOf" srcId="{7B814B15-8328-4853-84C4-C99F8251D143}" destId="{5ADD280A-8DDB-4D8A-9913-2DCBF064AB87}" srcOrd="0" destOrd="0" presId="urn:microsoft.com/office/officeart/2005/8/layout/bProcess2"/>
+    <dgm:cxn modelId="{00D487C5-6733-462F-823C-61FEA757CCD4}" type="presParOf" srcId="{7B814B15-8328-4853-84C4-C99F8251D143}" destId="{A5BECEA1-14C6-422B-AFF8-DD20BC95AFE9}" srcOrd="1" destOrd="0" presId="urn:microsoft.com/office/officeart/2005/8/layout/bProcess2"/>
+    <dgm:cxn modelId="{EAA1445D-A4EC-4F62-83F8-A3824A037D2D}" type="presParOf" srcId="{F631E1CB-E577-44B1-AA63-DFB3E2EC63E5}" destId="{C46AFC74-286D-41D6-929A-0117C6ECDDF5}" srcOrd="3" destOrd="0" presId="urn:microsoft.com/office/officeart/2005/8/layout/bProcess2"/>
+    <dgm:cxn modelId="{D075D3BE-BDAD-415B-BE62-AE1894121476}" type="presParOf" srcId="{F631E1CB-E577-44B1-AA63-DFB3E2EC63E5}" destId="{46FF099B-9F73-43FB-806E-7E8DE29CFE35}" srcOrd="4" destOrd="0" presId="urn:microsoft.com/office/officeart/2005/8/layout/bProcess2"/>
   </dgm:cxnLst>
   <dgm:bg/>
   <dgm:whole/>
@@ -13460,36 +11451,36 @@
     </dgm:pt>
   </dgm:ptLst>
   <dgm:cxnLst>
-    <dgm:cxn modelId="{D36F8A65-5410-4347-A257-39F794E224AC}" type="presOf" srcId="{DBEA6BC2-3D0A-4CD1-BD3A-0EB0B740788D}" destId="{649E7E6E-C853-4ED2-BD89-B93D0891DFCE}" srcOrd="0" destOrd="0" presId="urn:microsoft.com/office/officeart/2005/8/layout/bProcess2"/>
     <dgm:cxn modelId="{945231E0-75D6-4A36-81A9-3E5146061FDC}" srcId="{4307D4A6-36AD-42A6-905B-E1AFCF8517A1}" destId="{2E1F9464-CF76-4617-9157-DBE23EFC74A5}" srcOrd="1" destOrd="0" parTransId="{D64EF5C8-7450-4EE8-9AEC-736E03810FA4}" sibTransId="{89E779D9-C3C8-4702-B30D-475580652C99}"/>
     <dgm:cxn modelId="{EB88292E-6CDF-4484-A661-B9F820BBFAEB}" srcId="{4307D4A6-36AD-42A6-905B-E1AFCF8517A1}" destId="{6D5248A7-82B2-4EAE-81A0-D1101C039BBC}" srcOrd="2" destOrd="0" parTransId="{5C6CA6FB-606B-4DEA-AC3A-1BF23CCB44B6}" sibTransId="{8E74DA21-6F12-4BDF-9E0B-D27B06098BC5}"/>
-    <dgm:cxn modelId="{8EC13AB9-CBFC-4BE8-8432-5EBB77A50D6B}" type="presOf" srcId="{CAC816EE-E0EC-433A-A038-1A87EEB9F21B}" destId="{FF25CFD2-0CD2-4BAA-BC75-63DD9EB98DAD}" srcOrd="0" destOrd="0" presId="urn:microsoft.com/office/officeart/2005/8/layout/bProcess2"/>
-    <dgm:cxn modelId="{9BB4EE3A-B751-44BC-A1E0-DFE7B6FE4A51}" type="presOf" srcId="{A01CACDD-FA46-435D-B11B-EC175E30076D}" destId="{7C440720-0167-47C4-AF0A-29D859E4E818}" srcOrd="0" destOrd="0" presId="urn:microsoft.com/office/officeart/2005/8/layout/bProcess2"/>
-    <dgm:cxn modelId="{2B2B94DD-D162-49DD-A09E-1EFB70438404}" type="presOf" srcId="{21BD71EC-B2B3-400E-BBED-ED7150CBA8AD}" destId="{B24051B3-4DA6-4031-8B9C-14D44F399785}" srcOrd="0" destOrd="0" presId="urn:microsoft.com/office/officeart/2005/8/layout/bProcess2"/>
+    <dgm:cxn modelId="{4D816D45-92CB-486A-BFB9-D59589C35505}" type="presOf" srcId="{89E779D9-C3C8-4702-B30D-475580652C99}" destId="{F3412B83-7E42-420A-B271-7AE08186DB98}" srcOrd="0" destOrd="0" presId="urn:microsoft.com/office/officeart/2005/8/layout/bProcess2"/>
+    <dgm:cxn modelId="{70CB4944-B584-4620-9E4D-E296A9BABD8B}" type="presOf" srcId="{DBEA6BC2-3D0A-4CD1-BD3A-0EB0B740788D}" destId="{649E7E6E-C853-4ED2-BD89-B93D0891DFCE}" srcOrd="0" destOrd="0" presId="urn:microsoft.com/office/officeart/2005/8/layout/bProcess2"/>
+    <dgm:cxn modelId="{5488B9A6-67B0-4ACA-909F-1ABF1743B935}" type="presOf" srcId="{2E1F9464-CF76-4617-9157-DBE23EFC74A5}" destId="{191CC7F1-C712-44E3-8D22-D0AEC0A905A1}" srcOrd="0" destOrd="0" presId="urn:microsoft.com/office/officeart/2005/8/layout/bProcess2"/>
     <dgm:cxn modelId="{48C053F6-3732-462A-AA4C-923C0939212D}" srcId="{4307D4A6-36AD-42A6-905B-E1AFCF8517A1}" destId="{DBEA6BC2-3D0A-4CD1-BD3A-0EB0B740788D}" srcOrd="4" destOrd="0" parTransId="{26CE2929-E7BB-4EA7-9882-754A95924BC3}" sibTransId="{0EFEB43F-7A16-4082-A4C4-0CDC107D1302}"/>
+    <dgm:cxn modelId="{00701121-BD35-4C91-B162-9587F1879883}" type="presOf" srcId="{A01CACDD-FA46-435D-B11B-EC175E30076D}" destId="{7C440720-0167-47C4-AF0A-29D859E4E818}" srcOrd="0" destOrd="0" presId="urn:microsoft.com/office/officeart/2005/8/layout/bProcess2"/>
+    <dgm:cxn modelId="{71A1767F-3036-414A-9749-62888497EE5D}" type="presOf" srcId="{8E74DA21-6F12-4BDF-9E0B-D27B06098BC5}" destId="{359B4C6B-FB93-476E-A4FF-3E96CED994DA}" srcOrd="0" destOrd="0" presId="urn:microsoft.com/office/officeart/2005/8/layout/bProcess2"/>
     <dgm:cxn modelId="{94DC0C30-CA89-43F5-A23C-7484CE3776BF}" srcId="{4307D4A6-36AD-42A6-905B-E1AFCF8517A1}" destId="{808D35B0-5361-448F-B41C-DBB94AA6E48E}" srcOrd="0" destOrd="0" parTransId="{EE3BE285-C09C-4E53-BAC6-15F8B9BEACA1}" sibTransId="{21BD71EC-B2B3-400E-BBED-ED7150CBA8AD}"/>
-    <dgm:cxn modelId="{36BF088B-C230-4174-8991-622B09C41482}" type="presOf" srcId="{89E779D9-C3C8-4702-B30D-475580652C99}" destId="{F3412B83-7E42-420A-B271-7AE08186DB98}" srcOrd="0" destOrd="0" presId="urn:microsoft.com/office/officeart/2005/8/layout/bProcess2"/>
-    <dgm:cxn modelId="{702830A9-6AEA-4940-A885-A3BE846AD05A}" type="presOf" srcId="{8E74DA21-6F12-4BDF-9E0B-D27B06098BC5}" destId="{359B4C6B-FB93-476E-A4FF-3E96CED994DA}" srcOrd="0" destOrd="0" presId="urn:microsoft.com/office/officeart/2005/8/layout/bProcess2"/>
-    <dgm:cxn modelId="{D3F5802D-74EA-4623-869E-24810C7D099B}" type="presOf" srcId="{4307D4A6-36AD-42A6-905B-E1AFCF8517A1}" destId="{26D25A2B-66B9-4EEA-B5DE-32BB5E5FDAAA}" srcOrd="0" destOrd="0" presId="urn:microsoft.com/office/officeart/2005/8/layout/bProcess2"/>
-    <dgm:cxn modelId="{A2907320-B8E1-43D5-99AD-7FF06915568C}" type="presOf" srcId="{6D5248A7-82B2-4EAE-81A0-D1101C039BBC}" destId="{39BBC8A1-D36B-455E-9486-FF57650C9071}" srcOrd="0" destOrd="0" presId="urn:microsoft.com/office/officeart/2005/8/layout/bProcess2"/>
+    <dgm:cxn modelId="{08FB40CB-B90E-42AD-BE0E-ADB73BC6ACC4}" type="presOf" srcId="{4307D4A6-36AD-42A6-905B-E1AFCF8517A1}" destId="{26D25A2B-66B9-4EEA-B5DE-32BB5E5FDAAA}" srcOrd="0" destOrd="0" presId="urn:microsoft.com/office/officeart/2005/8/layout/bProcess2"/>
     <dgm:cxn modelId="{A1358221-DEFA-4D3A-81FC-490945C9EC86}" srcId="{4307D4A6-36AD-42A6-905B-E1AFCF8517A1}" destId="{CAC816EE-E0EC-433A-A038-1A87EEB9F21B}" srcOrd="3" destOrd="0" parTransId="{3ED43E9C-9117-4A6D-A05A-0F8E06AFA286}" sibTransId="{A01CACDD-FA46-435D-B11B-EC175E30076D}"/>
-    <dgm:cxn modelId="{C9BFD667-9C28-4301-BCF2-7BB5F3D2BEDB}" type="presOf" srcId="{808D35B0-5361-448F-B41C-DBB94AA6E48E}" destId="{ABAFE962-B2A7-4D72-9AF8-95E0052E0F93}" srcOrd="0" destOrd="0" presId="urn:microsoft.com/office/officeart/2005/8/layout/bProcess2"/>
-    <dgm:cxn modelId="{E1816ACC-5F7D-4CEE-A73A-7CCEFC6CEBC4}" type="presOf" srcId="{2E1F9464-CF76-4617-9157-DBE23EFC74A5}" destId="{191CC7F1-C712-44E3-8D22-D0AEC0A905A1}" srcOrd="0" destOrd="0" presId="urn:microsoft.com/office/officeart/2005/8/layout/bProcess2"/>
-    <dgm:cxn modelId="{1AEBA5C8-D4D9-4160-BD45-DCD9CCD9AF92}" type="presParOf" srcId="{26D25A2B-66B9-4EEA-B5DE-32BB5E5FDAAA}" destId="{ABAFE962-B2A7-4D72-9AF8-95E0052E0F93}" srcOrd="0" destOrd="0" presId="urn:microsoft.com/office/officeart/2005/8/layout/bProcess2"/>
-    <dgm:cxn modelId="{E0DDF880-351C-44FE-AB1F-76C975B02776}" type="presParOf" srcId="{26D25A2B-66B9-4EEA-B5DE-32BB5E5FDAAA}" destId="{B24051B3-4DA6-4031-8B9C-14D44F399785}" srcOrd="1" destOrd="0" presId="urn:microsoft.com/office/officeart/2005/8/layout/bProcess2"/>
-    <dgm:cxn modelId="{BA2DD5B6-78F6-417F-8AAF-789C1A4067B9}" type="presParOf" srcId="{26D25A2B-66B9-4EEA-B5DE-32BB5E5FDAAA}" destId="{B5B8B2D4-B691-4373-9B00-39E5A1EB0EF8}" srcOrd="2" destOrd="0" presId="urn:microsoft.com/office/officeart/2005/8/layout/bProcess2"/>
-    <dgm:cxn modelId="{2A995B00-7761-497F-B63D-E62E1B42ACEF}" type="presParOf" srcId="{B5B8B2D4-B691-4373-9B00-39E5A1EB0EF8}" destId="{0B332B7C-7016-4357-8E3A-E4B6756690F6}" srcOrd="0" destOrd="0" presId="urn:microsoft.com/office/officeart/2005/8/layout/bProcess2"/>
-    <dgm:cxn modelId="{EC55581C-E3A5-48FC-B99C-ED48337F5C58}" type="presParOf" srcId="{B5B8B2D4-B691-4373-9B00-39E5A1EB0EF8}" destId="{191CC7F1-C712-44E3-8D22-D0AEC0A905A1}" srcOrd="1" destOrd="0" presId="urn:microsoft.com/office/officeart/2005/8/layout/bProcess2"/>
-    <dgm:cxn modelId="{159EF460-F800-4A39-9777-43BD0F3846F7}" type="presParOf" srcId="{26D25A2B-66B9-4EEA-B5DE-32BB5E5FDAAA}" destId="{F3412B83-7E42-420A-B271-7AE08186DB98}" srcOrd="3" destOrd="0" presId="urn:microsoft.com/office/officeart/2005/8/layout/bProcess2"/>
-    <dgm:cxn modelId="{BEA00875-6A5D-4762-B791-977E54D3B445}" type="presParOf" srcId="{26D25A2B-66B9-4EEA-B5DE-32BB5E5FDAAA}" destId="{D9C5AF65-63E7-40D5-9B51-B725CCC3BF74}" srcOrd="4" destOrd="0" presId="urn:microsoft.com/office/officeart/2005/8/layout/bProcess2"/>
-    <dgm:cxn modelId="{95E7C1D5-4C6A-4A8A-BDB3-160E75478EC3}" type="presParOf" srcId="{D9C5AF65-63E7-40D5-9B51-B725CCC3BF74}" destId="{CF3F30DB-6E78-4144-83A7-FE6E50AC144C}" srcOrd="0" destOrd="0" presId="urn:microsoft.com/office/officeart/2005/8/layout/bProcess2"/>
-    <dgm:cxn modelId="{0C2759B1-98E3-420B-BA5D-60A8D4B17A0C}" type="presParOf" srcId="{D9C5AF65-63E7-40D5-9B51-B725CCC3BF74}" destId="{39BBC8A1-D36B-455E-9486-FF57650C9071}" srcOrd="1" destOrd="0" presId="urn:microsoft.com/office/officeart/2005/8/layout/bProcess2"/>
-    <dgm:cxn modelId="{EE4D66D2-3448-4080-B45E-20A413848DF6}" type="presParOf" srcId="{26D25A2B-66B9-4EEA-B5DE-32BB5E5FDAAA}" destId="{359B4C6B-FB93-476E-A4FF-3E96CED994DA}" srcOrd="5" destOrd="0" presId="urn:microsoft.com/office/officeart/2005/8/layout/bProcess2"/>
-    <dgm:cxn modelId="{8289A97E-2E23-4B00-A1DB-5E024C1E2919}" type="presParOf" srcId="{26D25A2B-66B9-4EEA-B5DE-32BB5E5FDAAA}" destId="{9DE0951F-164A-4503-9A7A-91E7C088357B}" srcOrd="6" destOrd="0" presId="urn:microsoft.com/office/officeart/2005/8/layout/bProcess2"/>
-    <dgm:cxn modelId="{5B3F0128-9611-4922-AF64-71C57BC7B4D0}" type="presParOf" srcId="{9DE0951F-164A-4503-9A7A-91E7C088357B}" destId="{3905C3E9-B23B-481B-8122-F8E8E8F7932D}" srcOrd="0" destOrd="0" presId="urn:microsoft.com/office/officeart/2005/8/layout/bProcess2"/>
-    <dgm:cxn modelId="{873C86A5-2396-4155-B867-5B6912A4E4F6}" type="presParOf" srcId="{9DE0951F-164A-4503-9A7A-91E7C088357B}" destId="{FF25CFD2-0CD2-4BAA-BC75-63DD9EB98DAD}" srcOrd="1" destOrd="0" presId="urn:microsoft.com/office/officeart/2005/8/layout/bProcess2"/>
-    <dgm:cxn modelId="{4829C271-BB50-49E5-A866-4D1AB874950C}" type="presParOf" srcId="{26D25A2B-66B9-4EEA-B5DE-32BB5E5FDAAA}" destId="{7C440720-0167-47C4-AF0A-29D859E4E818}" srcOrd="7" destOrd="0" presId="urn:microsoft.com/office/officeart/2005/8/layout/bProcess2"/>
-    <dgm:cxn modelId="{BCC4FE73-DA44-45F5-AF69-A0E286BB76F2}" type="presParOf" srcId="{26D25A2B-66B9-4EEA-B5DE-32BB5E5FDAAA}" destId="{649E7E6E-C853-4ED2-BD89-B93D0891DFCE}" srcOrd="8" destOrd="0" presId="urn:microsoft.com/office/officeart/2005/8/layout/bProcess2"/>
+    <dgm:cxn modelId="{1454CD31-4122-4BDA-A272-9806A699ED15}" type="presOf" srcId="{21BD71EC-B2B3-400E-BBED-ED7150CBA8AD}" destId="{B24051B3-4DA6-4031-8B9C-14D44F399785}" srcOrd="0" destOrd="0" presId="urn:microsoft.com/office/officeart/2005/8/layout/bProcess2"/>
+    <dgm:cxn modelId="{2F084658-A8B2-49CF-9449-5F11F458B023}" type="presOf" srcId="{6D5248A7-82B2-4EAE-81A0-D1101C039BBC}" destId="{39BBC8A1-D36B-455E-9486-FF57650C9071}" srcOrd="0" destOrd="0" presId="urn:microsoft.com/office/officeart/2005/8/layout/bProcess2"/>
+    <dgm:cxn modelId="{0E9A015E-F659-4CB8-B906-E88087514946}" type="presOf" srcId="{CAC816EE-E0EC-433A-A038-1A87EEB9F21B}" destId="{FF25CFD2-0CD2-4BAA-BC75-63DD9EB98DAD}" srcOrd="0" destOrd="0" presId="urn:microsoft.com/office/officeart/2005/8/layout/bProcess2"/>
+    <dgm:cxn modelId="{5869981A-3A43-4684-9528-26FA654A7873}" type="presOf" srcId="{808D35B0-5361-448F-B41C-DBB94AA6E48E}" destId="{ABAFE962-B2A7-4D72-9AF8-95E0052E0F93}" srcOrd="0" destOrd="0" presId="urn:microsoft.com/office/officeart/2005/8/layout/bProcess2"/>
+    <dgm:cxn modelId="{CA1DC00A-E566-4840-BBC9-323107A43247}" type="presParOf" srcId="{26D25A2B-66B9-4EEA-B5DE-32BB5E5FDAAA}" destId="{ABAFE962-B2A7-4D72-9AF8-95E0052E0F93}" srcOrd="0" destOrd="0" presId="urn:microsoft.com/office/officeart/2005/8/layout/bProcess2"/>
+    <dgm:cxn modelId="{D482509A-1DC7-4F4A-9176-5DC0C6926939}" type="presParOf" srcId="{26D25A2B-66B9-4EEA-B5DE-32BB5E5FDAAA}" destId="{B24051B3-4DA6-4031-8B9C-14D44F399785}" srcOrd="1" destOrd="0" presId="urn:microsoft.com/office/officeart/2005/8/layout/bProcess2"/>
+    <dgm:cxn modelId="{609A9F6A-6E85-4782-B4F7-1D87A4F98B3D}" type="presParOf" srcId="{26D25A2B-66B9-4EEA-B5DE-32BB5E5FDAAA}" destId="{B5B8B2D4-B691-4373-9B00-39E5A1EB0EF8}" srcOrd="2" destOrd="0" presId="urn:microsoft.com/office/officeart/2005/8/layout/bProcess2"/>
+    <dgm:cxn modelId="{FA61CE39-C317-41FE-8F3E-3EAC92572AB2}" type="presParOf" srcId="{B5B8B2D4-B691-4373-9B00-39E5A1EB0EF8}" destId="{0B332B7C-7016-4357-8E3A-E4B6756690F6}" srcOrd="0" destOrd="0" presId="urn:microsoft.com/office/officeart/2005/8/layout/bProcess2"/>
+    <dgm:cxn modelId="{138B09A4-BFF5-424E-A0F3-053608F2F656}" type="presParOf" srcId="{B5B8B2D4-B691-4373-9B00-39E5A1EB0EF8}" destId="{191CC7F1-C712-44E3-8D22-D0AEC0A905A1}" srcOrd="1" destOrd="0" presId="urn:microsoft.com/office/officeart/2005/8/layout/bProcess2"/>
+    <dgm:cxn modelId="{6C612FC7-F5E9-4D55-9616-83404760739A}" type="presParOf" srcId="{26D25A2B-66B9-4EEA-B5DE-32BB5E5FDAAA}" destId="{F3412B83-7E42-420A-B271-7AE08186DB98}" srcOrd="3" destOrd="0" presId="urn:microsoft.com/office/officeart/2005/8/layout/bProcess2"/>
+    <dgm:cxn modelId="{353D249F-0C04-4AC8-BF89-136B6CDB66E6}" type="presParOf" srcId="{26D25A2B-66B9-4EEA-B5DE-32BB5E5FDAAA}" destId="{D9C5AF65-63E7-40D5-9B51-B725CCC3BF74}" srcOrd="4" destOrd="0" presId="urn:microsoft.com/office/officeart/2005/8/layout/bProcess2"/>
+    <dgm:cxn modelId="{A17D6726-8F0C-486F-AEA1-09DD3A768E48}" type="presParOf" srcId="{D9C5AF65-63E7-40D5-9B51-B725CCC3BF74}" destId="{CF3F30DB-6E78-4144-83A7-FE6E50AC144C}" srcOrd="0" destOrd="0" presId="urn:microsoft.com/office/officeart/2005/8/layout/bProcess2"/>
+    <dgm:cxn modelId="{B7F8B6D0-2FDA-423A-A333-452DABE07989}" type="presParOf" srcId="{D9C5AF65-63E7-40D5-9B51-B725CCC3BF74}" destId="{39BBC8A1-D36B-455E-9486-FF57650C9071}" srcOrd="1" destOrd="0" presId="urn:microsoft.com/office/officeart/2005/8/layout/bProcess2"/>
+    <dgm:cxn modelId="{769C7224-C146-4DA0-85BB-7A1F73F7125D}" type="presParOf" srcId="{26D25A2B-66B9-4EEA-B5DE-32BB5E5FDAAA}" destId="{359B4C6B-FB93-476E-A4FF-3E96CED994DA}" srcOrd="5" destOrd="0" presId="urn:microsoft.com/office/officeart/2005/8/layout/bProcess2"/>
+    <dgm:cxn modelId="{175DFA6D-4CEA-4132-AD1C-D4EDEB72D534}" type="presParOf" srcId="{26D25A2B-66B9-4EEA-B5DE-32BB5E5FDAAA}" destId="{9DE0951F-164A-4503-9A7A-91E7C088357B}" srcOrd="6" destOrd="0" presId="urn:microsoft.com/office/officeart/2005/8/layout/bProcess2"/>
+    <dgm:cxn modelId="{8C360E58-8125-4195-8443-DF25CC6A63AF}" type="presParOf" srcId="{9DE0951F-164A-4503-9A7A-91E7C088357B}" destId="{3905C3E9-B23B-481B-8122-F8E8E8F7932D}" srcOrd="0" destOrd="0" presId="urn:microsoft.com/office/officeart/2005/8/layout/bProcess2"/>
+    <dgm:cxn modelId="{E781DFDF-0EEA-438A-A64B-2960A130CC92}" type="presParOf" srcId="{9DE0951F-164A-4503-9A7A-91E7C088357B}" destId="{FF25CFD2-0CD2-4BAA-BC75-63DD9EB98DAD}" srcOrd="1" destOrd="0" presId="urn:microsoft.com/office/officeart/2005/8/layout/bProcess2"/>
+    <dgm:cxn modelId="{1370D190-D1A2-42A7-A840-18F8C52750F9}" type="presParOf" srcId="{26D25A2B-66B9-4EEA-B5DE-32BB5E5FDAAA}" destId="{7C440720-0167-47C4-AF0A-29D859E4E818}" srcOrd="7" destOrd="0" presId="urn:microsoft.com/office/officeart/2005/8/layout/bProcess2"/>
+    <dgm:cxn modelId="{8781AC1B-AEC6-4C44-B1D8-D6E7EE41825B}" type="presParOf" srcId="{26D25A2B-66B9-4EEA-B5DE-32BB5E5FDAAA}" destId="{649E7E6E-C853-4ED2-BD89-B93D0891DFCE}" srcOrd="8" destOrd="0" presId="urn:microsoft.com/office/officeart/2005/8/layout/bProcess2"/>
   </dgm:cxnLst>
   <dgm:bg/>
   <dgm:whole/>
@@ -13856,36 +11847,36 @@
     </dgm:pt>
   </dgm:ptLst>
   <dgm:cxnLst>
-    <dgm:cxn modelId="{5A43831A-C5B8-49D3-841C-8F8DEB2CDF6A}" type="presOf" srcId="{2E1F9464-CF76-4617-9157-DBE23EFC74A5}" destId="{191CC7F1-C712-44E3-8D22-D0AEC0A905A1}" srcOrd="0" destOrd="0" presId="urn:microsoft.com/office/officeart/2005/8/layout/bProcess2"/>
     <dgm:cxn modelId="{945231E0-75D6-4A36-81A9-3E5146061FDC}" srcId="{4307D4A6-36AD-42A6-905B-E1AFCF8517A1}" destId="{2E1F9464-CF76-4617-9157-DBE23EFC74A5}" srcOrd="2" destOrd="0" parTransId="{D64EF5C8-7450-4EE8-9AEC-736E03810FA4}" sibTransId="{89E779D9-C3C8-4702-B30D-475580652C99}"/>
+    <dgm:cxn modelId="{7C99456B-C085-45CC-A26A-C9D886632DDD}" type="presOf" srcId="{F6453918-B7A1-4097-AA8B-683F00A64177}" destId="{916D6FD1-CBC1-435B-9433-0CDC17240616}" srcOrd="0" destOrd="0" presId="urn:microsoft.com/office/officeart/2005/8/layout/bProcess2"/>
+    <dgm:cxn modelId="{4A03D07E-05C7-4AB9-A530-78584C62271B}" type="presOf" srcId="{276BCFB6-02E7-46E4-8B59-50A0373BEDFA}" destId="{5D812A61-2062-4107-9C0F-D8D220CF317B}" srcOrd="0" destOrd="0" presId="urn:microsoft.com/office/officeart/2005/8/layout/bProcess2"/>
     <dgm:cxn modelId="{EB88292E-6CDF-4484-A661-B9F820BBFAEB}" srcId="{4307D4A6-36AD-42A6-905B-E1AFCF8517A1}" destId="{6D5248A7-82B2-4EAE-81A0-D1101C039BBC}" srcOrd="3" destOrd="0" parTransId="{5C6CA6FB-606B-4DEA-AC3A-1BF23CCB44B6}" sibTransId="{8E74DA21-6F12-4BDF-9E0B-D27B06098BC5}"/>
-    <dgm:cxn modelId="{CD943DBD-FB32-453A-B7A9-1A25F6EEF276}" type="presOf" srcId="{6D5248A7-82B2-4EAE-81A0-D1101C039BBC}" destId="{39BBC8A1-D36B-455E-9486-FF57650C9071}" srcOrd="0" destOrd="0" presId="urn:microsoft.com/office/officeart/2005/8/layout/bProcess2"/>
-    <dgm:cxn modelId="{3F0AD803-C14E-44A0-8A0D-6723314DA516}" type="presOf" srcId="{F6453918-B7A1-4097-AA8B-683F00A64177}" destId="{916D6FD1-CBC1-435B-9433-0CDC17240616}" srcOrd="0" destOrd="0" presId="urn:microsoft.com/office/officeart/2005/8/layout/bProcess2"/>
+    <dgm:cxn modelId="{9F56A09E-004C-4B1A-81C4-0723F8B6918F}" type="presOf" srcId="{6D5248A7-82B2-4EAE-81A0-D1101C039BBC}" destId="{39BBC8A1-D36B-455E-9486-FF57650C9071}" srcOrd="0" destOrd="0" presId="urn:microsoft.com/office/officeart/2005/8/layout/bProcess2"/>
+    <dgm:cxn modelId="{FF1685A6-2F57-4C43-B54C-8B30D9E39FBE}" type="presOf" srcId="{DBEA6BC2-3D0A-4CD1-BD3A-0EB0B740788D}" destId="{649E7E6E-C853-4ED2-BD89-B93D0891DFCE}" srcOrd="0" destOrd="0" presId="urn:microsoft.com/office/officeart/2005/8/layout/bProcess2"/>
+    <dgm:cxn modelId="{77CD3643-52A1-45FD-A425-F35603B8810F}" type="presOf" srcId="{89E779D9-C3C8-4702-B30D-475580652C99}" destId="{F3412B83-7E42-420A-B271-7AE08186DB98}" srcOrd="0" destOrd="0" presId="urn:microsoft.com/office/officeart/2005/8/layout/bProcess2"/>
+    <dgm:cxn modelId="{94DC0C30-CA89-43F5-A23C-7484CE3776BF}" srcId="{4307D4A6-36AD-42A6-905B-E1AFCF8517A1}" destId="{808D35B0-5361-448F-B41C-DBB94AA6E48E}" srcOrd="0" destOrd="0" parTransId="{EE3BE285-C09C-4E53-BAC6-15F8B9BEACA1}" sibTransId="{21BD71EC-B2B3-400E-BBED-ED7150CBA8AD}"/>
+    <dgm:cxn modelId="{C89CB35B-3319-49A1-B71A-08D6277B83B4}" type="presOf" srcId="{2E1F9464-CF76-4617-9157-DBE23EFC74A5}" destId="{191CC7F1-C712-44E3-8D22-D0AEC0A905A1}" srcOrd="0" destOrd="0" presId="urn:microsoft.com/office/officeart/2005/8/layout/bProcess2"/>
+    <dgm:cxn modelId="{FFB7958A-22CE-48BB-887B-B5FF5E9FE780}" type="presOf" srcId="{4307D4A6-36AD-42A6-905B-E1AFCF8517A1}" destId="{26D25A2B-66B9-4EEA-B5DE-32BB5E5FDAAA}" srcOrd="0" destOrd="0" presId="urn:microsoft.com/office/officeart/2005/8/layout/bProcess2"/>
+    <dgm:cxn modelId="{9ADFA73D-17F7-4C72-9BEA-074C31A7DC51}" type="presOf" srcId="{21BD71EC-B2B3-400E-BBED-ED7150CBA8AD}" destId="{B24051B3-4DA6-4031-8B9C-14D44F399785}" srcOrd="0" destOrd="0" presId="urn:microsoft.com/office/officeart/2005/8/layout/bProcess2"/>
     <dgm:cxn modelId="{48C053F6-3732-462A-AA4C-923C0939212D}" srcId="{4307D4A6-36AD-42A6-905B-E1AFCF8517A1}" destId="{DBEA6BC2-3D0A-4CD1-BD3A-0EB0B740788D}" srcOrd="4" destOrd="0" parTransId="{26CE2929-E7BB-4EA7-9882-754A95924BC3}" sibTransId="{0EFEB43F-7A16-4082-A4C4-0CDC107D1302}"/>
-    <dgm:cxn modelId="{51CE968C-DA19-4CF7-AE38-533974246B57}" type="presOf" srcId="{DBEA6BC2-3D0A-4CD1-BD3A-0EB0B740788D}" destId="{649E7E6E-C853-4ED2-BD89-B93D0891DFCE}" srcOrd="0" destOrd="0" presId="urn:microsoft.com/office/officeart/2005/8/layout/bProcess2"/>
-    <dgm:cxn modelId="{C01D47A0-12B7-4A09-B481-BD54E9F9A100}" type="presOf" srcId="{808D35B0-5361-448F-B41C-DBB94AA6E48E}" destId="{ABAFE962-B2A7-4D72-9AF8-95E0052E0F93}" srcOrd="0" destOrd="0" presId="urn:microsoft.com/office/officeart/2005/8/layout/bProcess2"/>
-    <dgm:cxn modelId="{0A3B452C-F083-4D3D-B5EB-E0997CD7F827}" type="presOf" srcId="{21BD71EC-B2B3-400E-BBED-ED7150CBA8AD}" destId="{B24051B3-4DA6-4031-8B9C-14D44F399785}" srcOrd="0" destOrd="0" presId="urn:microsoft.com/office/officeart/2005/8/layout/bProcess2"/>
-    <dgm:cxn modelId="{B332C45F-7A1A-4BCE-9A6A-B252D65B5DE3}" type="presOf" srcId="{89E779D9-C3C8-4702-B30D-475580652C99}" destId="{F3412B83-7E42-420A-B271-7AE08186DB98}" srcOrd="0" destOrd="0" presId="urn:microsoft.com/office/officeart/2005/8/layout/bProcess2"/>
-    <dgm:cxn modelId="{94DC0C30-CA89-43F5-A23C-7484CE3776BF}" srcId="{4307D4A6-36AD-42A6-905B-E1AFCF8517A1}" destId="{808D35B0-5361-448F-B41C-DBB94AA6E48E}" srcOrd="0" destOrd="0" parTransId="{EE3BE285-C09C-4E53-BAC6-15F8B9BEACA1}" sibTransId="{21BD71EC-B2B3-400E-BBED-ED7150CBA8AD}"/>
-    <dgm:cxn modelId="{A01F0673-FA0B-4822-A2D2-4B3399B6814E}" type="presOf" srcId="{8E74DA21-6F12-4BDF-9E0B-D27B06098BC5}" destId="{359B4C6B-FB93-476E-A4FF-3E96CED994DA}" srcOrd="0" destOrd="0" presId="urn:microsoft.com/office/officeart/2005/8/layout/bProcess2"/>
-    <dgm:cxn modelId="{85166683-6ED9-4227-B30F-A662920CB85E}" type="presOf" srcId="{4307D4A6-36AD-42A6-905B-E1AFCF8517A1}" destId="{26D25A2B-66B9-4EEA-B5DE-32BB5E5FDAAA}" srcOrd="0" destOrd="0" presId="urn:microsoft.com/office/officeart/2005/8/layout/bProcess2"/>
     <dgm:cxn modelId="{BA3BC760-0C76-4C1B-AEAE-044990FFAF3B}" srcId="{4307D4A6-36AD-42A6-905B-E1AFCF8517A1}" destId="{F6453918-B7A1-4097-AA8B-683F00A64177}" srcOrd="1" destOrd="0" parTransId="{5123A329-9C4D-4859-897F-69511064E9CC}" sibTransId="{276BCFB6-02E7-46E4-8B59-50A0373BEDFA}"/>
-    <dgm:cxn modelId="{92E30F1C-C4A2-411E-8B2D-64B46E81833F}" type="presOf" srcId="{276BCFB6-02E7-46E4-8B59-50A0373BEDFA}" destId="{5D812A61-2062-4107-9C0F-D8D220CF317B}" srcOrd="0" destOrd="0" presId="urn:microsoft.com/office/officeart/2005/8/layout/bProcess2"/>
-    <dgm:cxn modelId="{E0635375-C9F4-4B49-9CE0-1FC0FA36C79F}" type="presParOf" srcId="{26D25A2B-66B9-4EEA-B5DE-32BB5E5FDAAA}" destId="{ABAFE962-B2A7-4D72-9AF8-95E0052E0F93}" srcOrd="0" destOrd="0" presId="urn:microsoft.com/office/officeart/2005/8/layout/bProcess2"/>
-    <dgm:cxn modelId="{DA5F7BB5-8688-47D8-BB38-A4CA2EE7097A}" type="presParOf" srcId="{26D25A2B-66B9-4EEA-B5DE-32BB5E5FDAAA}" destId="{B24051B3-4DA6-4031-8B9C-14D44F399785}" srcOrd="1" destOrd="0" presId="urn:microsoft.com/office/officeart/2005/8/layout/bProcess2"/>
-    <dgm:cxn modelId="{EA9B3E73-8BF4-4CDD-8955-F192A61A9EFA}" type="presParOf" srcId="{26D25A2B-66B9-4EEA-B5DE-32BB5E5FDAAA}" destId="{4FA6B94D-73BD-437E-9469-026C0D3AD26A}" srcOrd="2" destOrd="0" presId="urn:microsoft.com/office/officeart/2005/8/layout/bProcess2"/>
-    <dgm:cxn modelId="{7058A38C-706C-48DF-8679-111EDA104A29}" type="presParOf" srcId="{4FA6B94D-73BD-437E-9469-026C0D3AD26A}" destId="{C1BB38DB-AC49-4CBE-99C5-97721B19C517}" srcOrd="0" destOrd="0" presId="urn:microsoft.com/office/officeart/2005/8/layout/bProcess2"/>
-    <dgm:cxn modelId="{5587DE0A-AB95-43D9-9E13-8F35A58B7054}" type="presParOf" srcId="{4FA6B94D-73BD-437E-9469-026C0D3AD26A}" destId="{916D6FD1-CBC1-435B-9433-0CDC17240616}" srcOrd="1" destOrd="0" presId="urn:microsoft.com/office/officeart/2005/8/layout/bProcess2"/>
-    <dgm:cxn modelId="{34494B1B-4557-4172-9AD9-F7E53FC2148E}" type="presParOf" srcId="{26D25A2B-66B9-4EEA-B5DE-32BB5E5FDAAA}" destId="{5D812A61-2062-4107-9C0F-D8D220CF317B}" srcOrd="3" destOrd="0" presId="urn:microsoft.com/office/officeart/2005/8/layout/bProcess2"/>
-    <dgm:cxn modelId="{95B937B4-5A93-4FAB-AE4A-BF17CEF233E0}" type="presParOf" srcId="{26D25A2B-66B9-4EEA-B5DE-32BB5E5FDAAA}" destId="{B5B8B2D4-B691-4373-9B00-39E5A1EB0EF8}" srcOrd="4" destOrd="0" presId="urn:microsoft.com/office/officeart/2005/8/layout/bProcess2"/>
-    <dgm:cxn modelId="{8B22DFC6-F7EC-4ECB-BA2D-3E4D7620337C}" type="presParOf" srcId="{B5B8B2D4-B691-4373-9B00-39E5A1EB0EF8}" destId="{0B332B7C-7016-4357-8E3A-E4B6756690F6}" srcOrd="0" destOrd="0" presId="urn:microsoft.com/office/officeart/2005/8/layout/bProcess2"/>
-    <dgm:cxn modelId="{1BF134AD-3703-4715-BEBD-5D667A49CFF9}" type="presParOf" srcId="{B5B8B2D4-B691-4373-9B00-39E5A1EB0EF8}" destId="{191CC7F1-C712-44E3-8D22-D0AEC0A905A1}" srcOrd="1" destOrd="0" presId="urn:microsoft.com/office/officeart/2005/8/layout/bProcess2"/>
-    <dgm:cxn modelId="{C1B4D7FF-A61D-49C6-B5FA-373BCEC948C9}" type="presParOf" srcId="{26D25A2B-66B9-4EEA-B5DE-32BB5E5FDAAA}" destId="{F3412B83-7E42-420A-B271-7AE08186DB98}" srcOrd="5" destOrd="0" presId="urn:microsoft.com/office/officeart/2005/8/layout/bProcess2"/>
-    <dgm:cxn modelId="{20509BF1-526C-43C8-87AB-1D10DE7F1D54}" type="presParOf" srcId="{26D25A2B-66B9-4EEA-B5DE-32BB5E5FDAAA}" destId="{D9C5AF65-63E7-40D5-9B51-B725CCC3BF74}" srcOrd="6" destOrd="0" presId="urn:microsoft.com/office/officeart/2005/8/layout/bProcess2"/>
-    <dgm:cxn modelId="{CD94033C-2FBC-473C-B37F-46C104B8B18E}" type="presParOf" srcId="{D9C5AF65-63E7-40D5-9B51-B725CCC3BF74}" destId="{CF3F30DB-6E78-4144-83A7-FE6E50AC144C}" srcOrd="0" destOrd="0" presId="urn:microsoft.com/office/officeart/2005/8/layout/bProcess2"/>
-    <dgm:cxn modelId="{A8796C36-CC68-4DC7-844A-B357BA75EB3D}" type="presParOf" srcId="{D9C5AF65-63E7-40D5-9B51-B725CCC3BF74}" destId="{39BBC8A1-D36B-455E-9486-FF57650C9071}" srcOrd="1" destOrd="0" presId="urn:microsoft.com/office/officeart/2005/8/layout/bProcess2"/>
-    <dgm:cxn modelId="{7A5A4EC6-9186-4786-841A-2B6825AED495}" type="presParOf" srcId="{26D25A2B-66B9-4EEA-B5DE-32BB5E5FDAAA}" destId="{359B4C6B-FB93-476E-A4FF-3E96CED994DA}" srcOrd="7" destOrd="0" presId="urn:microsoft.com/office/officeart/2005/8/layout/bProcess2"/>
-    <dgm:cxn modelId="{6EE96862-4841-419D-B852-9D2063298003}" type="presParOf" srcId="{26D25A2B-66B9-4EEA-B5DE-32BB5E5FDAAA}" destId="{649E7E6E-C853-4ED2-BD89-B93D0891DFCE}" srcOrd="8" destOrd="0" presId="urn:microsoft.com/office/officeart/2005/8/layout/bProcess2"/>
+    <dgm:cxn modelId="{7785FE9D-9475-484C-A005-2E0055A6AD04}" type="presOf" srcId="{8E74DA21-6F12-4BDF-9E0B-D27B06098BC5}" destId="{359B4C6B-FB93-476E-A4FF-3E96CED994DA}" srcOrd="0" destOrd="0" presId="urn:microsoft.com/office/officeart/2005/8/layout/bProcess2"/>
+    <dgm:cxn modelId="{5A250A1E-985D-4B51-89B2-2F8EC96C04DF}" type="presOf" srcId="{808D35B0-5361-448F-B41C-DBB94AA6E48E}" destId="{ABAFE962-B2A7-4D72-9AF8-95E0052E0F93}" srcOrd="0" destOrd="0" presId="urn:microsoft.com/office/officeart/2005/8/layout/bProcess2"/>
+    <dgm:cxn modelId="{5317D1EF-F298-44AB-BF8B-11FE170CAF43}" type="presParOf" srcId="{26D25A2B-66B9-4EEA-B5DE-32BB5E5FDAAA}" destId="{ABAFE962-B2A7-4D72-9AF8-95E0052E0F93}" srcOrd="0" destOrd="0" presId="urn:microsoft.com/office/officeart/2005/8/layout/bProcess2"/>
+    <dgm:cxn modelId="{C2BEAA4F-2847-4945-AB34-48B733767C3C}" type="presParOf" srcId="{26D25A2B-66B9-4EEA-B5DE-32BB5E5FDAAA}" destId="{B24051B3-4DA6-4031-8B9C-14D44F399785}" srcOrd="1" destOrd="0" presId="urn:microsoft.com/office/officeart/2005/8/layout/bProcess2"/>
+    <dgm:cxn modelId="{6A17474D-F6BB-459C-BF97-926CE240AFF7}" type="presParOf" srcId="{26D25A2B-66B9-4EEA-B5DE-32BB5E5FDAAA}" destId="{4FA6B94D-73BD-437E-9469-026C0D3AD26A}" srcOrd="2" destOrd="0" presId="urn:microsoft.com/office/officeart/2005/8/layout/bProcess2"/>
+    <dgm:cxn modelId="{AA224FC6-8990-439C-9473-172780B0E691}" type="presParOf" srcId="{4FA6B94D-73BD-437E-9469-026C0D3AD26A}" destId="{C1BB38DB-AC49-4CBE-99C5-97721B19C517}" srcOrd="0" destOrd="0" presId="urn:microsoft.com/office/officeart/2005/8/layout/bProcess2"/>
+    <dgm:cxn modelId="{226B1574-16F4-4469-BAAE-DA1ECEBA96B9}" type="presParOf" srcId="{4FA6B94D-73BD-437E-9469-026C0D3AD26A}" destId="{916D6FD1-CBC1-435B-9433-0CDC17240616}" srcOrd="1" destOrd="0" presId="urn:microsoft.com/office/officeart/2005/8/layout/bProcess2"/>
+    <dgm:cxn modelId="{AEE19249-4EA4-45FE-A591-9256B6D69EA5}" type="presParOf" srcId="{26D25A2B-66B9-4EEA-B5DE-32BB5E5FDAAA}" destId="{5D812A61-2062-4107-9C0F-D8D220CF317B}" srcOrd="3" destOrd="0" presId="urn:microsoft.com/office/officeart/2005/8/layout/bProcess2"/>
+    <dgm:cxn modelId="{91D20197-2EA7-4D48-B164-D75B6FAB6EAF}" type="presParOf" srcId="{26D25A2B-66B9-4EEA-B5DE-32BB5E5FDAAA}" destId="{B5B8B2D4-B691-4373-9B00-39E5A1EB0EF8}" srcOrd="4" destOrd="0" presId="urn:microsoft.com/office/officeart/2005/8/layout/bProcess2"/>
+    <dgm:cxn modelId="{19B1D411-F0FB-4851-B49B-86F3073A38C5}" type="presParOf" srcId="{B5B8B2D4-B691-4373-9B00-39E5A1EB0EF8}" destId="{0B332B7C-7016-4357-8E3A-E4B6756690F6}" srcOrd="0" destOrd="0" presId="urn:microsoft.com/office/officeart/2005/8/layout/bProcess2"/>
+    <dgm:cxn modelId="{7149BFF9-848E-4BFF-931A-3266D4BE1FC7}" type="presParOf" srcId="{B5B8B2D4-B691-4373-9B00-39E5A1EB0EF8}" destId="{191CC7F1-C712-44E3-8D22-D0AEC0A905A1}" srcOrd="1" destOrd="0" presId="urn:microsoft.com/office/officeart/2005/8/layout/bProcess2"/>
+    <dgm:cxn modelId="{DBB67C5A-0A5B-452F-A396-D41C12B45F80}" type="presParOf" srcId="{26D25A2B-66B9-4EEA-B5DE-32BB5E5FDAAA}" destId="{F3412B83-7E42-420A-B271-7AE08186DB98}" srcOrd="5" destOrd="0" presId="urn:microsoft.com/office/officeart/2005/8/layout/bProcess2"/>
+    <dgm:cxn modelId="{ABF45B42-63D4-4A3A-A752-65D651DE4E94}" type="presParOf" srcId="{26D25A2B-66B9-4EEA-B5DE-32BB5E5FDAAA}" destId="{D9C5AF65-63E7-40D5-9B51-B725CCC3BF74}" srcOrd="6" destOrd="0" presId="urn:microsoft.com/office/officeart/2005/8/layout/bProcess2"/>
+    <dgm:cxn modelId="{2B5250F8-4646-4957-B36D-8AB146B128CC}" type="presParOf" srcId="{D9C5AF65-63E7-40D5-9B51-B725CCC3BF74}" destId="{CF3F30DB-6E78-4144-83A7-FE6E50AC144C}" srcOrd="0" destOrd="0" presId="urn:microsoft.com/office/officeart/2005/8/layout/bProcess2"/>
+    <dgm:cxn modelId="{2BE0D77B-9DAD-44F8-BB81-8F2B293268CB}" type="presParOf" srcId="{D9C5AF65-63E7-40D5-9B51-B725CCC3BF74}" destId="{39BBC8A1-D36B-455E-9486-FF57650C9071}" srcOrd="1" destOrd="0" presId="urn:microsoft.com/office/officeart/2005/8/layout/bProcess2"/>
+    <dgm:cxn modelId="{C9151018-B165-40F0-986E-32DFA72AD48D}" type="presParOf" srcId="{26D25A2B-66B9-4EEA-B5DE-32BB5E5FDAAA}" destId="{359B4C6B-FB93-476E-A4FF-3E96CED994DA}" srcOrd="7" destOrd="0" presId="urn:microsoft.com/office/officeart/2005/8/layout/bProcess2"/>
+    <dgm:cxn modelId="{46D9F93F-31B5-45AE-9E00-C4F20C4981F0}" type="presParOf" srcId="{26D25A2B-66B9-4EEA-B5DE-32BB5E5FDAAA}" destId="{649E7E6E-C853-4ED2-BD89-B93D0891DFCE}" srcOrd="8" destOrd="0" presId="urn:microsoft.com/office/officeart/2005/8/layout/bProcess2"/>
   </dgm:cxnLst>
   <dgm:bg/>
   <dgm:whole/>
@@ -14257,36 +12248,36 @@
     </dgm:pt>
   </dgm:ptLst>
   <dgm:cxnLst>
+    <dgm:cxn modelId="{473AEC01-F3B9-429A-B537-08A7B3F5021F}" type="presOf" srcId="{144312C5-2748-4DDA-ADC2-973C17918B26}" destId="{257A3D14-6BB9-49E5-BB95-8B05AC037ECA}" srcOrd="0" destOrd="0" presId="urn:microsoft.com/office/officeart/2005/8/layout/bProcess2"/>
     <dgm:cxn modelId="{2F433328-7383-4210-9648-365EADD48F39}" srcId="{772683F0-E2BD-4694-96B0-64765C543244}" destId="{7B54E74E-E15C-4B16-BA3C-3246D95C6C13}" srcOrd="0" destOrd="0" parTransId="{8A0B7EFE-522A-4168-9F27-768DB21D55DC}" sibTransId="{A559D7AE-A503-4B49-872B-82DD5A964803}"/>
+    <dgm:cxn modelId="{3EC043CB-E423-4AAA-B315-72810F994E30}" srcId="{772683F0-E2BD-4694-96B0-64765C543244}" destId="{75C3E2D7-0D05-439B-8CAB-626484903CC5}" srcOrd="1" destOrd="0" parTransId="{597679EE-8D2C-41E9-8FBB-57BF5ACB6E8C}" sibTransId="{DC269F59-C5C0-472D-B8EB-6637BE7B6636}"/>
+    <dgm:cxn modelId="{08316AEC-9ED5-44F0-A66D-227634355D03}" type="presOf" srcId="{7B54E74E-E15C-4B16-BA3C-3246D95C6C13}" destId="{6FCD376B-8FF6-4BA1-91A2-312EA1E2B050}" srcOrd="0" destOrd="0" presId="urn:microsoft.com/office/officeart/2005/8/layout/bProcess2"/>
+    <dgm:cxn modelId="{FBDBC68D-B391-4092-8250-6CB4CC4F3462}" type="presOf" srcId="{DC269F59-C5C0-472D-B8EB-6637BE7B6636}" destId="{8E04E8C8-7B9F-497B-9CB3-EBCE99EDADF5}" srcOrd="0" destOrd="0" presId="urn:microsoft.com/office/officeart/2005/8/layout/bProcess2"/>
+    <dgm:cxn modelId="{93C34671-409D-4EE5-AF92-AAD0EBE75488}" type="presOf" srcId="{75C3E2D7-0D05-439B-8CAB-626484903CC5}" destId="{F256622A-4F5F-4DF1-AC56-2CFCE7D6DBAC}" srcOrd="0" destOrd="0" presId="urn:microsoft.com/office/officeart/2005/8/layout/bProcess2"/>
     <dgm:cxn modelId="{DF61C069-073B-402E-BF62-BBF35DE2723C}" srcId="{772683F0-E2BD-4694-96B0-64765C543244}" destId="{7604DD03-629F-4F61-8B98-23E638E881C3}" srcOrd="2" destOrd="0" parTransId="{C50F7131-D811-44B1-A9D9-BC566F60D207}" sibTransId="{0547D332-E3E8-417D-AD7C-A65E6DAB0678}"/>
-    <dgm:cxn modelId="{68D6347E-7389-4C48-A164-CE210DB00373}" type="presOf" srcId="{0547D332-E3E8-417D-AD7C-A65E6DAB0678}" destId="{F95C9766-D862-4EC0-80C2-5D9D0B119068}" srcOrd="0" destOrd="0" presId="urn:microsoft.com/office/officeart/2005/8/layout/bProcess2"/>
-    <dgm:cxn modelId="{3EEF4169-441E-497E-96CE-B696C8DB2542}" type="presOf" srcId="{75C3E2D7-0D05-439B-8CAB-626484903CC5}" destId="{F256622A-4F5F-4DF1-AC56-2CFCE7D6DBAC}" srcOrd="0" destOrd="0" presId="urn:microsoft.com/office/officeart/2005/8/layout/bProcess2"/>
-    <dgm:cxn modelId="{12DA5B14-994E-445E-8E84-0737F2944A98}" type="presOf" srcId="{91356412-AE54-42F4-89B4-4F23AEC3019B}" destId="{6A4E6D37-DA0E-4E32-B2AA-BA6C4A2675E1}" srcOrd="0" destOrd="0" presId="urn:microsoft.com/office/officeart/2005/8/layout/bProcess2"/>
+    <dgm:cxn modelId="{63A8BFFD-E92F-467C-A218-4A45660DBAA3}" type="presOf" srcId="{0547D332-E3E8-417D-AD7C-A65E6DAB0678}" destId="{F95C9766-D862-4EC0-80C2-5D9D0B119068}" srcOrd="0" destOrd="0" presId="urn:microsoft.com/office/officeart/2005/8/layout/bProcess2"/>
+    <dgm:cxn modelId="{BCF154E7-B94B-4054-A55D-8E37AF22FC81}" type="presOf" srcId="{A559D7AE-A503-4B49-872B-82DD5A964803}" destId="{B60D8DC8-5D8F-47E8-83B3-6D76325F07B4}" srcOrd="0" destOrd="0" presId="urn:microsoft.com/office/officeart/2005/8/layout/bProcess2"/>
+    <dgm:cxn modelId="{CC1F9B20-817C-454A-AABC-526AC704BDBA}" type="presOf" srcId="{91356412-AE54-42F4-89B4-4F23AEC3019B}" destId="{6A4E6D37-DA0E-4E32-B2AA-BA6C4A2675E1}" srcOrd="0" destOrd="0" presId="urn:microsoft.com/office/officeart/2005/8/layout/bProcess2"/>
+    <dgm:cxn modelId="{C804A47F-A223-42A4-A23A-5C9F68D60C8C}" type="presOf" srcId="{FFFCA6B6-00CF-42E5-8426-8B47747E4E49}" destId="{28CB0462-E9DA-4725-A1FB-2F7A62129376}" srcOrd="0" destOrd="0" presId="urn:microsoft.com/office/officeart/2005/8/layout/bProcess2"/>
+    <dgm:cxn modelId="{60AF9CE1-33FA-41C8-AB68-5ABE34EA806F}" srcId="{772683F0-E2BD-4694-96B0-64765C543244}" destId="{91356412-AE54-42F4-89B4-4F23AEC3019B}" srcOrd="3" destOrd="0" parTransId="{86CCEF96-51B5-46B4-ACEF-3996996DD1DB}" sibTransId="{FFFCA6B6-00CF-42E5-8426-8B47747E4E49}"/>
+    <dgm:cxn modelId="{8AD748BE-CCBB-49FE-A58A-389DD57B7E81}" type="presOf" srcId="{772683F0-E2BD-4694-96B0-64765C543244}" destId="{007F04EE-C4B3-498B-B3E0-C7E769D9EC31}" srcOrd="0" destOrd="0" presId="urn:microsoft.com/office/officeart/2005/8/layout/bProcess2"/>
+    <dgm:cxn modelId="{A4232FA3-3E75-445A-93D9-872DD71117AD}" type="presOf" srcId="{7604DD03-629F-4F61-8B98-23E638E881C3}" destId="{C8C270E3-304C-4135-9DFD-56A5833861CB}" srcOrd="0" destOrd="0" presId="urn:microsoft.com/office/officeart/2005/8/layout/bProcess2"/>
     <dgm:cxn modelId="{C83704EB-C3A0-4E89-A0D5-A865EFFC4411}" srcId="{772683F0-E2BD-4694-96B0-64765C543244}" destId="{144312C5-2748-4DDA-ADC2-973C17918B26}" srcOrd="4" destOrd="0" parTransId="{BFAC12A2-D6B4-4100-B21B-BD616879CBB2}" sibTransId="{515F2A9B-D9D8-42AE-B357-365291BC3CF3}"/>
-    <dgm:cxn modelId="{47EFF395-18E8-4838-8B3F-47B20B1828CF}" type="presOf" srcId="{DC269F59-C5C0-472D-B8EB-6637BE7B6636}" destId="{8E04E8C8-7B9F-497B-9CB3-EBCE99EDADF5}" srcOrd="0" destOrd="0" presId="urn:microsoft.com/office/officeart/2005/8/layout/bProcess2"/>
-    <dgm:cxn modelId="{60AF9CE1-33FA-41C8-AB68-5ABE34EA806F}" srcId="{772683F0-E2BD-4694-96B0-64765C543244}" destId="{91356412-AE54-42F4-89B4-4F23AEC3019B}" srcOrd="3" destOrd="0" parTransId="{86CCEF96-51B5-46B4-ACEF-3996996DD1DB}" sibTransId="{FFFCA6B6-00CF-42E5-8426-8B47747E4E49}"/>
-    <dgm:cxn modelId="{9AE70805-6DA2-4611-BA45-3912386DA852}" type="presOf" srcId="{A559D7AE-A503-4B49-872B-82DD5A964803}" destId="{B60D8DC8-5D8F-47E8-83B3-6D76325F07B4}" srcOrd="0" destOrd="0" presId="urn:microsoft.com/office/officeart/2005/8/layout/bProcess2"/>
-    <dgm:cxn modelId="{969E822B-70FF-44AE-ABAB-346C752C608F}" type="presOf" srcId="{7604DD03-629F-4F61-8B98-23E638E881C3}" destId="{C8C270E3-304C-4135-9DFD-56A5833861CB}" srcOrd="0" destOrd="0" presId="urn:microsoft.com/office/officeart/2005/8/layout/bProcess2"/>
-    <dgm:cxn modelId="{8DB64437-8AF8-4D99-B9F9-EE7A1C7000B4}" type="presOf" srcId="{144312C5-2748-4DDA-ADC2-973C17918B26}" destId="{257A3D14-6BB9-49E5-BB95-8B05AC037ECA}" srcOrd="0" destOrd="0" presId="urn:microsoft.com/office/officeart/2005/8/layout/bProcess2"/>
-    <dgm:cxn modelId="{3EC043CB-E423-4AAA-B315-72810F994E30}" srcId="{772683F0-E2BD-4694-96B0-64765C543244}" destId="{75C3E2D7-0D05-439B-8CAB-626484903CC5}" srcOrd="1" destOrd="0" parTransId="{597679EE-8D2C-41E9-8FBB-57BF5ACB6E8C}" sibTransId="{DC269F59-C5C0-472D-B8EB-6637BE7B6636}"/>
-    <dgm:cxn modelId="{0534C5DF-2A6D-461C-ADB2-2F7B0A39D1F2}" type="presOf" srcId="{772683F0-E2BD-4694-96B0-64765C543244}" destId="{007F04EE-C4B3-498B-B3E0-C7E769D9EC31}" srcOrd="0" destOrd="0" presId="urn:microsoft.com/office/officeart/2005/8/layout/bProcess2"/>
-    <dgm:cxn modelId="{E082E8B9-1162-4BDD-9607-D8ADF4E4BA86}" type="presOf" srcId="{FFFCA6B6-00CF-42E5-8426-8B47747E4E49}" destId="{28CB0462-E9DA-4725-A1FB-2F7A62129376}" srcOrd="0" destOrd="0" presId="urn:microsoft.com/office/officeart/2005/8/layout/bProcess2"/>
-    <dgm:cxn modelId="{572EFD9C-A879-4726-A282-578066BA8A79}" type="presOf" srcId="{7B54E74E-E15C-4B16-BA3C-3246D95C6C13}" destId="{6FCD376B-8FF6-4BA1-91A2-312EA1E2B050}" srcOrd="0" destOrd="0" presId="urn:microsoft.com/office/officeart/2005/8/layout/bProcess2"/>
-    <dgm:cxn modelId="{0252B79B-543A-43D0-B0AD-73E4AAA8246F}" type="presParOf" srcId="{007F04EE-C4B3-498B-B3E0-C7E769D9EC31}" destId="{6FCD376B-8FF6-4BA1-91A2-312EA1E2B050}" srcOrd="0" destOrd="0" presId="urn:microsoft.com/office/officeart/2005/8/layout/bProcess2"/>
-    <dgm:cxn modelId="{43A8841C-3A33-421C-8696-152007500D61}" type="presParOf" srcId="{007F04EE-C4B3-498B-B3E0-C7E769D9EC31}" destId="{B60D8DC8-5D8F-47E8-83B3-6D76325F07B4}" srcOrd="1" destOrd="0" presId="urn:microsoft.com/office/officeart/2005/8/layout/bProcess2"/>
-    <dgm:cxn modelId="{5756A152-DB98-440F-A95E-5AC45C556D90}" type="presParOf" srcId="{007F04EE-C4B3-498B-B3E0-C7E769D9EC31}" destId="{D00F02CB-6E4F-4644-990F-1F3DA0E1EA3B}" srcOrd="2" destOrd="0" presId="urn:microsoft.com/office/officeart/2005/8/layout/bProcess2"/>
-    <dgm:cxn modelId="{32CBECF5-2640-44CD-A371-43FD4D8C3449}" type="presParOf" srcId="{D00F02CB-6E4F-4644-990F-1F3DA0E1EA3B}" destId="{D3DBC9CA-9568-4343-A367-6712E7B1FCB3}" srcOrd="0" destOrd="0" presId="urn:microsoft.com/office/officeart/2005/8/layout/bProcess2"/>
-    <dgm:cxn modelId="{7FE8382F-5E97-4B86-8F72-6A434A1757EA}" type="presParOf" srcId="{D00F02CB-6E4F-4644-990F-1F3DA0E1EA3B}" destId="{F256622A-4F5F-4DF1-AC56-2CFCE7D6DBAC}" srcOrd="1" destOrd="0" presId="urn:microsoft.com/office/officeart/2005/8/layout/bProcess2"/>
-    <dgm:cxn modelId="{A716B499-BDA3-4066-B06B-F5A21CB0B3C0}" type="presParOf" srcId="{007F04EE-C4B3-498B-B3E0-C7E769D9EC31}" destId="{8E04E8C8-7B9F-497B-9CB3-EBCE99EDADF5}" srcOrd="3" destOrd="0" presId="urn:microsoft.com/office/officeart/2005/8/layout/bProcess2"/>
-    <dgm:cxn modelId="{8B1E6729-E775-4735-B744-E6976E366C9A}" type="presParOf" srcId="{007F04EE-C4B3-498B-B3E0-C7E769D9EC31}" destId="{FC30DFEF-4A65-4679-BED0-C491124851A1}" srcOrd="4" destOrd="0" presId="urn:microsoft.com/office/officeart/2005/8/layout/bProcess2"/>
-    <dgm:cxn modelId="{7A177CF3-1DA3-425F-AC05-CA8BDF2C702F}" type="presParOf" srcId="{FC30DFEF-4A65-4679-BED0-C491124851A1}" destId="{76B29F4A-7960-4EA8-99B4-C991B1E924C1}" srcOrd="0" destOrd="0" presId="urn:microsoft.com/office/officeart/2005/8/layout/bProcess2"/>
-    <dgm:cxn modelId="{28CFE94E-3316-4C42-93BE-C940BADE967F}" type="presParOf" srcId="{FC30DFEF-4A65-4679-BED0-C491124851A1}" destId="{C8C270E3-304C-4135-9DFD-56A5833861CB}" srcOrd="1" destOrd="0" presId="urn:microsoft.com/office/officeart/2005/8/layout/bProcess2"/>
-    <dgm:cxn modelId="{D9E6A241-267E-4515-9A1B-90BA08FCCC71}" type="presParOf" srcId="{007F04EE-C4B3-498B-B3E0-C7E769D9EC31}" destId="{F95C9766-D862-4EC0-80C2-5D9D0B119068}" srcOrd="5" destOrd="0" presId="urn:microsoft.com/office/officeart/2005/8/layout/bProcess2"/>
-    <dgm:cxn modelId="{7C7411C9-880A-499F-A936-7EC241DD6DD1}" type="presParOf" srcId="{007F04EE-C4B3-498B-B3E0-C7E769D9EC31}" destId="{7F2B8173-9268-47F0-9E27-5AF3625FCDB3}" srcOrd="6" destOrd="0" presId="urn:microsoft.com/office/officeart/2005/8/layout/bProcess2"/>
-    <dgm:cxn modelId="{891188D1-ED88-4E37-BB93-2734304111E4}" type="presParOf" srcId="{7F2B8173-9268-47F0-9E27-5AF3625FCDB3}" destId="{8D8DDB87-DDF6-4CA8-8003-B45ACFD4D137}" srcOrd="0" destOrd="0" presId="urn:microsoft.com/office/officeart/2005/8/layout/bProcess2"/>
-    <dgm:cxn modelId="{E84C5A4D-762B-4B2B-9C82-659C3B023C7E}" type="presParOf" srcId="{7F2B8173-9268-47F0-9E27-5AF3625FCDB3}" destId="{6A4E6D37-DA0E-4E32-B2AA-BA6C4A2675E1}" srcOrd="1" destOrd="0" presId="urn:microsoft.com/office/officeart/2005/8/layout/bProcess2"/>
-    <dgm:cxn modelId="{6F2FAD6D-D658-49DA-9715-551F04FFF642}" type="presParOf" srcId="{007F04EE-C4B3-498B-B3E0-C7E769D9EC31}" destId="{28CB0462-E9DA-4725-A1FB-2F7A62129376}" srcOrd="7" destOrd="0" presId="urn:microsoft.com/office/officeart/2005/8/layout/bProcess2"/>
-    <dgm:cxn modelId="{EC64A305-5BA7-42EB-99E9-C55A4E802EDD}" type="presParOf" srcId="{007F04EE-C4B3-498B-B3E0-C7E769D9EC31}" destId="{257A3D14-6BB9-49E5-BB95-8B05AC037ECA}" srcOrd="8" destOrd="0" presId="urn:microsoft.com/office/officeart/2005/8/layout/bProcess2"/>
+    <dgm:cxn modelId="{D03AAA39-C61B-40C4-A051-666B6E40728B}" type="presParOf" srcId="{007F04EE-C4B3-498B-B3E0-C7E769D9EC31}" destId="{6FCD376B-8FF6-4BA1-91A2-312EA1E2B050}" srcOrd="0" destOrd="0" presId="urn:microsoft.com/office/officeart/2005/8/layout/bProcess2"/>
+    <dgm:cxn modelId="{82B61AF8-BE51-4683-BB3E-2F9AB1D502E5}" type="presParOf" srcId="{007F04EE-C4B3-498B-B3E0-C7E769D9EC31}" destId="{B60D8DC8-5D8F-47E8-83B3-6D76325F07B4}" srcOrd="1" destOrd="0" presId="urn:microsoft.com/office/officeart/2005/8/layout/bProcess2"/>
+    <dgm:cxn modelId="{CE60F00D-CE21-41B0-9DDC-13E65A2353A3}" type="presParOf" srcId="{007F04EE-C4B3-498B-B3E0-C7E769D9EC31}" destId="{D00F02CB-6E4F-4644-990F-1F3DA0E1EA3B}" srcOrd="2" destOrd="0" presId="urn:microsoft.com/office/officeart/2005/8/layout/bProcess2"/>
+    <dgm:cxn modelId="{0BBA51F2-CC7F-4055-B8A5-1097E972E4CC}" type="presParOf" srcId="{D00F02CB-6E4F-4644-990F-1F3DA0E1EA3B}" destId="{D3DBC9CA-9568-4343-A367-6712E7B1FCB3}" srcOrd="0" destOrd="0" presId="urn:microsoft.com/office/officeart/2005/8/layout/bProcess2"/>
+    <dgm:cxn modelId="{BFB6F01A-23D9-443F-9D26-4976F3979D34}" type="presParOf" srcId="{D00F02CB-6E4F-4644-990F-1F3DA0E1EA3B}" destId="{F256622A-4F5F-4DF1-AC56-2CFCE7D6DBAC}" srcOrd="1" destOrd="0" presId="urn:microsoft.com/office/officeart/2005/8/layout/bProcess2"/>
+    <dgm:cxn modelId="{21DC0D05-00C8-407D-9731-92AC931BD39F}" type="presParOf" srcId="{007F04EE-C4B3-498B-B3E0-C7E769D9EC31}" destId="{8E04E8C8-7B9F-497B-9CB3-EBCE99EDADF5}" srcOrd="3" destOrd="0" presId="urn:microsoft.com/office/officeart/2005/8/layout/bProcess2"/>
+    <dgm:cxn modelId="{EE1FF577-466E-4E88-9FA9-37B332234636}" type="presParOf" srcId="{007F04EE-C4B3-498B-B3E0-C7E769D9EC31}" destId="{FC30DFEF-4A65-4679-BED0-C491124851A1}" srcOrd="4" destOrd="0" presId="urn:microsoft.com/office/officeart/2005/8/layout/bProcess2"/>
+    <dgm:cxn modelId="{9ABDCA84-4B0B-45E8-8B51-9F3B28383547}" type="presParOf" srcId="{FC30DFEF-4A65-4679-BED0-C491124851A1}" destId="{76B29F4A-7960-4EA8-99B4-C991B1E924C1}" srcOrd="0" destOrd="0" presId="urn:microsoft.com/office/officeart/2005/8/layout/bProcess2"/>
+    <dgm:cxn modelId="{61FDBED6-229A-4602-AAF6-33D9E182B937}" type="presParOf" srcId="{FC30DFEF-4A65-4679-BED0-C491124851A1}" destId="{C8C270E3-304C-4135-9DFD-56A5833861CB}" srcOrd="1" destOrd="0" presId="urn:microsoft.com/office/officeart/2005/8/layout/bProcess2"/>
+    <dgm:cxn modelId="{C999C4C5-6E9B-439E-A6CC-46C457077CA4}" type="presParOf" srcId="{007F04EE-C4B3-498B-B3E0-C7E769D9EC31}" destId="{F95C9766-D862-4EC0-80C2-5D9D0B119068}" srcOrd="5" destOrd="0" presId="urn:microsoft.com/office/officeart/2005/8/layout/bProcess2"/>
+    <dgm:cxn modelId="{5047075A-1C64-45EB-A3A2-C396F0C5AE7C}" type="presParOf" srcId="{007F04EE-C4B3-498B-B3E0-C7E769D9EC31}" destId="{7F2B8173-9268-47F0-9E27-5AF3625FCDB3}" srcOrd="6" destOrd="0" presId="urn:microsoft.com/office/officeart/2005/8/layout/bProcess2"/>
+    <dgm:cxn modelId="{1EDDA377-52A3-4D41-AB57-2230FC029C6A}" type="presParOf" srcId="{7F2B8173-9268-47F0-9E27-5AF3625FCDB3}" destId="{8D8DDB87-DDF6-4CA8-8003-B45ACFD4D137}" srcOrd="0" destOrd="0" presId="urn:microsoft.com/office/officeart/2005/8/layout/bProcess2"/>
+    <dgm:cxn modelId="{8EB10C0B-6AB7-46FD-9259-39BE38F9031A}" type="presParOf" srcId="{7F2B8173-9268-47F0-9E27-5AF3625FCDB3}" destId="{6A4E6D37-DA0E-4E32-B2AA-BA6C4A2675E1}" srcOrd="1" destOrd="0" presId="urn:microsoft.com/office/officeart/2005/8/layout/bProcess2"/>
+    <dgm:cxn modelId="{E5FF0CBD-6A4B-429D-8E33-2098D44E6911}" type="presParOf" srcId="{007F04EE-C4B3-498B-B3E0-C7E769D9EC31}" destId="{28CB0462-E9DA-4725-A1FB-2F7A62129376}" srcOrd="7" destOrd="0" presId="urn:microsoft.com/office/officeart/2005/8/layout/bProcess2"/>
+    <dgm:cxn modelId="{6D777765-584B-406E-B64E-426032EB5452}" type="presParOf" srcId="{007F04EE-C4B3-498B-B3E0-C7E769D9EC31}" destId="{257A3D14-6BB9-49E5-BB95-8B05AC037ECA}" srcOrd="8" destOrd="0" presId="urn:microsoft.com/office/officeart/2005/8/layout/bProcess2"/>
   </dgm:cxnLst>
   <dgm:bg/>
   <dgm:whole/>
@@ -26295,7 +24286,7 @@
 </file>
 
 <file path=customXml/itemProps1.xml><?xml version="1.0" encoding="utf-8"?>
-<ds:datastoreItem xmlns:ds="http://schemas.openxmlformats.org/officeDocument/2006/customXml" ds:itemID="{E9ED9956-6D16-49FC-8496-D9D6E94E1FB9}">
+<ds:datastoreItem xmlns:ds="http://schemas.openxmlformats.org/officeDocument/2006/customXml" ds:itemID="{1B8C415C-3F74-44E8-BFCD-CF0B908410D6}">
   <ds:schemaRefs>
     <ds:schemaRef ds:uri="http://schemas.openxmlformats.org/officeDocument/2006/bibliography"/>
   </ds:schemaRefs>

</xml_diff>